<commit_message>
Added Stuff For Assignment1
Updated the GDD
Added skeleton classes , please double check
Added UMLet design for classes/interfaces/components, please check
UMLet .uxf file can be opened using UMLet or UMLetino
Added Logos
</commit_message>
<xml_diff>
--- a/PistonEngine/Docs/Game Design Document - piston engine.docx
+++ b/PistonEngine/Docs/Game Design Document - piston engine.docx
@@ -7,62 +7,17 @@
         <w:pStyle w:val="Title"/>
         <w:jc w:val="center"/>
       </w:pPr>
-      <w:bookmarkStart w:id="0" w:name="_czfz5p91e9om" w:colFirst="0" w:colLast="0"/>
-      <w:bookmarkEnd w:id="0"/>
-      <w:r>
-        <w:t>&lt;Your Game Name Here&gt;</w:t>
+      <w:r>
+        <w:t>Archer Defense</w:t>
       </w:r>
     </w:p>
     <w:p>
       <w:pPr>
         <w:jc w:val="center"/>
-        <w:rPr>
-          <w:rFonts w:ascii="Trebuchet MS" w:eastAsia="Trebuchet MS" w:hAnsi="Trebuchet MS" w:cs="Trebuchet MS"/>
-          <w:color w:val="666666"/>
-          <w:sz w:val="26"/>
-          <w:szCs w:val="26"/>
-        </w:rPr>
-      </w:pPr>
-    </w:p>
-    <w:p>
-      <w:pPr>
-        <w:rPr>
-          <w:rFonts w:ascii="Trebuchet MS" w:eastAsia="Trebuchet MS" w:hAnsi="Trebuchet MS" w:cs="Trebuchet MS"/>
-          <w:color w:val="666666"/>
-          <w:sz w:val="26"/>
-          <w:szCs w:val="26"/>
-        </w:rPr>
-      </w:pPr>
-    </w:p>
-    <w:p>
-      <w:pPr>
-        <w:rPr>
-          <w:rFonts w:ascii="Trebuchet MS" w:eastAsia="Trebuchet MS" w:hAnsi="Trebuchet MS" w:cs="Trebuchet MS"/>
-          <w:color w:val="666666"/>
-          <w:sz w:val="26"/>
-          <w:szCs w:val="26"/>
-        </w:rPr>
-      </w:pPr>
-    </w:p>
-    <w:p>
-      <w:pPr>
-        <w:rPr>
-          <w:rFonts w:ascii="Trebuchet MS" w:eastAsia="Trebuchet MS" w:hAnsi="Trebuchet MS" w:cs="Trebuchet MS"/>
-          <w:color w:val="666666"/>
-          <w:sz w:val="26"/>
-          <w:szCs w:val="26"/>
-        </w:rPr>
-      </w:pPr>
-    </w:p>
-    <w:p>
-      <w:pPr>
-        <w:rPr>
-          <w:rFonts w:ascii="Trebuchet MS" w:eastAsia="Trebuchet MS" w:hAnsi="Trebuchet MS" w:cs="Trebuchet MS"/>
-          <w:color w:val="666666"/>
-          <w:sz w:val="26"/>
-          <w:szCs w:val="26"/>
-        </w:rPr>
-      </w:pPr>
+      </w:pPr>
+      <w:r>
+        <w:t>(NEED BETTER NAME)</w:t>
+      </w:r>
     </w:p>
     <w:p>
       <w:pPr>
@@ -74,55 +29,6 @@
           <w:szCs w:val="26"/>
         </w:rPr>
       </w:pPr>
-      <w:r>
-        <w:rPr>
-          <w:rFonts w:ascii="Trebuchet MS" w:eastAsia="Trebuchet MS" w:hAnsi="Trebuchet MS" w:cs="Trebuchet MS"/>
-          <w:color w:val="666666"/>
-          <w:sz w:val="26"/>
-          <w:szCs w:val="26"/>
-        </w:rPr>
-        <w:t>&lt;Your Company Logo Here&gt;</w:t>
-      </w:r>
-    </w:p>
-    <w:p>
-      <w:pPr>
-        <w:rPr>
-          <w:rFonts w:ascii="Trebuchet MS" w:eastAsia="Trebuchet MS" w:hAnsi="Trebuchet MS" w:cs="Trebuchet MS"/>
-          <w:color w:val="666666"/>
-          <w:sz w:val="26"/>
-          <w:szCs w:val="26"/>
-        </w:rPr>
-      </w:pPr>
-    </w:p>
-    <w:p>
-      <w:pPr>
-        <w:rPr>
-          <w:rFonts w:ascii="Trebuchet MS" w:eastAsia="Trebuchet MS" w:hAnsi="Trebuchet MS" w:cs="Trebuchet MS"/>
-          <w:color w:val="666666"/>
-          <w:sz w:val="26"/>
-          <w:szCs w:val="26"/>
-        </w:rPr>
-      </w:pPr>
-    </w:p>
-    <w:p>
-      <w:pPr>
-        <w:rPr>
-          <w:rFonts w:ascii="Trebuchet MS" w:eastAsia="Trebuchet MS" w:hAnsi="Trebuchet MS" w:cs="Trebuchet MS"/>
-          <w:color w:val="666666"/>
-          <w:sz w:val="26"/>
-          <w:szCs w:val="26"/>
-        </w:rPr>
-      </w:pPr>
-    </w:p>
-    <w:p>
-      <w:pPr>
-        <w:rPr>
-          <w:rFonts w:ascii="Trebuchet MS" w:eastAsia="Trebuchet MS" w:hAnsi="Trebuchet MS" w:cs="Trebuchet MS"/>
-          <w:color w:val="666666"/>
-          <w:sz w:val="26"/>
-          <w:szCs w:val="26"/>
-        </w:rPr>
-      </w:pPr>
     </w:p>
     <w:p>
       <w:pPr>
@@ -134,15 +40,6 @@
           <w:szCs w:val="26"/>
         </w:rPr>
       </w:pPr>
-      <w:r>
-        <w:rPr>
-          <w:rFonts w:ascii="Trebuchet MS" w:eastAsia="Trebuchet MS" w:hAnsi="Trebuchet MS" w:cs="Trebuchet MS"/>
-          <w:color w:val="666666"/>
-          <w:sz w:val="26"/>
-          <w:szCs w:val="26"/>
-        </w:rPr>
-        <w:t>Revision: 0.0.0</w:t>
-      </w:r>
     </w:p>
     <w:p>
       <w:pPr>
@@ -165,6 +62,283 @@
           <w:szCs w:val="26"/>
         </w:rPr>
       </w:pPr>
+    </w:p>
+    <w:p>
+      <w:pPr>
+        <w:jc w:val="center"/>
+        <w:rPr>
+          <w:rFonts w:ascii="Trebuchet MS" w:eastAsia="Trebuchet MS" w:hAnsi="Trebuchet MS" w:cs="Trebuchet MS"/>
+          <w:color w:val="666666"/>
+          <w:sz w:val="26"/>
+          <w:szCs w:val="26"/>
+        </w:rPr>
+      </w:pPr>
+    </w:p>
+    <w:p>
+      <w:pPr>
+        <w:rPr>
+          <w:rFonts w:ascii="Trebuchet MS" w:eastAsia="Trebuchet MS" w:hAnsi="Trebuchet MS" w:cs="Trebuchet MS"/>
+          <w:color w:val="666666"/>
+          <w:sz w:val="26"/>
+          <w:szCs w:val="26"/>
+        </w:rPr>
+      </w:pPr>
+      <w:r>
+        <w:rPr>
+          <w:rFonts w:ascii="Trebuchet MS" w:eastAsia="Trebuchet MS" w:hAnsi="Trebuchet MS" w:cs="Trebuchet MS"/>
+          <w:noProof/>
+          <w:color w:val="666666"/>
+          <w:sz w:val="26"/>
+          <w:szCs w:val="26"/>
+        </w:rPr>
+        <w:drawing>
+          <wp:anchor distT="0" distB="0" distL="114300" distR="114300" simplePos="0" relativeHeight="251657216" behindDoc="0" locked="0" layoutInCell="1" allowOverlap="1" wp14:anchorId="6F42205B" wp14:editId="0797B26D">
+            <wp:simplePos x="0" y="0"/>
+            <wp:positionH relativeFrom="column">
+              <wp:posOffset>2133600</wp:posOffset>
+            </wp:positionH>
+            <wp:positionV relativeFrom="paragraph">
+              <wp:posOffset>8255</wp:posOffset>
+            </wp:positionV>
+            <wp:extent cx="1676400" cy="1676400"/>
+            <wp:effectExtent l="0" t="0" r="0" b="0"/>
+            <wp:wrapSquare wrapText="bothSides"/>
+            <wp:docPr id="1" name="Picture 1"/>
+            <wp:cNvGraphicFramePr>
+              <a:graphicFrameLocks xmlns:a="http://schemas.openxmlformats.org/drawingml/2006/main" noChangeAspect="1"/>
+            </wp:cNvGraphicFramePr>
+            <a:graphic xmlns:a="http://schemas.openxmlformats.org/drawingml/2006/main">
+              <a:graphicData uri="http://schemas.openxmlformats.org/drawingml/2006/picture">
+                <pic:pic xmlns:pic="http://schemas.openxmlformats.org/drawingml/2006/picture">
+                  <pic:nvPicPr>
+                    <pic:cNvPr id="0" name="Picture 1"/>
+                    <pic:cNvPicPr>
+                      <a:picLocks noChangeAspect="1" noChangeArrowheads="1"/>
+                    </pic:cNvPicPr>
+                  </pic:nvPicPr>
+                  <pic:blipFill>
+                    <a:blip r:embed="rId7">
+                      <a:extLst>
+                        <a:ext uri="{28A0092B-C50C-407E-A947-70E740481C1C}">
+                          <a14:useLocalDpi xmlns:a14="http://schemas.microsoft.com/office/drawing/2010/main" val="0"/>
+                        </a:ext>
+                      </a:extLst>
+                    </a:blip>
+                    <a:srcRect/>
+                    <a:stretch>
+                      <a:fillRect/>
+                    </a:stretch>
+                  </pic:blipFill>
+                  <pic:spPr bwMode="auto">
+                    <a:xfrm>
+                      <a:off x="0" y="0"/>
+                      <a:ext cx="1676400" cy="1676400"/>
+                    </a:xfrm>
+                    <a:prstGeom prst="rect">
+                      <a:avLst/>
+                    </a:prstGeom>
+                    <a:noFill/>
+                    <a:ln>
+                      <a:noFill/>
+                    </a:ln>
+                  </pic:spPr>
+                </pic:pic>
+              </a:graphicData>
+            </a:graphic>
+            <wp14:sizeRelH relativeFrom="margin">
+              <wp14:pctWidth>0</wp14:pctWidth>
+            </wp14:sizeRelH>
+            <wp14:sizeRelV relativeFrom="margin">
+              <wp14:pctHeight>0</wp14:pctHeight>
+            </wp14:sizeRelV>
+          </wp:anchor>
+        </w:drawing>
+      </w:r>
+    </w:p>
+    <w:p>
+      <w:pPr>
+        <w:rPr>
+          <w:rFonts w:ascii="Trebuchet MS" w:eastAsia="Trebuchet MS" w:hAnsi="Trebuchet MS" w:cs="Trebuchet MS"/>
+          <w:color w:val="666666"/>
+          <w:sz w:val="26"/>
+          <w:szCs w:val="26"/>
+        </w:rPr>
+      </w:pPr>
+    </w:p>
+    <w:p>
+      <w:pPr>
+        <w:rPr>
+          <w:rFonts w:ascii="Trebuchet MS" w:eastAsia="Trebuchet MS" w:hAnsi="Trebuchet MS" w:cs="Trebuchet MS"/>
+          <w:color w:val="666666"/>
+          <w:sz w:val="26"/>
+          <w:szCs w:val="26"/>
+        </w:rPr>
+      </w:pPr>
+    </w:p>
+    <w:p>
+      <w:pPr>
+        <w:rPr>
+          <w:rFonts w:ascii="Trebuchet MS" w:eastAsia="Trebuchet MS" w:hAnsi="Trebuchet MS" w:cs="Trebuchet MS"/>
+          <w:color w:val="666666"/>
+          <w:sz w:val="26"/>
+          <w:szCs w:val="26"/>
+        </w:rPr>
+      </w:pPr>
+    </w:p>
+    <w:p>
+      <w:pPr>
+        <w:jc w:val="center"/>
+        <w:rPr>
+          <w:rFonts w:ascii="Trebuchet MS" w:eastAsia="Trebuchet MS" w:hAnsi="Trebuchet MS" w:cs="Trebuchet MS"/>
+          <w:color w:val="666666"/>
+          <w:sz w:val="26"/>
+          <w:szCs w:val="26"/>
+        </w:rPr>
+      </w:pPr>
+    </w:p>
+    <w:p>
+      <w:pPr>
+        <w:jc w:val="center"/>
+        <w:rPr>
+          <w:rFonts w:ascii="Trebuchet MS" w:eastAsia="Trebuchet MS" w:hAnsi="Trebuchet MS" w:cs="Trebuchet MS"/>
+          <w:color w:val="666666"/>
+          <w:sz w:val="26"/>
+          <w:szCs w:val="26"/>
+        </w:rPr>
+      </w:pPr>
+    </w:p>
+    <w:p>
+      <w:pPr>
+        <w:jc w:val="center"/>
+        <w:rPr>
+          <w:rFonts w:ascii="Trebuchet MS" w:eastAsia="Trebuchet MS" w:hAnsi="Trebuchet MS" w:cs="Trebuchet MS"/>
+          <w:color w:val="666666"/>
+          <w:sz w:val="26"/>
+          <w:szCs w:val="26"/>
+        </w:rPr>
+      </w:pPr>
+    </w:p>
+    <w:p>
+      <w:pPr>
+        <w:jc w:val="center"/>
+        <w:rPr>
+          <w:rFonts w:ascii="Trebuchet MS" w:eastAsia="Trebuchet MS" w:hAnsi="Trebuchet MS" w:cs="Trebuchet MS"/>
+          <w:color w:val="666666"/>
+          <w:sz w:val="26"/>
+          <w:szCs w:val="26"/>
+        </w:rPr>
+      </w:pPr>
+    </w:p>
+    <w:p>
+      <w:pPr>
+        <w:jc w:val="center"/>
+        <w:rPr>
+          <w:rFonts w:ascii="Trebuchet MS" w:eastAsia="Trebuchet MS" w:hAnsi="Trebuchet MS" w:cs="Trebuchet MS"/>
+          <w:color w:val="666666"/>
+          <w:sz w:val="26"/>
+          <w:szCs w:val="26"/>
+        </w:rPr>
+      </w:pPr>
+      <w:r>
+        <w:rPr>
+          <w:rFonts w:ascii="Trebuchet MS" w:eastAsia="Trebuchet MS" w:hAnsi="Trebuchet MS" w:cs="Trebuchet MS"/>
+          <w:color w:val="666666"/>
+          <w:sz w:val="26"/>
+          <w:szCs w:val="26"/>
+        </w:rPr>
+        <w:t>Crankshaft Games</w:t>
+      </w:r>
+    </w:p>
+    <w:p>
+      <w:pPr>
+        <w:rPr>
+          <w:rFonts w:ascii="Trebuchet MS" w:eastAsia="Trebuchet MS" w:hAnsi="Trebuchet MS" w:cs="Trebuchet MS"/>
+          <w:color w:val="666666"/>
+          <w:sz w:val="26"/>
+          <w:szCs w:val="26"/>
+        </w:rPr>
+      </w:pPr>
+    </w:p>
+    <w:p>
+      <w:pPr>
+        <w:rPr>
+          <w:rFonts w:ascii="Trebuchet MS" w:eastAsia="Trebuchet MS" w:hAnsi="Trebuchet MS" w:cs="Trebuchet MS"/>
+          <w:color w:val="666666"/>
+          <w:sz w:val="26"/>
+          <w:szCs w:val="26"/>
+        </w:rPr>
+      </w:pPr>
+    </w:p>
+    <w:p>
+      <w:pPr>
+        <w:rPr>
+          <w:rFonts w:ascii="Trebuchet MS" w:eastAsia="Trebuchet MS" w:hAnsi="Trebuchet MS" w:cs="Trebuchet MS"/>
+          <w:color w:val="666666"/>
+          <w:sz w:val="26"/>
+          <w:szCs w:val="26"/>
+        </w:rPr>
+      </w:pPr>
+    </w:p>
+    <w:p>
+      <w:pPr>
+        <w:rPr>
+          <w:rFonts w:ascii="Trebuchet MS" w:eastAsia="Trebuchet MS" w:hAnsi="Trebuchet MS" w:cs="Trebuchet MS"/>
+          <w:color w:val="666666"/>
+          <w:sz w:val="26"/>
+          <w:szCs w:val="26"/>
+        </w:rPr>
+      </w:pPr>
+    </w:p>
+    <w:p>
+      <w:pPr>
+        <w:jc w:val="center"/>
+        <w:rPr>
+          <w:rFonts w:ascii="Trebuchet MS" w:eastAsia="Trebuchet MS" w:hAnsi="Trebuchet MS" w:cs="Trebuchet MS"/>
+          <w:color w:val="666666"/>
+          <w:sz w:val="26"/>
+          <w:szCs w:val="26"/>
+        </w:rPr>
+      </w:pPr>
+      <w:r>
+        <w:rPr>
+          <w:rFonts w:ascii="Trebuchet MS" w:eastAsia="Trebuchet MS" w:hAnsi="Trebuchet MS" w:cs="Trebuchet MS"/>
+          <w:color w:val="666666"/>
+          <w:sz w:val="26"/>
+          <w:szCs w:val="26"/>
+        </w:rPr>
+        <w:t>Revision: 0.0.</w:t>
+      </w:r>
+      <w:r>
+        <w:rPr>
+          <w:rFonts w:ascii="Trebuchet MS" w:eastAsia="Trebuchet MS" w:hAnsi="Trebuchet MS" w:cs="Trebuchet MS"/>
+          <w:color w:val="666666"/>
+          <w:sz w:val="26"/>
+          <w:szCs w:val="26"/>
+        </w:rPr>
+        <w:t>1</w:t>
+      </w:r>
+    </w:p>
+    <w:p>
+      <w:pPr>
+        <w:jc w:val="center"/>
+        <w:rPr>
+          <w:rFonts w:ascii="Trebuchet MS" w:eastAsia="Trebuchet MS" w:hAnsi="Trebuchet MS" w:cs="Trebuchet MS"/>
+          <w:color w:val="666666"/>
+          <w:sz w:val="26"/>
+          <w:szCs w:val="26"/>
+        </w:rPr>
+      </w:pPr>
+    </w:p>
+    <w:p>
+      <w:pPr>
+        <w:jc w:val="center"/>
+        <w:rPr>
+          <w:rFonts w:ascii="Trebuchet MS" w:eastAsia="Trebuchet MS" w:hAnsi="Trebuchet MS" w:cs="Trebuchet MS"/>
+          <w:color w:val="666666"/>
+          <w:sz w:val="26"/>
+          <w:szCs w:val="26"/>
+        </w:rPr>
+      </w:pPr>
       <w:r>
         <w:rPr>
           <w:rFonts w:ascii="Trebuchet MS" w:eastAsia="Trebuchet MS" w:hAnsi="Trebuchet MS" w:cs="Trebuchet MS"/>
@@ -379,76 +553,6 @@
     </w:p>
     <w:p>
       <w:pPr>
-        <w:rPr>
-          <w:rFonts w:ascii="Trebuchet MS" w:eastAsia="Trebuchet MS" w:hAnsi="Trebuchet MS" w:cs="Trebuchet MS"/>
-          <w:color w:val="666666"/>
-          <w:sz w:val="26"/>
-          <w:szCs w:val="26"/>
-        </w:rPr>
-      </w:pPr>
-    </w:p>
-    <w:p>
-      <w:pPr>
-        <w:rPr>
-          <w:rFonts w:ascii="Trebuchet MS" w:eastAsia="Trebuchet MS" w:hAnsi="Trebuchet MS" w:cs="Trebuchet MS"/>
-          <w:color w:val="666666"/>
-          <w:sz w:val="26"/>
-          <w:szCs w:val="26"/>
-        </w:rPr>
-      </w:pPr>
-    </w:p>
-    <w:p>
-      <w:pPr>
-        <w:rPr>
-          <w:rFonts w:ascii="Trebuchet MS" w:eastAsia="Trebuchet MS" w:hAnsi="Trebuchet MS" w:cs="Trebuchet MS"/>
-          <w:color w:val="666666"/>
-          <w:sz w:val="26"/>
-          <w:szCs w:val="26"/>
-        </w:rPr>
-      </w:pPr>
-    </w:p>
-    <w:p>
-      <w:pPr>
-        <w:rPr>
-          <w:rFonts w:ascii="Trebuchet MS" w:eastAsia="Trebuchet MS" w:hAnsi="Trebuchet MS" w:cs="Trebuchet MS"/>
-          <w:color w:val="666666"/>
-          <w:sz w:val="26"/>
-          <w:szCs w:val="26"/>
-        </w:rPr>
-      </w:pPr>
-    </w:p>
-    <w:p>
-      <w:pPr>
-        <w:rPr>
-          <w:rFonts w:ascii="Trebuchet MS" w:eastAsia="Trebuchet MS" w:hAnsi="Trebuchet MS" w:cs="Trebuchet MS"/>
-          <w:color w:val="666666"/>
-          <w:sz w:val="26"/>
-          <w:szCs w:val="26"/>
-        </w:rPr>
-      </w:pPr>
-    </w:p>
-    <w:p>
-      <w:pPr>
-        <w:rPr>
-          <w:rFonts w:ascii="Trebuchet MS" w:eastAsia="Trebuchet MS" w:hAnsi="Trebuchet MS" w:cs="Trebuchet MS"/>
-          <w:color w:val="666666"/>
-          <w:sz w:val="26"/>
-          <w:szCs w:val="26"/>
-        </w:rPr>
-      </w:pPr>
-    </w:p>
-    <w:p>
-      <w:pPr>
-        <w:rPr>
-          <w:rFonts w:ascii="Trebuchet MS" w:eastAsia="Trebuchet MS" w:hAnsi="Trebuchet MS" w:cs="Trebuchet MS"/>
-          <w:color w:val="666666"/>
-          <w:sz w:val="26"/>
-          <w:szCs w:val="26"/>
-        </w:rPr>
-      </w:pPr>
-    </w:p>
-    <w:p>
-      <w:pPr>
         <w:jc w:val="center"/>
         <w:rPr>
           <w:rFonts w:ascii="Trebuchet MS" w:eastAsia="Trebuchet MS" w:hAnsi="Trebuchet MS" w:cs="Trebuchet MS"/>
@@ -464,6 +568,7 @@
           <w:sz w:val="26"/>
           <w:szCs w:val="26"/>
         </w:rPr>
+        <w:lastRenderedPageBreak/>
         <w:t xml:space="preserve">License </w:t>
       </w:r>
     </w:p>
@@ -483,7 +588,6 @@
           <w:sz w:val="26"/>
           <w:szCs w:val="26"/>
         </w:rPr>
-        <w:lastRenderedPageBreak/>
         <w:t xml:space="preserve">If you use this in any of your games. Give credit in the GDD (this document) to Alec Markarian and Benjamin Stanley. We did work so you don’t have to.   </w:t>
       </w:r>
     </w:p>
@@ -984,24 +1088,6 @@
               <w:u w:val="single"/>
             </w:rPr>
           </w:pPr>
-          <w:hyperlink w:anchor="_421ijgnpyvmc">
-            <w:r>
-              <w:rPr>
-                <w:color w:val="1155CC"/>
-                <w:u w:val="single"/>
-              </w:rPr>
-              <w:t>Monetization model (Brief/Document)</w:t>
-            </w:r>
-          </w:hyperlink>
-        </w:p>
-        <w:p>
-          <w:pPr>
-            <w:ind w:left="720"/>
-            <w:rPr>
-              <w:color w:val="1155CC"/>
-              <w:u w:val="single"/>
-            </w:rPr>
-          </w:pPr>
           <w:hyperlink w:anchor="_rdb2xo3rjh0s">
             <w:r>
               <w:rPr>
@@ -1044,7 +1130,7 @@
                 <w:color w:val="1155CC"/>
                 <w:u w:val="single"/>
               </w:rPr>
-              <w:t>- &lt;Influence #1&gt;</w:t>
+              <w:t>- Influence #1</w:t>
             </w:r>
           </w:hyperlink>
         </w:p>
@@ -1062,7 +1148,7 @@
                 <w:color w:val="1155CC"/>
                 <w:u w:val="single"/>
               </w:rPr>
-              <w:t>- &lt;Influence #2&gt;</w:t>
+              <w:t>- Influence #2</w:t>
             </w:r>
           </w:hyperlink>
         </w:p>
@@ -1080,7 +1166,7 @@
                 <w:color w:val="1155CC"/>
                 <w:u w:val="single"/>
               </w:rPr>
-              <w:t>- &lt;Influence #3&gt;</w:t>
+              <w:t>- Influence #3</w:t>
             </w:r>
           </w:hyperlink>
         </w:p>
@@ -1098,7 +1184,7 @@
                 <w:color w:val="1155CC"/>
                 <w:u w:val="single"/>
               </w:rPr>
-              <w:t>- &lt;Influence #4&gt;</w:t>
+              <w:t>- Influence #4</w:t>
             </w:r>
           </w:hyperlink>
         </w:p>
@@ -1206,7 +1292,7 @@
                 <w:color w:val="1155CC"/>
                 <w:u w:val="single"/>
               </w:rPr>
-              <w:t>- &lt;Core Gameplay Mechanic #1&gt;</w:t>
+              <w:t>- Core Gameplay Mechanic #1</w:t>
             </w:r>
           </w:hyperlink>
         </w:p>
@@ -1224,7 +1310,7 @@
                 <w:color w:val="1155CC"/>
                 <w:u w:val="single"/>
               </w:rPr>
-              <w:t>- &lt;Core Gameplay Mechanic #2&gt;</w:t>
+              <w:t>- Core Gameplay Mechanic #2</w:t>
             </w:r>
           </w:hyperlink>
         </w:p>
@@ -1242,7 +1328,7 @@
                 <w:color w:val="1155CC"/>
                 <w:u w:val="single"/>
               </w:rPr>
-              <w:t>- &lt;Core Gameplay Mechanic #3&gt;</w:t>
+              <w:t>- Core Gameplay Mechanic #3</w:t>
             </w:r>
           </w:hyperlink>
         </w:p>
@@ -1260,7 +1346,7 @@
                 <w:color w:val="1155CC"/>
                 <w:u w:val="single"/>
               </w:rPr>
-              <w:t>- &lt;Core Gameplay Mechanic #4&gt;</w:t>
+              <w:t>- Core Gameplay Mechanic #4</w:t>
             </w:r>
           </w:hyperlink>
         </w:p>
@@ -1335,6 +1421,8 @@
               <w:t>Gameplay (Brief)</w:t>
             </w:r>
           </w:hyperlink>
+          <w:bookmarkStart w:id="0" w:name="_GoBack"/>
+          <w:bookmarkEnd w:id="0"/>
         </w:p>
         <w:p>
           <w:pPr>
@@ -1494,7 +1582,7 @@
                 <w:color w:val="1155CC"/>
                 <w:u w:val="single"/>
               </w:rPr>
-              <w:t>- &lt;Object #1&gt;</w:t>
+              <w:t>- Object #1</w:t>
             </w:r>
           </w:hyperlink>
         </w:p>
@@ -1512,7 +1600,7 @@
                 <w:color w:val="1155CC"/>
                 <w:u w:val="single"/>
               </w:rPr>
-              <w:t>- &lt;Object #2&gt;</w:t>
+              <w:t>- Object #2</w:t>
             </w:r>
           </w:hyperlink>
         </w:p>
@@ -1530,7 +1618,7 @@
                 <w:color w:val="1155CC"/>
                 <w:u w:val="single"/>
               </w:rPr>
-              <w:t>- &lt;Object #3&gt;</w:t>
+              <w:t>- Object #3</w:t>
             </w:r>
           </w:hyperlink>
         </w:p>
@@ -1548,7 +1636,7 @@
                 <w:color w:val="1155CC"/>
                 <w:u w:val="single"/>
               </w:rPr>
-              <w:t>- &lt;Object #4&gt;</w:t>
+              <w:t>- Object #4</w:t>
             </w:r>
           </w:hyperlink>
           <w:r>
@@ -1645,41 +1733,118 @@
     </w:p>
     <w:p>
       <w:pPr>
-        <w:rPr>
-          <w:rFonts w:ascii="Trebuchet MS" w:eastAsia="Trebuchet MS" w:hAnsi="Trebuchet MS" w:cs="Trebuchet MS"/>
-          <w:color w:val="666666"/>
-          <w:sz w:val="26"/>
-          <w:szCs w:val="26"/>
-        </w:rPr>
-      </w:pPr>
-      <w:r>
-        <w:rPr>
-          <w:rFonts w:ascii="Trebuchet MS" w:eastAsia="Trebuchet MS" w:hAnsi="Trebuchet MS" w:cs="Trebuchet MS"/>
-          <w:color w:val="666666"/>
-          <w:sz w:val="26"/>
-          <w:szCs w:val="26"/>
-        </w:rPr>
-        <w:tab/>
-        <w:t>- &lt;</w:t>
-      </w:r>
-      <w:r>
-        <w:rPr>
-          <w:rFonts w:ascii="Trebuchet MS" w:eastAsia="Trebuchet MS" w:hAnsi="Trebuchet MS" w:cs="Trebuchet MS"/>
-          <w:color w:val="666666"/>
-          <w:sz w:val="26"/>
-          <w:szCs w:val="26"/>
-        </w:rPr>
-        <w:t>Fantasy Archer</w:t>
-      </w:r>
-      <w:r>
-        <w:rPr>
-          <w:rFonts w:ascii="Trebuchet MS" w:eastAsia="Trebuchet MS" w:hAnsi="Trebuchet MS" w:cs="Trebuchet MS"/>
-          <w:color w:val="666666"/>
-          <w:sz w:val="26"/>
-          <w:szCs w:val="26"/>
-        </w:rPr>
-        <w:t>&gt;</w:t>
-      </w:r>
+        <w:pStyle w:val="ListParagraph"/>
+        <w:numPr>
+          <w:ilvl w:val="0"/>
+          <w:numId w:val="2"/>
+        </w:numPr>
+        <w:rPr>
+          <w:rFonts w:ascii="Trebuchet MS" w:eastAsia="Trebuchet MS" w:hAnsi="Trebuchet MS" w:cs="Trebuchet MS"/>
+          <w:color w:val="666666"/>
+          <w:sz w:val="26"/>
+          <w:szCs w:val="26"/>
+        </w:rPr>
+      </w:pPr>
+      <w:r>
+        <w:rPr>
+          <w:rFonts w:ascii="Trebuchet MS" w:eastAsia="Trebuchet MS" w:hAnsi="Trebuchet MS" w:cs="Trebuchet MS"/>
+          <w:color w:val="666666"/>
+          <w:sz w:val="26"/>
+          <w:szCs w:val="26"/>
+        </w:rPr>
+        <w:t>Fantasy</w:t>
+      </w:r>
+      <w:r>
+        <w:rPr>
+          <w:rFonts w:ascii="Trebuchet MS" w:eastAsia="Trebuchet MS" w:hAnsi="Trebuchet MS" w:cs="Trebuchet MS"/>
+          <w:color w:val="666666"/>
+          <w:sz w:val="26"/>
+          <w:szCs w:val="26"/>
+        </w:rPr>
+        <w:t xml:space="preserve"> Theme</w:t>
+      </w:r>
+    </w:p>
+    <w:p>
+      <w:pPr>
+        <w:pStyle w:val="ListParagraph"/>
+        <w:numPr>
+          <w:ilvl w:val="0"/>
+          <w:numId w:val="2"/>
+        </w:numPr>
+        <w:rPr>
+          <w:rFonts w:ascii="Trebuchet MS" w:eastAsia="Trebuchet MS" w:hAnsi="Trebuchet MS" w:cs="Trebuchet MS"/>
+          <w:color w:val="666666"/>
+          <w:sz w:val="26"/>
+          <w:szCs w:val="26"/>
+        </w:rPr>
+      </w:pPr>
+      <w:r>
+        <w:rPr>
+          <w:rFonts w:ascii="Trebuchet MS" w:eastAsia="Trebuchet MS" w:hAnsi="Trebuchet MS" w:cs="Trebuchet MS"/>
+          <w:color w:val="666666"/>
+          <w:sz w:val="26"/>
+          <w:szCs w:val="26"/>
+        </w:rPr>
+        <w:t>Forest Setting</w:t>
+      </w:r>
+    </w:p>
+    <w:p>
+      <w:pPr>
+        <w:pStyle w:val="ListParagraph"/>
+        <w:numPr>
+          <w:ilvl w:val="0"/>
+          <w:numId w:val="2"/>
+        </w:numPr>
+        <w:rPr>
+          <w:rFonts w:ascii="Trebuchet MS" w:eastAsia="Trebuchet MS" w:hAnsi="Trebuchet MS" w:cs="Trebuchet MS"/>
+          <w:color w:val="666666"/>
+          <w:sz w:val="26"/>
+          <w:szCs w:val="26"/>
+        </w:rPr>
+      </w:pPr>
+      <w:r>
+        <w:rPr>
+          <w:rFonts w:ascii="Trebuchet MS" w:eastAsia="Trebuchet MS" w:hAnsi="Trebuchet MS" w:cs="Trebuchet MS"/>
+          <w:color w:val="666666"/>
+          <w:sz w:val="26"/>
+          <w:szCs w:val="26"/>
+        </w:rPr>
+        <w:t>Orc/Ogre Enemies</w:t>
+      </w:r>
+    </w:p>
+    <w:p>
+      <w:pPr>
+        <w:pStyle w:val="ListParagraph"/>
+        <w:numPr>
+          <w:ilvl w:val="0"/>
+          <w:numId w:val="2"/>
+        </w:numPr>
+        <w:rPr>
+          <w:rFonts w:ascii="Trebuchet MS" w:eastAsia="Trebuchet MS" w:hAnsi="Trebuchet MS" w:cs="Trebuchet MS"/>
+          <w:color w:val="666666"/>
+          <w:sz w:val="26"/>
+          <w:szCs w:val="26"/>
+        </w:rPr>
+      </w:pPr>
+      <w:r>
+        <w:rPr>
+          <w:rFonts w:ascii="Trebuchet MS" w:eastAsia="Trebuchet MS" w:hAnsi="Trebuchet MS" w:cs="Trebuchet MS"/>
+          <w:color w:val="666666"/>
+          <w:sz w:val="26"/>
+          <w:szCs w:val="26"/>
+        </w:rPr>
+        <w:t>Human Archer Player</w:t>
+      </w:r>
+    </w:p>
+    <w:p>
+      <w:pPr>
+        <w:rPr>
+          <w:rFonts w:ascii="Trebuchet MS" w:eastAsia="Trebuchet MS" w:hAnsi="Trebuchet MS" w:cs="Trebuchet MS"/>
+          <w:color w:val="666666"/>
+          <w:sz w:val="26"/>
+          <w:szCs w:val="26"/>
+        </w:rPr>
+      </w:pPr>
     </w:p>
     <w:p>
       <w:pPr>
@@ -1708,7 +1873,7 @@
           <w:szCs w:val="26"/>
         </w:rPr>
         <w:tab/>
-        <w:t>- &lt;</w:t>
+        <w:t xml:space="preserve">- </w:t>
       </w:r>
       <w:r>
         <w:rPr>
@@ -1719,34 +1884,25 @@
         </w:rPr>
         <w:t>Fire arrows at incoming enemies</w:t>
       </w:r>
-      <w:r>
-        <w:rPr>
-          <w:rFonts w:ascii="Trebuchet MS" w:eastAsia="Trebuchet MS" w:hAnsi="Trebuchet MS" w:cs="Trebuchet MS"/>
-          <w:color w:val="666666"/>
-          <w:sz w:val="26"/>
-          <w:szCs w:val="26"/>
-        </w:rPr>
-        <w:t>&gt;</w:t>
-      </w:r>
-    </w:p>
-    <w:p>
-      <w:pPr>
-        <w:rPr>
-          <w:rFonts w:ascii="Trebuchet MS" w:eastAsia="Trebuchet MS" w:hAnsi="Trebuchet MS" w:cs="Trebuchet MS"/>
-          <w:color w:val="666666"/>
-          <w:sz w:val="26"/>
-          <w:szCs w:val="26"/>
-        </w:rPr>
-      </w:pPr>
-      <w:r>
-        <w:rPr>
-          <w:rFonts w:ascii="Trebuchet MS" w:eastAsia="Trebuchet MS" w:hAnsi="Trebuchet MS" w:cs="Trebuchet MS"/>
-          <w:color w:val="666666"/>
-          <w:sz w:val="26"/>
-          <w:szCs w:val="26"/>
-        </w:rPr>
-        <w:tab/>
-        <w:t>- &lt;</w:t>
+    </w:p>
+    <w:p>
+      <w:pPr>
+        <w:rPr>
+          <w:rFonts w:ascii="Trebuchet MS" w:eastAsia="Trebuchet MS" w:hAnsi="Trebuchet MS" w:cs="Trebuchet MS"/>
+          <w:color w:val="666666"/>
+          <w:sz w:val="26"/>
+          <w:szCs w:val="26"/>
+        </w:rPr>
+      </w:pPr>
+      <w:r>
+        <w:rPr>
+          <w:rFonts w:ascii="Trebuchet MS" w:eastAsia="Trebuchet MS" w:hAnsi="Trebuchet MS" w:cs="Trebuchet MS"/>
+          <w:color w:val="666666"/>
+          <w:sz w:val="26"/>
+          <w:szCs w:val="26"/>
+        </w:rPr>
+        <w:tab/>
+        <w:t xml:space="preserve">- </w:t>
       </w:r>
       <w:r>
         <w:rPr>
@@ -1766,34 +1922,25 @@
         </w:rPr>
         <w:t>ith different speeds and movements</w:t>
       </w:r>
-      <w:r>
-        <w:rPr>
-          <w:rFonts w:ascii="Trebuchet MS" w:eastAsia="Trebuchet MS" w:hAnsi="Trebuchet MS" w:cs="Trebuchet MS"/>
-          <w:color w:val="666666"/>
-          <w:sz w:val="26"/>
-          <w:szCs w:val="26"/>
-        </w:rPr>
-        <w:t>&gt;</w:t>
-      </w:r>
-    </w:p>
-    <w:p>
-      <w:pPr>
-        <w:rPr>
-          <w:rFonts w:ascii="Trebuchet MS" w:eastAsia="Trebuchet MS" w:hAnsi="Trebuchet MS" w:cs="Trebuchet MS"/>
-          <w:color w:val="666666"/>
-          <w:sz w:val="26"/>
-          <w:szCs w:val="26"/>
-        </w:rPr>
-      </w:pPr>
-      <w:r>
-        <w:rPr>
-          <w:rFonts w:ascii="Trebuchet MS" w:eastAsia="Trebuchet MS" w:hAnsi="Trebuchet MS" w:cs="Trebuchet MS"/>
-          <w:color w:val="666666"/>
-          <w:sz w:val="26"/>
-          <w:szCs w:val="26"/>
-        </w:rPr>
-        <w:tab/>
-        <w:t>- &lt;</w:t>
+    </w:p>
+    <w:p>
+      <w:pPr>
+        <w:rPr>
+          <w:rFonts w:ascii="Trebuchet MS" w:eastAsia="Trebuchet MS" w:hAnsi="Trebuchet MS" w:cs="Trebuchet MS"/>
+          <w:color w:val="666666"/>
+          <w:sz w:val="26"/>
+          <w:szCs w:val="26"/>
+        </w:rPr>
+      </w:pPr>
+      <w:r>
+        <w:rPr>
+          <w:rFonts w:ascii="Trebuchet MS" w:eastAsia="Trebuchet MS" w:hAnsi="Trebuchet MS" w:cs="Trebuchet MS"/>
+          <w:color w:val="666666"/>
+          <w:sz w:val="26"/>
+          <w:szCs w:val="26"/>
+        </w:rPr>
+        <w:tab/>
+        <w:t xml:space="preserve">- </w:t>
       </w:r>
       <w:r>
         <w:rPr>
@@ -1804,34 +1951,25 @@
         </w:rPr>
         <w:t>Players arrows bounce off walls, enemy shields and player shields</w:t>
       </w:r>
-      <w:r>
-        <w:rPr>
-          <w:rFonts w:ascii="Trebuchet MS" w:eastAsia="Trebuchet MS" w:hAnsi="Trebuchet MS" w:cs="Trebuchet MS"/>
-          <w:color w:val="666666"/>
-          <w:sz w:val="26"/>
-          <w:szCs w:val="26"/>
-        </w:rPr>
-        <w:t>&gt;</w:t>
-      </w:r>
-    </w:p>
-    <w:p>
-      <w:pPr>
-        <w:rPr>
-          <w:rFonts w:ascii="Trebuchet MS" w:eastAsia="Trebuchet MS" w:hAnsi="Trebuchet MS" w:cs="Trebuchet MS"/>
-          <w:color w:val="666666"/>
-          <w:sz w:val="26"/>
-          <w:szCs w:val="26"/>
-        </w:rPr>
-      </w:pPr>
-      <w:r>
-        <w:rPr>
-          <w:rFonts w:ascii="Trebuchet MS" w:eastAsia="Trebuchet MS" w:hAnsi="Trebuchet MS" w:cs="Trebuchet MS"/>
-          <w:color w:val="666666"/>
-          <w:sz w:val="26"/>
-          <w:szCs w:val="26"/>
-        </w:rPr>
-        <w:tab/>
-        <w:t>- &lt;</w:t>
+    </w:p>
+    <w:p>
+      <w:pPr>
+        <w:rPr>
+          <w:rFonts w:ascii="Trebuchet MS" w:eastAsia="Trebuchet MS" w:hAnsi="Trebuchet MS" w:cs="Trebuchet MS"/>
+          <w:color w:val="666666"/>
+          <w:sz w:val="26"/>
+          <w:szCs w:val="26"/>
+        </w:rPr>
+      </w:pPr>
+      <w:r>
+        <w:rPr>
+          <w:rFonts w:ascii="Trebuchet MS" w:eastAsia="Trebuchet MS" w:hAnsi="Trebuchet MS" w:cs="Trebuchet MS"/>
+          <w:color w:val="666666"/>
+          <w:sz w:val="26"/>
+          <w:szCs w:val="26"/>
+        </w:rPr>
+        <w:tab/>
+        <w:t xml:space="preserve">- </w:t>
       </w:r>
       <w:r>
         <w:rPr>
@@ -1862,15 +2000,16 @@
         </w:rPr>
         <w:t xml:space="preserve"> the player loses health</w:t>
       </w:r>
-      <w:r>
-        <w:rPr>
-          <w:rFonts w:ascii="Trebuchet MS" w:eastAsia="Trebuchet MS" w:hAnsi="Trebuchet MS" w:cs="Trebuchet MS"/>
-          <w:color w:val="666666"/>
-          <w:sz w:val="26"/>
-          <w:szCs w:val="26"/>
-        </w:rPr>
-        <w:t>&gt;</w:t>
-      </w:r>
+    </w:p>
+    <w:p>
+      <w:pPr>
+        <w:rPr>
+          <w:rFonts w:ascii="Trebuchet MS" w:eastAsia="Trebuchet MS" w:hAnsi="Trebuchet MS" w:cs="Trebuchet MS"/>
+          <w:color w:val="666666"/>
+          <w:sz w:val="26"/>
+          <w:szCs w:val="26"/>
+        </w:rPr>
+      </w:pPr>
     </w:p>
     <w:p>
       <w:pPr>
@@ -1899,7 +2038,7 @@
           <w:szCs w:val="26"/>
         </w:rPr>
         <w:tab/>
-        <w:t>- &lt;</w:t>
+        <w:t xml:space="preserve">- </w:t>
       </w:r>
       <w:r>
         <w:rPr>
@@ -1910,175 +2049,8 @@
         </w:rPr>
         <w:t>PC</w:t>
       </w:r>
-      <w:r>
-        <w:rPr>
-          <w:rFonts w:ascii="Trebuchet MS" w:eastAsia="Trebuchet MS" w:hAnsi="Trebuchet MS" w:cs="Trebuchet MS"/>
-          <w:color w:val="666666"/>
-          <w:sz w:val="26"/>
-          <w:szCs w:val="26"/>
-        </w:rPr>
-        <w:t>&gt;</w:t>
-      </w:r>
-    </w:p>
-    <w:p>
-      <w:pPr>
-        <w:pStyle w:val="Heading2"/>
-      </w:pPr>
       <w:bookmarkStart w:id="5" w:name="_421ijgnpyvmc" w:colFirst="0" w:colLast="0"/>
       <w:bookmarkEnd w:id="5"/>
-      <w:r>
-        <w:t xml:space="preserve">Monetization model (Brief/Document) </w:t>
-      </w:r>
-    </w:p>
-    <w:p>
-      <w:pPr>
-        <w:ind w:firstLine="720"/>
-        <w:rPr>
-          <w:rFonts w:ascii="Trebuchet MS" w:eastAsia="Trebuchet MS" w:hAnsi="Trebuchet MS" w:cs="Trebuchet MS"/>
-          <w:color w:val="666666"/>
-          <w:sz w:val="26"/>
-          <w:szCs w:val="26"/>
-        </w:rPr>
-      </w:pPr>
-      <w:r>
-        <w:rPr>
-          <w:rFonts w:ascii="Trebuchet MS" w:eastAsia="Trebuchet MS" w:hAnsi="Trebuchet MS" w:cs="Trebuchet MS"/>
-          <w:color w:val="666666"/>
-          <w:sz w:val="26"/>
-          <w:szCs w:val="26"/>
-        </w:rPr>
-        <w:t>None</w:t>
-      </w:r>
-    </w:p>
-    <w:p>
-      <w:pPr>
-        <w:rPr>
-          <w:rFonts w:ascii="Trebuchet MS" w:eastAsia="Trebuchet MS" w:hAnsi="Trebuchet MS" w:cs="Trebuchet MS"/>
-          <w:color w:val="666666"/>
-          <w:sz w:val="26"/>
-          <w:szCs w:val="26"/>
-        </w:rPr>
-      </w:pPr>
-    </w:p>
-    <w:p>
-      <w:pPr>
-        <w:rPr>
-          <w:rFonts w:ascii="Trebuchet MS" w:eastAsia="Trebuchet MS" w:hAnsi="Trebuchet MS" w:cs="Trebuchet MS"/>
-          <w:color w:val="666666"/>
-          <w:sz w:val="26"/>
-          <w:szCs w:val="26"/>
-        </w:rPr>
-      </w:pPr>
-    </w:p>
-    <w:p>
-      <w:pPr>
-        <w:rPr>
-          <w:rFonts w:ascii="Trebuchet MS" w:eastAsia="Trebuchet MS" w:hAnsi="Trebuchet MS" w:cs="Trebuchet MS"/>
-          <w:color w:val="666666"/>
-          <w:sz w:val="26"/>
-          <w:szCs w:val="26"/>
-        </w:rPr>
-      </w:pPr>
-    </w:p>
-    <w:p>
-      <w:pPr>
-        <w:rPr>
-          <w:rFonts w:ascii="Trebuchet MS" w:eastAsia="Trebuchet MS" w:hAnsi="Trebuchet MS" w:cs="Trebuchet MS"/>
-          <w:color w:val="666666"/>
-          <w:sz w:val="26"/>
-          <w:szCs w:val="26"/>
-        </w:rPr>
-      </w:pPr>
-    </w:p>
-    <w:p>
-      <w:pPr>
-        <w:rPr>
-          <w:rFonts w:ascii="Trebuchet MS" w:eastAsia="Trebuchet MS" w:hAnsi="Trebuchet MS" w:cs="Trebuchet MS"/>
-          <w:color w:val="666666"/>
-          <w:sz w:val="26"/>
-          <w:szCs w:val="26"/>
-        </w:rPr>
-      </w:pPr>
-    </w:p>
-    <w:p>
-      <w:pPr>
-        <w:rPr>
-          <w:rFonts w:ascii="Trebuchet MS" w:eastAsia="Trebuchet MS" w:hAnsi="Trebuchet MS" w:cs="Trebuchet MS"/>
-          <w:color w:val="666666"/>
-          <w:sz w:val="26"/>
-          <w:szCs w:val="26"/>
-        </w:rPr>
-      </w:pPr>
-    </w:p>
-    <w:p>
-      <w:pPr>
-        <w:rPr>
-          <w:rFonts w:ascii="Trebuchet MS" w:eastAsia="Trebuchet MS" w:hAnsi="Trebuchet MS" w:cs="Trebuchet MS"/>
-          <w:color w:val="666666"/>
-          <w:sz w:val="26"/>
-          <w:szCs w:val="26"/>
-        </w:rPr>
-      </w:pPr>
-    </w:p>
-    <w:p>
-      <w:pPr>
-        <w:rPr>
-          <w:rFonts w:ascii="Trebuchet MS" w:eastAsia="Trebuchet MS" w:hAnsi="Trebuchet MS" w:cs="Trebuchet MS"/>
-          <w:color w:val="666666"/>
-          <w:sz w:val="26"/>
-          <w:szCs w:val="26"/>
-        </w:rPr>
-      </w:pPr>
-    </w:p>
-    <w:p>
-      <w:pPr>
-        <w:rPr>
-          <w:rFonts w:ascii="Trebuchet MS" w:eastAsia="Trebuchet MS" w:hAnsi="Trebuchet MS" w:cs="Trebuchet MS"/>
-          <w:color w:val="666666"/>
-          <w:sz w:val="26"/>
-          <w:szCs w:val="26"/>
-        </w:rPr>
-      </w:pPr>
-    </w:p>
-    <w:p>
-      <w:pPr>
-        <w:rPr>
-          <w:rFonts w:ascii="Trebuchet MS" w:eastAsia="Trebuchet MS" w:hAnsi="Trebuchet MS" w:cs="Trebuchet MS"/>
-          <w:color w:val="666666"/>
-          <w:sz w:val="26"/>
-          <w:szCs w:val="26"/>
-        </w:rPr>
-      </w:pPr>
-    </w:p>
-    <w:p>
-      <w:pPr>
-        <w:rPr>
-          <w:rFonts w:ascii="Trebuchet MS" w:eastAsia="Trebuchet MS" w:hAnsi="Trebuchet MS" w:cs="Trebuchet MS"/>
-          <w:color w:val="666666"/>
-          <w:sz w:val="26"/>
-          <w:szCs w:val="26"/>
-        </w:rPr>
-      </w:pPr>
-    </w:p>
-    <w:p>
-      <w:pPr>
-        <w:rPr>
-          <w:rFonts w:ascii="Trebuchet MS" w:eastAsia="Trebuchet MS" w:hAnsi="Trebuchet MS" w:cs="Trebuchet MS"/>
-          <w:color w:val="666666"/>
-          <w:sz w:val="26"/>
-          <w:szCs w:val="26"/>
-        </w:rPr>
-      </w:pPr>
-    </w:p>
-    <w:p>
-      <w:pPr>
-        <w:rPr>
-          <w:rFonts w:ascii="Trebuchet MS" w:eastAsia="Trebuchet MS" w:hAnsi="Trebuchet MS" w:cs="Trebuchet MS"/>
-          <w:color w:val="666666"/>
-          <w:sz w:val="26"/>
-          <w:szCs w:val="26"/>
-        </w:rPr>
-      </w:pPr>
     </w:p>
     <w:p>
       <w:pPr>
@@ -2124,44 +2096,26 @@
           <w:sz w:val="26"/>
           <w:szCs w:val="26"/>
         </w:rPr>
-        <w:t>- &lt;Game Time Scale</w:t>
-      </w:r>
-      <w:r>
-        <w:rPr>
-          <w:rFonts w:ascii="Trebuchet MS" w:eastAsia="Trebuchet MS" w:hAnsi="Trebuchet MS" w:cs="Trebuchet MS"/>
-          <w:color w:val="666666"/>
-          <w:sz w:val="26"/>
-          <w:szCs w:val="26"/>
-        </w:rPr>
-        <w:t>&gt;</w:t>
-      </w:r>
-    </w:p>
-    <w:p>
-      <w:pPr>
-        <w:rPr>
-          <w:rFonts w:ascii="Trebuchet MS" w:eastAsia="Trebuchet MS" w:hAnsi="Trebuchet MS" w:cs="Trebuchet MS"/>
-          <w:color w:val="666666"/>
-          <w:sz w:val="26"/>
-          <w:szCs w:val="26"/>
-        </w:rPr>
-      </w:pPr>
-      <w:r>
-        <w:rPr>
-          <w:rFonts w:ascii="Trebuchet MS" w:eastAsia="Trebuchet MS" w:hAnsi="Trebuchet MS" w:cs="Trebuchet MS"/>
-          <w:color w:val="666666"/>
-          <w:sz w:val="26"/>
-          <w:szCs w:val="26"/>
-        </w:rPr>
-        <w:tab/>
-      </w:r>
-      <w:r>
-        <w:rPr>
-          <w:rFonts w:ascii="Trebuchet MS" w:eastAsia="Trebuchet MS" w:hAnsi="Trebuchet MS" w:cs="Trebuchet MS"/>
-          <w:color w:val="666666"/>
-          <w:sz w:val="26"/>
-          <w:szCs w:val="26"/>
-        </w:rPr>
-        <w:tab/>
+        <w:t>- Game Time Scale</w:t>
+      </w:r>
+    </w:p>
+    <w:p>
+      <w:pPr>
+        <w:ind w:left="720" w:firstLine="720"/>
+        <w:rPr>
+          <w:rFonts w:ascii="Trebuchet MS" w:eastAsia="Trebuchet MS" w:hAnsi="Trebuchet MS" w:cs="Trebuchet MS"/>
+          <w:color w:val="666666"/>
+          <w:sz w:val="26"/>
+          <w:szCs w:val="26"/>
+        </w:rPr>
+      </w:pPr>
+      <w:r>
+        <w:rPr>
+          <w:rFonts w:ascii="Trebuchet MS" w:eastAsia="Trebuchet MS" w:hAnsi="Trebuchet MS" w:cs="Trebuchet MS"/>
+          <w:color w:val="666666"/>
+          <w:sz w:val="26"/>
+          <w:szCs w:val="26"/>
+        </w:rPr>
         <w:t xml:space="preserve">- </w:t>
       </w:r>
       <w:r>
@@ -2171,26 +2125,75 @@
           <w:sz w:val="26"/>
           <w:szCs w:val="26"/>
         </w:rPr>
-        <w:t>Nothing</w:t>
-      </w:r>
-    </w:p>
-    <w:p>
-      <w:pPr>
-        <w:ind w:left="720" w:firstLine="720"/>
-        <w:rPr>
-          <w:rFonts w:ascii="Trebuchet MS" w:eastAsia="Trebuchet MS" w:hAnsi="Trebuchet MS" w:cs="Trebuchet MS"/>
-          <w:color w:val="666666"/>
-          <w:sz w:val="26"/>
-          <w:szCs w:val="26"/>
-        </w:rPr>
-      </w:pPr>
-      <w:r>
-        <w:rPr>
-          <w:rFonts w:ascii="Trebuchet MS" w:eastAsia="Trebuchet MS" w:hAnsi="Trebuchet MS" w:cs="Trebuchet MS"/>
-          <w:color w:val="666666"/>
-          <w:sz w:val="26"/>
-          <w:szCs w:val="26"/>
-        </w:rPr>
+        <w:t>10 weeks</w:t>
+      </w:r>
+    </w:p>
+    <w:p>
+      <w:pPr>
+        <w:ind w:firstLine="720"/>
+        <w:rPr>
+          <w:rFonts w:ascii="Trebuchet MS" w:eastAsia="Trebuchet MS" w:hAnsi="Trebuchet MS" w:cs="Trebuchet MS"/>
+          <w:sz w:val="26"/>
+          <w:szCs w:val="26"/>
+        </w:rPr>
+      </w:pPr>
+      <w:r>
+        <w:rPr>
+          <w:rFonts w:ascii="Trebuchet MS" w:eastAsia="Trebuchet MS" w:hAnsi="Trebuchet MS" w:cs="Trebuchet MS"/>
+          <w:sz w:val="26"/>
+          <w:szCs w:val="26"/>
+        </w:rPr>
+        <w:t>- Team Size</w:t>
+      </w:r>
+    </w:p>
+    <w:p>
+      <w:pPr>
+        <w:ind w:firstLine="720"/>
+        <w:rPr>
+          <w:rFonts w:ascii="Trebuchet MS" w:eastAsia="Trebuchet MS" w:hAnsi="Trebuchet MS" w:cs="Trebuchet MS"/>
+          <w:color w:val="666666"/>
+          <w:sz w:val="26"/>
+          <w:szCs w:val="26"/>
+        </w:rPr>
+      </w:pPr>
+      <w:r>
+        <w:rPr>
+          <w:rFonts w:ascii="Trebuchet MS" w:eastAsia="Trebuchet MS" w:hAnsi="Trebuchet MS" w:cs="Trebuchet MS"/>
+          <w:color w:val="666666"/>
+          <w:sz w:val="26"/>
+          <w:szCs w:val="26"/>
+        </w:rPr>
+        <w:tab/>
+        <w:t>- Core Team</w:t>
+      </w:r>
+    </w:p>
+    <w:p>
+      <w:pPr>
+        <w:ind w:firstLine="720"/>
+        <w:rPr>
+          <w:rFonts w:ascii="Trebuchet MS" w:eastAsia="Trebuchet MS" w:hAnsi="Trebuchet MS" w:cs="Trebuchet MS"/>
+          <w:color w:val="666666"/>
+          <w:sz w:val="26"/>
+          <w:szCs w:val="26"/>
+        </w:rPr>
+      </w:pPr>
+      <w:r>
+        <w:rPr>
+          <w:rFonts w:ascii="Trebuchet MS" w:eastAsia="Trebuchet MS" w:hAnsi="Trebuchet MS" w:cs="Trebuchet MS"/>
+          <w:color w:val="666666"/>
+          <w:sz w:val="26"/>
+          <w:szCs w:val="26"/>
+        </w:rPr>
+        <w:tab/>
+      </w:r>
+      <w:r>
+        <w:rPr>
+          <w:rFonts w:ascii="Trebuchet MS" w:eastAsia="Trebuchet MS" w:hAnsi="Trebuchet MS" w:cs="Trebuchet MS"/>
+          <w:color w:val="666666"/>
+          <w:sz w:val="26"/>
+          <w:szCs w:val="26"/>
+        </w:rPr>
+        <w:tab/>
         <w:t xml:space="preserve">- </w:t>
       </w:r>
       <w:r>
@@ -2200,7 +2203,7 @@
           <w:sz w:val="26"/>
           <w:szCs w:val="26"/>
         </w:rPr>
-        <w:t>10 weeks</w:t>
+        <w:t>Timothy Reynolds</w:t>
       </w:r>
     </w:p>
     <w:p>
@@ -2208,17 +2211,47 @@
         <w:ind w:firstLine="720"/>
         <w:rPr>
           <w:rFonts w:ascii="Trebuchet MS" w:eastAsia="Trebuchet MS" w:hAnsi="Trebuchet MS" w:cs="Trebuchet MS"/>
-          <w:sz w:val="26"/>
-          <w:szCs w:val="26"/>
-        </w:rPr>
-      </w:pPr>
-      <w:r>
-        <w:rPr>
-          <w:rFonts w:ascii="Trebuchet MS" w:eastAsia="Trebuchet MS" w:hAnsi="Trebuchet MS" w:cs="Trebuchet MS"/>
-          <w:sz w:val="26"/>
-          <w:szCs w:val="26"/>
-        </w:rPr>
-        <w:t>- &lt;Team Size&gt;</w:t>
+          <w:color w:val="666666"/>
+          <w:sz w:val="26"/>
+          <w:szCs w:val="26"/>
+        </w:rPr>
+      </w:pPr>
+      <w:r>
+        <w:rPr>
+          <w:rFonts w:ascii="Trebuchet MS" w:eastAsia="Trebuchet MS" w:hAnsi="Trebuchet MS" w:cs="Trebuchet MS"/>
+          <w:color w:val="666666"/>
+          <w:sz w:val="26"/>
+          <w:szCs w:val="26"/>
+        </w:rPr>
+        <w:tab/>
+      </w:r>
+      <w:r>
+        <w:rPr>
+          <w:rFonts w:ascii="Trebuchet MS" w:eastAsia="Trebuchet MS" w:hAnsi="Trebuchet MS" w:cs="Trebuchet MS"/>
+          <w:color w:val="666666"/>
+          <w:sz w:val="26"/>
+          <w:szCs w:val="26"/>
+        </w:rPr>
+        <w:tab/>
+      </w:r>
+      <w:r>
+        <w:rPr>
+          <w:rFonts w:ascii="Trebuchet MS" w:eastAsia="Trebuchet MS" w:hAnsi="Trebuchet MS" w:cs="Trebuchet MS"/>
+          <w:color w:val="666666"/>
+          <w:sz w:val="26"/>
+          <w:szCs w:val="26"/>
+        </w:rPr>
+        <w:tab/>
+        <w:t xml:space="preserve">- </w:t>
+      </w:r>
+      <w:r>
+        <w:rPr>
+          <w:rFonts w:ascii="Trebuchet MS" w:eastAsia="Trebuchet MS" w:hAnsi="Trebuchet MS" w:cs="Trebuchet MS"/>
+          <w:color w:val="666666"/>
+          <w:sz w:val="26"/>
+          <w:szCs w:val="26"/>
+        </w:rPr>
+        <w:t>Programmer</w:t>
       </w:r>
     </w:p>
     <w:p>
@@ -2239,7 +2272,34 @@
           <w:szCs w:val="26"/>
         </w:rPr>
         <w:tab/>
-        <w:t>- &lt;Core Team&gt;</w:t>
+      </w:r>
+      <w:r>
+        <w:rPr>
+          <w:rFonts w:ascii="Trebuchet MS" w:eastAsia="Trebuchet MS" w:hAnsi="Trebuchet MS" w:cs="Trebuchet MS"/>
+          <w:color w:val="666666"/>
+          <w:sz w:val="26"/>
+          <w:szCs w:val="26"/>
+        </w:rPr>
+        <w:tab/>
+        <w:t xml:space="preserve">- </w:t>
+      </w:r>
+      <w:r>
+        <w:rPr>
+          <w:rFonts w:ascii="Trebuchet MS" w:eastAsia="Trebuchet MS" w:hAnsi="Trebuchet MS" w:cs="Trebuchet MS"/>
+          <w:color w:val="666666"/>
+          <w:sz w:val="26"/>
+          <w:szCs w:val="26"/>
+        </w:rPr>
+        <w:t>Ben Milett</w:t>
+      </w:r>
+      <w:r>
+        <w:rPr>
+          <w:rFonts w:ascii="Trebuchet MS" w:eastAsia="Trebuchet MS" w:hAnsi="Trebuchet MS" w:cs="Trebuchet MS"/>
+          <w:color w:val="666666"/>
+          <w:sz w:val="26"/>
+          <w:szCs w:val="26"/>
+        </w:rPr>
+        <w:t>e</w:t>
       </w:r>
     </w:p>
     <w:p>
@@ -2269,16 +2329,16 @@
           <w:szCs w:val="26"/>
         </w:rPr>
         <w:tab/>
-        <w:t xml:space="preserve">- </w:t>
-      </w:r>
-      <w:r>
-        <w:rPr>
-          <w:rFonts w:ascii="Trebuchet MS" w:eastAsia="Trebuchet MS" w:hAnsi="Trebuchet MS" w:cs="Trebuchet MS"/>
-          <w:color w:val="666666"/>
-          <w:sz w:val="26"/>
-          <w:szCs w:val="26"/>
-        </w:rPr>
-        <w:t>Timothy Reynolds</w:t>
+      </w:r>
+      <w:r>
+        <w:rPr>
+          <w:rFonts w:ascii="Trebuchet MS" w:eastAsia="Trebuchet MS" w:hAnsi="Trebuchet MS" w:cs="Trebuchet MS"/>
+          <w:color w:val="666666"/>
+          <w:sz w:val="26"/>
+          <w:szCs w:val="26"/>
+        </w:rPr>
+        <w:tab/>
+        <w:t>- Programmer</w:t>
       </w:r>
     </w:p>
     <w:p>
@@ -2298,36 +2358,17 @@
           <w:sz w:val="26"/>
           <w:szCs w:val="26"/>
         </w:rPr>
-        <w:lastRenderedPageBreak/>
-        <w:tab/>
-      </w:r>
-      <w:r>
-        <w:rPr>
-          <w:rFonts w:ascii="Trebuchet MS" w:eastAsia="Trebuchet MS" w:hAnsi="Trebuchet MS" w:cs="Trebuchet MS"/>
-          <w:color w:val="666666"/>
-          <w:sz w:val="26"/>
-          <w:szCs w:val="26"/>
-        </w:rPr>
-        <w:tab/>
-      </w:r>
-      <w:r>
-        <w:rPr>
-          <w:rFonts w:ascii="Trebuchet MS" w:eastAsia="Trebuchet MS" w:hAnsi="Trebuchet MS" w:cs="Trebuchet MS"/>
-          <w:color w:val="666666"/>
-          <w:sz w:val="26"/>
-          <w:szCs w:val="26"/>
-        </w:rPr>
-        <w:tab/>
-        <w:t xml:space="preserve">- </w:t>
-      </w:r>
-      <w:r>
-        <w:rPr>
-          <w:rFonts w:ascii="Trebuchet MS" w:eastAsia="Trebuchet MS" w:hAnsi="Trebuchet MS" w:cs="Trebuchet MS"/>
-          <w:color w:val="666666"/>
-          <w:sz w:val="26"/>
-          <w:szCs w:val="26"/>
-        </w:rPr>
-        <w:t>Programmer</w:t>
+        <w:tab/>
+      </w:r>
+      <w:r>
+        <w:rPr>
+          <w:rFonts w:ascii="Trebuchet MS" w:eastAsia="Trebuchet MS" w:hAnsi="Trebuchet MS" w:cs="Trebuchet MS"/>
+          <w:color w:val="666666"/>
+          <w:sz w:val="26"/>
+          <w:szCs w:val="26"/>
+        </w:rPr>
+        <w:tab/>
+        <w:t>- Tyler Rose</w:t>
       </w:r>
     </w:p>
     <w:p>
@@ -2358,56 +2399,34 @@
         </w:rPr>
         <w:tab/>
       </w:r>
+      <w:r>
+        <w:rPr>
+          <w:rFonts w:ascii="Trebuchet MS" w:eastAsia="Trebuchet MS" w:hAnsi="Trebuchet MS" w:cs="Trebuchet MS"/>
+          <w:color w:val="666666"/>
+          <w:sz w:val="26"/>
+          <w:szCs w:val="26"/>
+        </w:rPr>
+        <w:tab/>
+        <w:t>- Programmer</w:t>
+      </w:r>
     </w:p>
     <w:p>
       <w:pPr>
         <w:ind w:firstLine="720"/>
         <w:rPr>
           <w:rFonts w:ascii="Trebuchet MS" w:eastAsia="Trebuchet MS" w:hAnsi="Trebuchet MS" w:cs="Trebuchet MS"/>
-          <w:color w:val="666666"/>
-          <w:sz w:val="26"/>
-          <w:szCs w:val="26"/>
-        </w:rPr>
-      </w:pPr>
-      <w:r>
-        <w:rPr>
-          <w:rFonts w:ascii="Trebuchet MS" w:eastAsia="Trebuchet MS" w:hAnsi="Trebuchet MS" w:cs="Trebuchet MS"/>
-          <w:color w:val="666666"/>
-          <w:sz w:val="26"/>
-          <w:szCs w:val="26"/>
-        </w:rPr>
-        <w:tab/>
-      </w:r>
-      <w:r>
-        <w:rPr>
-          <w:rFonts w:ascii="Trebuchet MS" w:eastAsia="Trebuchet MS" w:hAnsi="Trebuchet MS" w:cs="Trebuchet MS"/>
-          <w:color w:val="666666"/>
-          <w:sz w:val="26"/>
-          <w:szCs w:val="26"/>
-        </w:rPr>
-        <w:tab/>
-        <w:t xml:space="preserve">- </w:t>
-      </w:r>
-      <w:r>
-        <w:rPr>
-          <w:rFonts w:ascii="Trebuchet MS" w:eastAsia="Trebuchet MS" w:hAnsi="Trebuchet MS" w:cs="Trebuchet MS"/>
-          <w:color w:val="666666"/>
-          <w:sz w:val="26"/>
-          <w:szCs w:val="26"/>
-        </w:rPr>
-        <w:t xml:space="preserve">Ben </w:t>
-      </w:r>
-      <w:proofErr w:type="spellStart"/>
-      <w:r>
-        <w:rPr>
-          <w:rFonts w:ascii="Trebuchet MS" w:eastAsia="Trebuchet MS" w:hAnsi="Trebuchet MS" w:cs="Trebuchet MS"/>
-          <w:color w:val="666666"/>
-          <w:sz w:val="26"/>
-          <w:szCs w:val="26"/>
-        </w:rPr>
-        <w:t>Milett</w:t>
-      </w:r>
-      <w:proofErr w:type="spellEnd"/>
+          <w:sz w:val="26"/>
+          <w:szCs w:val="26"/>
+        </w:rPr>
+      </w:pPr>
+      <w:r>
+        <w:rPr>
+          <w:rFonts w:ascii="Trebuchet MS" w:eastAsia="Trebuchet MS" w:hAnsi="Trebuchet MS" w:cs="Trebuchet MS"/>
+          <w:sz w:val="26"/>
+          <w:szCs w:val="26"/>
+        </w:rPr>
+        <w:t>- Licenses / Hardware / Other Costs</w:t>
+      </w:r>
     </w:p>
     <w:p>
       <w:pPr>
@@ -2422,132 +2441,6 @@
       <w:r>
         <w:rPr>
           <w:rFonts w:ascii="Trebuchet MS" w:eastAsia="Trebuchet MS" w:hAnsi="Trebuchet MS" w:cs="Trebuchet MS"/>
-          <w:color w:val="666666"/>
-          <w:sz w:val="26"/>
-          <w:szCs w:val="26"/>
-        </w:rPr>
-        <w:tab/>
-      </w:r>
-      <w:r>
-        <w:rPr>
-          <w:rFonts w:ascii="Trebuchet MS" w:eastAsia="Trebuchet MS" w:hAnsi="Trebuchet MS" w:cs="Trebuchet MS"/>
-          <w:color w:val="666666"/>
-          <w:sz w:val="26"/>
-          <w:szCs w:val="26"/>
-        </w:rPr>
-        <w:tab/>
-      </w:r>
-      <w:r>
-        <w:rPr>
-          <w:rFonts w:ascii="Trebuchet MS" w:eastAsia="Trebuchet MS" w:hAnsi="Trebuchet MS" w:cs="Trebuchet MS"/>
-          <w:color w:val="666666"/>
-          <w:sz w:val="26"/>
-          <w:szCs w:val="26"/>
-        </w:rPr>
-        <w:tab/>
-        <w:t>- Programmer</w:t>
-      </w:r>
-    </w:p>
-    <w:p>
-      <w:pPr>
-        <w:ind w:firstLine="720"/>
-        <w:rPr>
-          <w:rFonts w:ascii="Trebuchet MS" w:eastAsia="Trebuchet MS" w:hAnsi="Trebuchet MS" w:cs="Trebuchet MS"/>
-          <w:color w:val="666666"/>
-          <w:sz w:val="26"/>
-          <w:szCs w:val="26"/>
-        </w:rPr>
-      </w:pPr>
-      <w:r>
-        <w:rPr>
-          <w:rFonts w:ascii="Trebuchet MS" w:eastAsia="Trebuchet MS" w:hAnsi="Trebuchet MS" w:cs="Trebuchet MS"/>
-          <w:color w:val="666666"/>
-          <w:sz w:val="26"/>
-          <w:szCs w:val="26"/>
-        </w:rPr>
-        <w:tab/>
-      </w:r>
-      <w:r>
-        <w:rPr>
-          <w:rFonts w:ascii="Trebuchet MS" w:eastAsia="Trebuchet MS" w:hAnsi="Trebuchet MS" w:cs="Trebuchet MS"/>
-          <w:color w:val="666666"/>
-          <w:sz w:val="26"/>
-          <w:szCs w:val="26"/>
-        </w:rPr>
-        <w:tab/>
-        <w:t>- Tyler Rose</w:t>
-      </w:r>
-    </w:p>
-    <w:p>
-      <w:pPr>
-        <w:ind w:firstLine="720"/>
-        <w:rPr>
-          <w:rFonts w:ascii="Trebuchet MS" w:eastAsia="Trebuchet MS" w:hAnsi="Trebuchet MS" w:cs="Trebuchet MS"/>
-          <w:color w:val="666666"/>
-          <w:sz w:val="26"/>
-          <w:szCs w:val="26"/>
-        </w:rPr>
-      </w:pPr>
-      <w:r>
-        <w:rPr>
-          <w:rFonts w:ascii="Trebuchet MS" w:eastAsia="Trebuchet MS" w:hAnsi="Trebuchet MS" w:cs="Trebuchet MS"/>
-          <w:color w:val="666666"/>
-          <w:sz w:val="26"/>
-          <w:szCs w:val="26"/>
-        </w:rPr>
-        <w:tab/>
-      </w:r>
-      <w:r>
-        <w:rPr>
-          <w:rFonts w:ascii="Trebuchet MS" w:eastAsia="Trebuchet MS" w:hAnsi="Trebuchet MS" w:cs="Trebuchet MS"/>
-          <w:color w:val="666666"/>
-          <w:sz w:val="26"/>
-          <w:szCs w:val="26"/>
-        </w:rPr>
-        <w:tab/>
-      </w:r>
-      <w:r>
-        <w:rPr>
-          <w:rFonts w:ascii="Trebuchet MS" w:eastAsia="Trebuchet MS" w:hAnsi="Trebuchet MS" w:cs="Trebuchet MS"/>
-          <w:color w:val="666666"/>
-          <w:sz w:val="26"/>
-          <w:szCs w:val="26"/>
-        </w:rPr>
-        <w:tab/>
-        <w:t>- Programmer</w:t>
-      </w:r>
-    </w:p>
-    <w:p>
-      <w:pPr>
-        <w:ind w:firstLine="720"/>
-        <w:rPr>
-          <w:rFonts w:ascii="Trebuchet MS" w:eastAsia="Trebuchet MS" w:hAnsi="Trebuchet MS" w:cs="Trebuchet MS"/>
-          <w:sz w:val="26"/>
-          <w:szCs w:val="26"/>
-        </w:rPr>
-      </w:pPr>
-      <w:r>
-        <w:rPr>
-          <w:rFonts w:ascii="Trebuchet MS" w:eastAsia="Trebuchet MS" w:hAnsi="Trebuchet MS" w:cs="Trebuchet MS"/>
-          <w:sz w:val="26"/>
-          <w:szCs w:val="26"/>
-        </w:rPr>
-        <w:t>- &lt;Licenses / Hardware / Other Costs&gt;</w:t>
-      </w:r>
-    </w:p>
-    <w:p>
-      <w:pPr>
-        <w:ind w:firstLine="720"/>
-        <w:rPr>
-          <w:rFonts w:ascii="Trebuchet MS" w:eastAsia="Trebuchet MS" w:hAnsi="Trebuchet MS" w:cs="Trebuchet MS"/>
-          <w:color w:val="666666"/>
-          <w:sz w:val="26"/>
-          <w:szCs w:val="26"/>
-        </w:rPr>
-      </w:pPr>
-      <w:r>
-        <w:rPr>
-          <w:rFonts w:ascii="Trebuchet MS" w:eastAsia="Trebuchet MS" w:hAnsi="Trebuchet MS" w:cs="Trebuchet MS"/>
           <w:sz w:val="26"/>
           <w:szCs w:val="26"/>
         </w:rPr>
@@ -2569,186 +2462,30 @@
           <w:szCs w:val="26"/>
         </w:rPr>
         <w:tab/>
-        <w:t>- &lt;Total Costs with breakdown&gt;</w:t>
-      </w:r>
-    </w:p>
-    <w:p>
-      <w:pPr>
-        <w:ind w:firstLine="720"/>
-        <w:rPr>
-          <w:rFonts w:ascii="Trebuchet MS" w:eastAsia="Trebuchet MS" w:hAnsi="Trebuchet MS" w:cs="Trebuchet MS"/>
-          <w:sz w:val="26"/>
-          <w:szCs w:val="26"/>
-        </w:rPr>
-      </w:pPr>
-      <w:r>
-        <w:rPr>
-          <w:rFonts w:ascii="Trebuchet MS" w:eastAsia="Trebuchet MS" w:hAnsi="Trebuchet MS" w:cs="Trebuchet MS"/>
-          <w:sz w:val="26"/>
-          <w:szCs w:val="26"/>
-        </w:rPr>
-        <w:t>nothing</w:t>
-      </w:r>
-    </w:p>
-    <w:p>
-      <w:pPr>
-        <w:rPr>
-          <w:rFonts w:ascii="Trebuchet MS" w:eastAsia="Trebuchet MS" w:hAnsi="Trebuchet MS" w:cs="Trebuchet MS"/>
-          <w:color w:val="666666"/>
-          <w:sz w:val="26"/>
-          <w:szCs w:val="26"/>
-        </w:rPr>
-      </w:pPr>
-    </w:p>
-    <w:p>
-      <w:pPr>
-        <w:rPr>
-          <w:rFonts w:ascii="Trebuchet MS" w:eastAsia="Trebuchet MS" w:hAnsi="Trebuchet MS" w:cs="Trebuchet MS"/>
-          <w:color w:val="666666"/>
-          <w:sz w:val="26"/>
-          <w:szCs w:val="26"/>
-        </w:rPr>
-      </w:pPr>
-    </w:p>
-    <w:p>
-      <w:pPr>
-        <w:rPr>
-          <w:rFonts w:ascii="Trebuchet MS" w:eastAsia="Trebuchet MS" w:hAnsi="Trebuchet MS" w:cs="Trebuchet MS"/>
-          <w:color w:val="666666"/>
-          <w:sz w:val="26"/>
-          <w:szCs w:val="26"/>
-        </w:rPr>
-      </w:pPr>
-    </w:p>
-    <w:p>
-      <w:pPr>
-        <w:rPr>
-          <w:rFonts w:ascii="Trebuchet MS" w:eastAsia="Trebuchet MS" w:hAnsi="Trebuchet MS" w:cs="Trebuchet MS"/>
-          <w:color w:val="666666"/>
-          <w:sz w:val="26"/>
-          <w:szCs w:val="26"/>
-        </w:rPr>
-      </w:pPr>
-    </w:p>
-    <w:p>
-      <w:pPr>
-        <w:rPr>
-          <w:rFonts w:ascii="Trebuchet MS" w:eastAsia="Trebuchet MS" w:hAnsi="Trebuchet MS" w:cs="Trebuchet MS"/>
-          <w:color w:val="666666"/>
-          <w:sz w:val="26"/>
-          <w:szCs w:val="26"/>
-        </w:rPr>
-      </w:pPr>
-    </w:p>
-    <w:p>
-      <w:pPr>
-        <w:rPr>
-          <w:rFonts w:ascii="Trebuchet MS" w:eastAsia="Trebuchet MS" w:hAnsi="Trebuchet MS" w:cs="Trebuchet MS"/>
-          <w:color w:val="666666"/>
-          <w:sz w:val="26"/>
-          <w:szCs w:val="26"/>
-        </w:rPr>
-      </w:pPr>
-    </w:p>
-    <w:p>
-      <w:pPr>
-        <w:rPr>
-          <w:rFonts w:ascii="Trebuchet MS" w:eastAsia="Trebuchet MS" w:hAnsi="Trebuchet MS" w:cs="Trebuchet MS"/>
-          <w:color w:val="666666"/>
-          <w:sz w:val="26"/>
-          <w:szCs w:val="26"/>
-        </w:rPr>
-      </w:pPr>
-    </w:p>
-    <w:p>
-      <w:pPr>
-        <w:rPr>
-          <w:rFonts w:ascii="Trebuchet MS" w:eastAsia="Trebuchet MS" w:hAnsi="Trebuchet MS" w:cs="Trebuchet MS"/>
-          <w:color w:val="666666"/>
-          <w:sz w:val="26"/>
-          <w:szCs w:val="26"/>
-        </w:rPr>
-      </w:pPr>
-    </w:p>
-    <w:p>
-      <w:pPr>
-        <w:rPr>
-          <w:rFonts w:ascii="Trebuchet MS" w:eastAsia="Trebuchet MS" w:hAnsi="Trebuchet MS" w:cs="Trebuchet MS"/>
-          <w:color w:val="666666"/>
-          <w:sz w:val="26"/>
-          <w:szCs w:val="26"/>
-        </w:rPr>
-      </w:pPr>
-    </w:p>
-    <w:p>
-      <w:pPr>
-        <w:rPr>
-          <w:rFonts w:ascii="Trebuchet MS" w:eastAsia="Trebuchet MS" w:hAnsi="Trebuchet MS" w:cs="Trebuchet MS"/>
-          <w:color w:val="666666"/>
-          <w:sz w:val="26"/>
-          <w:szCs w:val="26"/>
-        </w:rPr>
-      </w:pPr>
-    </w:p>
-    <w:p>
-      <w:pPr>
-        <w:rPr>
-          <w:rFonts w:ascii="Trebuchet MS" w:eastAsia="Trebuchet MS" w:hAnsi="Trebuchet MS" w:cs="Trebuchet MS"/>
-          <w:color w:val="666666"/>
-          <w:sz w:val="26"/>
-          <w:szCs w:val="26"/>
-        </w:rPr>
-      </w:pPr>
-    </w:p>
-    <w:p>
-      <w:pPr>
-        <w:rPr>
-          <w:rFonts w:ascii="Trebuchet MS" w:eastAsia="Trebuchet MS" w:hAnsi="Trebuchet MS" w:cs="Trebuchet MS"/>
-          <w:color w:val="666666"/>
-          <w:sz w:val="26"/>
-          <w:szCs w:val="26"/>
-        </w:rPr>
-      </w:pPr>
-    </w:p>
-    <w:p>
-      <w:pPr>
-        <w:rPr>
-          <w:rFonts w:ascii="Trebuchet MS" w:eastAsia="Trebuchet MS" w:hAnsi="Trebuchet MS" w:cs="Trebuchet MS"/>
-          <w:color w:val="666666"/>
-          <w:sz w:val="26"/>
-          <w:szCs w:val="26"/>
-        </w:rPr>
-      </w:pPr>
-    </w:p>
-    <w:p>
-      <w:pPr>
-        <w:rPr>
-          <w:rFonts w:ascii="Trebuchet MS" w:eastAsia="Trebuchet MS" w:hAnsi="Trebuchet MS" w:cs="Trebuchet MS"/>
-          <w:color w:val="666666"/>
-          <w:sz w:val="26"/>
-          <w:szCs w:val="26"/>
-        </w:rPr>
-      </w:pPr>
-    </w:p>
-    <w:p>
-      <w:pPr>
-        <w:rPr>
-          <w:rFonts w:ascii="Trebuchet MS" w:eastAsia="Trebuchet MS" w:hAnsi="Trebuchet MS" w:cs="Trebuchet MS"/>
-          <w:color w:val="666666"/>
-          <w:sz w:val="26"/>
-          <w:szCs w:val="26"/>
-        </w:rPr>
-      </w:pPr>
-    </w:p>
-    <w:p>
-      <w:pPr>
-        <w:rPr>
-          <w:rFonts w:ascii="Trebuchet MS" w:eastAsia="Trebuchet MS" w:hAnsi="Trebuchet MS" w:cs="Trebuchet MS"/>
-          <w:color w:val="666666"/>
-          <w:sz w:val="26"/>
-          <w:szCs w:val="26"/>
-        </w:rPr>
-      </w:pPr>
+        <w:t>- Total Costs with breakdown</w:t>
+      </w:r>
+    </w:p>
+    <w:p>
+      <w:pPr>
+        <w:pStyle w:val="ListParagraph"/>
+        <w:numPr>
+          <w:ilvl w:val="0"/>
+          <w:numId w:val="3"/>
+        </w:numPr>
+        <w:rPr>
+          <w:rFonts w:ascii="Trebuchet MS" w:eastAsia="Trebuchet MS" w:hAnsi="Trebuchet MS" w:cs="Trebuchet MS"/>
+          <w:sz w:val="26"/>
+          <w:szCs w:val="26"/>
+        </w:rPr>
+      </w:pPr>
+      <w:r>
+        <w:rPr>
+          <w:rFonts w:ascii="Trebuchet MS" w:eastAsia="Trebuchet MS" w:hAnsi="Trebuchet MS" w:cs="Trebuchet MS"/>
+          <w:sz w:val="26"/>
+          <w:szCs w:val="26"/>
+        </w:rPr>
+        <w:t>Zero dollars, hopefully</w:t>
+      </w:r>
     </w:p>
     <w:p>
       <w:pPr>
@@ -2757,6 +2494,7 @@
       <w:bookmarkStart w:id="7" w:name="_155cm8v36jpc" w:colFirst="0" w:colLast="0"/>
       <w:bookmarkEnd w:id="7"/>
       <w:r>
+        <w:lastRenderedPageBreak/>
         <w:t>Influences (Brief)</w:t>
       </w:r>
     </w:p>
@@ -2774,7 +2512,7 @@
           <w:color w:val="000000"/>
         </w:rPr>
         <w:tab/>
-        <w:t>- &lt;Influence #1&gt;</w:t>
+        <w:t>- Influence #1</w:t>
       </w:r>
     </w:p>
     <w:p>
@@ -2858,7 +2596,7 @@
           <w:color w:val="000000"/>
         </w:rPr>
         <w:tab/>
-        <w:t>- &lt;Influence #2&gt;</w:t>
+        <w:t>- Influence #2</w:t>
       </w:r>
     </w:p>
     <w:p>
@@ -2956,7 +2694,6 @@
       <w:bookmarkStart w:id="11" w:name="_337xnergkz1b" w:colFirst="0" w:colLast="0"/>
       <w:bookmarkEnd w:id="11"/>
       <w:r>
-        <w:lastRenderedPageBreak/>
         <w:t>The elevator Pitch</w:t>
       </w:r>
     </w:p>
@@ -2979,6 +2716,16 @@
         <w:tab/>
         <w:t>Brick breaker meets space invaders in fantasy world.</w:t>
       </w:r>
+    </w:p>
+    <w:p>
+      <w:pPr>
+        <w:rPr>
+          <w:rFonts w:ascii="Trebuchet MS" w:eastAsia="Trebuchet MS" w:hAnsi="Trebuchet MS" w:cs="Trebuchet MS"/>
+          <w:color w:val="666666"/>
+          <w:sz w:val="26"/>
+          <w:szCs w:val="26"/>
+        </w:rPr>
+      </w:pPr>
     </w:p>
     <w:p>
       <w:pPr>
@@ -3087,310 +2834,15 @@
     </w:p>
     <w:p>
       <w:pPr>
-        <w:rPr>
-          <w:rFonts w:ascii="Trebuchet MS" w:eastAsia="Trebuchet MS" w:hAnsi="Trebuchet MS" w:cs="Trebuchet MS"/>
-          <w:color w:val="666666"/>
-          <w:sz w:val="26"/>
-          <w:szCs w:val="26"/>
-        </w:rPr>
-      </w:pPr>
-    </w:p>
-    <w:p>
-      <w:pPr>
-        <w:rPr>
-          <w:rFonts w:ascii="Trebuchet MS" w:eastAsia="Trebuchet MS" w:hAnsi="Trebuchet MS" w:cs="Trebuchet MS"/>
-          <w:color w:val="666666"/>
-          <w:sz w:val="26"/>
-          <w:szCs w:val="26"/>
-        </w:rPr>
-      </w:pPr>
-    </w:p>
-    <w:p>
-      <w:pPr>
-        <w:rPr>
-          <w:rFonts w:ascii="Trebuchet MS" w:eastAsia="Trebuchet MS" w:hAnsi="Trebuchet MS" w:cs="Trebuchet MS"/>
-          <w:color w:val="666666"/>
-          <w:sz w:val="26"/>
-          <w:szCs w:val="26"/>
-        </w:rPr>
-      </w:pPr>
-    </w:p>
-    <w:p>
-      <w:pPr>
-        <w:rPr>
-          <w:rFonts w:ascii="Trebuchet MS" w:eastAsia="Trebuchet MS" w:hAnsi="Trebuchet MS" w:cs="Trebuchet MS"/>
-          <w:color w:val="666666"/>
-          <w:sz w:val="26"/>
-          <w:szCs w:val="26"/>
-        </w:rPr>
-      </w:pPr>
-    </w:p>
-    <w:p>
-      <w:pPr>
-        <w:rPr>
-          <w:rFonts w:ascii="Trebuchet MS" w:eastAsia="Trebuchet MS" w:hAnsi="Trebuchet MS" w:cs="Trebuchet MS"/>
-          <w:color w:val="666666"/>
-          <w:sz w:val="26"/>
-          <w:szCs w:val="26"/>
-        </w:rPr>
-      </w:pPr>
-    </w:p>
-    <w:p>
-      <w:pPr>
-        <w:rPr>
-          <w:rFonts w:ascii="Trebuchet MS" w:eastAsia="Trebuchet MS" w:hAnsi="Trebuchet MS" w:cs="Trebuchet MS"/>
-          <w:color w:val="666666"/>
-          <w:sz w:val="26"/>
-          <w:szCs w:val="26"/>
-        </w:rPr>
-      </w:pPr>
-    </w:p>
-    <w:p>
-      <w:pPr>
-        <w:rPr>
-          <w:rFonts w:ascii="Trebuchet MS" w:eastAsia="Trebuchet MS" w:hAnsi="Trebuchet MS" w:cs="Trebuchet MS"/>
-          <w:color w:val="666666"/>
-          <w:sz w:val="26"/>
-          <w:szCs w:val="26"/>
-        </w:rPr>
-      </w:pPr>
-    </w:p>
-    <w:p>
-      <w:pPr>
-        <w:rPr>
-          <w:rFonts w:ascii="Trebuchet MS" w:eastAsia="Trebuchet MS" w:hAnsi="Trebuchet MS" w:cs="Trebuchet MS"/>
-          <w:color w:val="666666"/>
-          <w:sz w:val="26"/>
-          <w:szCs w:val="26"/>
-        </w:rPr>
-      </w:pPr>
-    </w:p>
-    <w:p>
-      <w:pPr>
-        <w:rPr>
-          <w:rFonts w:ascii="Trebuchet MS" w:eastAsia="Trebuchet MS" w:hAnsi="Trebuchet MS" w:cs="Trebuchet MS"/>
-          <w:color w:val="666666"/>
-          <w:sz w:val="26"/>
-          <w:szCs w:val="26"/>
-        </w:rPr>
-      </w:pPr>
-    </w:p>
-    <w:p>
-      <w:pPr>
-        <w:rPr>
-          <w:rFonts w:ascii="Trebuchet MS" w:eastAsia="Trebuchet MS" w:hAnsi="Trebuchet MS" w:cs="Trebuchet MS"/>
-          <w:color w:val="666666"/>
-          <w:sz w:val="26"/>
-          <w:szCs w:val="26"/>
-        </w:rPr>
-      </w:pPr>
-    </w:p>
-    <w:p>
-      <w:pPr>
-        <w:rPr>
-          <w:rFonts w:ascii="Trebuchet MS" w:eastAsia="Trebuchet MS" w:hAnsi="Trebuchet MS" w:cs="Trebuchet MS"/>
-          <w:color w:val="666666"/>
-          <w:sz w:val="26"/>
-          <w:szCs w:val="26"/>
-        </w:rPr>
-      </w:pPr>
-    </w:p>
-    <w:p>
-      <w:pPr>
-        <w:rPr>
-          <w:rFonts w:ascii="Trebuchet MS" w:eastAsia="Trebuchet MS" w:hAnsi="Trebuchet MS" w:cs="Trebuchet MS"/>
-          <w:color w:val="666666"/>
-          <w:sz w:val="26"/>
-          <w:szCs w:val="26"/>
-        </w:rPr>
-      </w:pPr>
-    </w:p>
-    <w:p>
-      <w:pPr>
-        <w:rPr>
-          <w:rFonts w:ascii="Trebuchet MS" w:eastAsia="Trebuchet MS" w:hAnsi="Trebuchet MS" w:cs="Trebuchet MS"/>
-          <w:color w:val="666666"/>
-          <w:sz w:val="26"/>
-          <w:szCs w:val="26"/>
-        </w:rPr>
-      </w:pPr>
-    </w:p>
-    <w:p>
-      <w:pPr>
-        <w:rPr>
-          <w:rFonts w:ascii="Trebuchet MS" w:eastAsia="Trebuchet MS" w:hAnsi="Trebuchet MS" w:cs="Trebuchet MS"/>
-          <w:color w:val="666666"/>
-          <w:sz w:val="26"/>
-          <w:szCs w:val="26"/>
-        </w:rPr>
-      </w:pPr>
-    </w:p>
-    <w:p>
-      <w:pPr>
-        <w:rPr>
-          <w:rFonts w:ascii="Trebuchet MS" w:eastAsia="Trebuchet MS" w:hAnsi="Trebuchet MS" w:cs="Trebuchet MS"/>
-          <w:color w:val="666666"/>
-          <w:sz w:val="26"/>
-          <w:szCs w:val="26"/>
-        </w:rPr>
-      </w:pPr>
-    </w:p>
-    <w:p>
-      <w:pPr>
-        <w:rPr>
-          <w:rFonts w:ascii="Trebuchet MS" w:eastAsia="Trebuchet MS" w:hAnsi="Trebuchet MS" w:cs="Trebuchet MS"/>
-          <w:color w:val="666666"/>
-          <w:sz w:val="26"/>
-          <w:szCs w:val="26"/>
-        </w:rPr>
-      </w:pPr>
-    </w:p>
-    <w:p>
-      <w:pPr>
-        <w:rPr>
-          <w:rFonts w:ascii="Trebuchet MS" w:eastAsia="Trebuchet MS" w:hAnsi="Trebuchet MS" w:cs="Trebuchet MS"/>
-          <w:color w:val="666666"/>
-          <w:sz w:val="26"/>
-          <w:szCs w:val="26"/>
-        </w:rPr>
-      </w:pPr>
-    </w:p>
-    <w:p>
-      <w:pPr>
-        <w:rPr>
-          <w:rFonts w:ascii="Trebuchet MS" w:eastAsia="Trebuchet MS" w:hAnsi="Trebuchet MS" w:cs="Trebuchet MS"/>
-          <w:color w:val="666666"/>
-          <w:sz w:val="26"/>
-          <w:szCs w:val="26"/>
-        </w:rPr>
-      </w:pPr>
-    </w:p>
-    <w:p>
-      <w:pPr>
-        <w:rPr>
-          <w:rFonts w:ascii="Trebuchet MS" w:eastAsia="Trebuchet MS" w:hAnsi="Trebuchet MS" w:cs="Trebuchet MS"/>
-          <w:color w:val="666666"/>
-          <w:sz w:val="26"/>
-          <w:szCs w:val="26"/>
-        </w:rPr>
-      </w:pPr>
-    </w:p>
-    <w:p>
-      <w:pPr>
-        <w:rPr>
-          <w:rFonts w:ascii="Trebuchet MS" w:eastAsia="Trebuchet MS" w:hAnsi="Trebuchet MS" w:cs="Trebuchet MS"/>
-          <w:color w:val="666666"/>
-          <w:sz w:val="26"/>
-          <w:szCs w:val="26"/>
-        </w:rPr>
-      </w:pPr>
-    </w:p>
-    <w:p>
-      <w:pPr>
-        <w:rPr>
-          <w:rFonts w:ascii="Trebuchet MS" w:eastAsia="Trebuchet MS" w:hAnsi="Trebuchet MS" w:cs="Trebuchet MS"/>
-          <w:color w:val="666666"/>
-          <w:sz w:val="26"/>
-          <w:szCs w:val="26"/>
-        </w:rPr>
-      </w:pPr>
-    </w:p>
-    <w:p>
-      <w:pPr>
-        <w:rPr>
-          <w:rFonts w:ascii="Trebuchet MS" w:eastAsia="Trebuchet MS" w:hAnsi="Trebuchet MS" w:cs="Trebuchet MS"/>
-          <w:color w:val="666666"/>
-          <w:sz w:val="26"/>
-          <w:szCs w:val="26"/>
-        </w:rPr>
-      </w:pPr>
-    </w:p>
-    <w:p>
-      <w:pPr>
-        <w:rPr>
-          <w:rFonts w:ascii="Trebuchet MS" w:eastAsia="Trebuchet MS" w:hAnsi="Trebuchet MS" w:cs="Trebuchet MS"/>
-          <w:color w:val="666666"/>
-          <w:sz w:val="26"/>
-          <w:szCs w:val="26"/>
-        </w:rPr>
-      </w:pPr>
-    </w:p>
-    <w:p>
-      <w:pPr>
-        <w:rPr>
-          <w:rFonts w:ascii="Trebuchet MS" w:eastAsia="Trebuchet MS" w:hAnsi="Trebuchet MS" w:cs="Trebuchet MS"/>
-          <w:color w:val="666666"/>
-          <w:sz w:val="26"/>
-          <w:szCs w:val="26"/>
-        </w:rPr>
-      </w:pPr>
-    </w:p>
-    <w:p>
-      <w:pPr>
-        <w:rPr>
-          <w:rFonts w:ascii="Trebuchet MS" w:eastAsia="Trebuchet MS" w:hAnsi="Trebuchet MS" w:cs="Trebuchet MS"/>
-          <w:color w:val="666666"/>
-          <w:sz w:val="26"/>
-          <w:szCs w:val="26"/>
-        </w:rPr>
-      </w:pPr>
-    </w:p>
-    <w:p>
-      <w:pPr>
-        <w:rPr>
-          <w:rFonts w:ascii="Trebuchet MS" w:eastAsia="Trebuchet MS" w:hAnsi="Trebuchet MS" w:cs="Trebuchet MS"/>
-          <w:color w:val="666666"/>
-          <w:sz w:val="26"/>
-          <w:szCs w:val="26"/>
-        </w:rPr>
-      </w:pPr>
-    </w:p>
-    <w:p>
-      <w:pPr>
-        <w:rPr>
-          <w:rFonts w:ascii="Trebuchet MS" w:eastAsia="Trebuchet MS" w:hAnsi="Trebuchet MS" w:cs="Trebuchet MS"/>
-          <w:color w:val="666666"/>
-          <w:sz w:val="26"/>
-          <w:szCs w:val="26"/>
-        </w:rPr>
-      </w:pPr>
-    </w:p>
-    <w:p>
-      <w:pPr>
-        <w:rPr>
-          <w:rFonts w:ascii="Trebuchet MS" w:eastAsia="Trebuchet MS" w:hAnsi="Trebuchet MS" w:cs="Trebuchet MS"/>
-          <w:color w:val="666666"/>
-          <w:sz w:val="26"/>
-          <w:szCs w:val="26"/>
-        </w:rPr>
-      </w:pPr>
-    </w:p>
-    <w:p>
-      <w:pPr>
-        <w:rPr>
-          <w:rFonts w:ascii="Trebuchet MS" w:eastAsia="Trebuchet MS" w:hAnsi="Trebuchet MS" w:cs="Trebuchet MS"/>
-          <w:color w:val="666666"/>
-          <w:sz w:val="26"/>
-          <w:szCs w:val="26"/>
-        </w:rPr>
-      </w:pPr>
-    </w:p>
-    <w:p>
-      <w:pPr>
-        <w:rPr>
-          <w:rFonts w:ascii="Trebuchet MS" w:eastAsia="Trebuchet MS" w:hAnsi="Trebuchet MS" w:cs="Trebuchet MS"/>
-          <w:color w:val="666666"/>
-          <w:sz w:val="26"/>
-          <w:szCs w:val="26"/>
-        </w:rPr>
-      </w:pPr>
-    </w:p>
-    <w:p>
-      <w:pPr>
         <w:pStyle w:val="Heading1"/>
       </w:pPr>
       <w:bookmarkStart w:id="14" w:name="_s4h84uy3suza" w:colFirst="0" w:colLast="0"/>
       <w:bookmarkEnd w:id="14"/>
+    </w:p>
+    <w:p>
+      <w:pPr>
+        <w:pStyle w:val="Heading1"/>
+      </w:pPr>
       <w:r>
         <w:t>What sets this project apart?</w:t>
       </w:r>
@@ -3412,88 +2864,175 @@
           <w:szCs w:val="26"/>
         </w:rPr>
         <w:tab/>
-        <w:t>- &lt;Reason #1&gt;</w:t>
-      </w:r>
-    </w:p>
-    <w:p>
-      <w:pPr>
-        <w:rPr>
-          <w:rFonts w:ascii="Trebuchet MS" w:eastAsia="Trebuchet MS" w:hAnsi="Trebuchet MS" w:cs="Trebuchet MS"/>
-          <w:color w:val="666666"/>
-          <w:sz w:val="26"/>
-          <w:szCs w:val="26"/>
-        </w:rPr>
-      </w:pPr>
-      <w:r>
-        <w:rPr>
-          <w:rFonts w:ascii="Trebuchet MS" w:eastAsia="Trebuchet MS" w:hAnsi="Trebuchet MS" w:cs="Trebuchet MS"/>
-          <w:color w:val="666666"/>
-          <w:sz w:val="26"/>
-          <w:szCs w:val="26"/>
-        </w:rPr>
-        <w:tab/>
-        <w:t>- &lt;Reason #2&gt;</w:t>
-      </w:r>
-    </w:p>
-    <w:p>
-      <w:pPr>
-        <w:rPr>
-          <w:rFonts w:ascii="Trebuchet MS" w:eastAsia="Trebuchet MS" w:hAnsi="Trebuchet MS" w:cs="Trebuchet MS"/>
-          <w:color w:val="666666"/>
-          <w:sz w:val="26"/>
-          <w:szCs w:val="26"/>
-        </w:rPr>
-      </w:pPr>
-      <w:r>
-        <w:rPr>
-          <w:rFonts w:ascii="Trebuchet MS" w:eastAsia="Trebuchet MS" w:hAnsi="Trebuchet MS" w:cs="Trebuchet MS"/>
-          <w:color w:val="666666"/>
-          <w:sz w:val="26"/>
-          <w:szCs w:val="26"/>
-        </w:rPr>
-        <w:tab/>
-        <w:t>- &lt;Reason #3&gt;</w:t>
-      </w:r>
-    </w:p>
-    <w:p>
-      <w:pPr>
-        <w:rPr>
-          <w:rFonts w:ascii="Trebuchet MS" w:eastAsia="Trebuchet MS" w:hAnsi="Trebuchet MS" w:cs="Trebuchet MS"/>
-          <w:color w:val="666666"/>
-          <w:sz w:val="26"/>
-          <w:szCs w:val="26"/>
-        </w:rPr>
-      </w:pPr>
-      <w:r>
-        <w:rPr>
-          <w:rFonts w:ascii="Trebuchet MS" w:eastAsia="Trebuchet MS" w:hAnsi="Trebuchet MS" w:cs="Trebuchet MS"/>
-          <w:color w:val="666666"/>
-          <w:sz w:val="26"/>
-          <w:szCs w:val="26"/>
-        </w:rPr>
-        <w:tab/>
-        <w:t>- &lt;Reason #4&gt;</w:t>
-      </w:r>
-    </w:p>
-    <w:p>
-      <w:pPr>
-        <w:rPr>
-          <w:rFonts w:ascii="Trebuchet MS" w:eastAsia="Trebuchet MS" w:hAnsi="Trebuchet MS" w:cs="Trebuchet MS"/>
-          <w:color w:val="666666"/>
-          <w:sz w:val="26"/>
-          <w:szCs w:val="26"/>
-        </w:rPr>
-      </w:pPr>
-      <w:r>
-        <w:rPr>
-          <w:rFonts w:ascii="Trebuchet MS" w:eastAsia="Trebuchet MS" w:hAnsi="Trebuchet MS" w:cs="Trebuchet MS"/>
-          <w:color w:val="666666"/>
-          <w:sz w:val="26"/>
-          <w:szCs w:val="26"/>
-        </w:rPr>
-        <w:tab/>
-        <w:t>- &lt;etc.&gt;</w:t>
-      </w:r>
+        <w:t xml:space="preserve">- </w:t>
+      </w:r>
+      <w:r>
+        <w:rPr>
+          <w:rFonts w:ascii="Trebuchet MS" w:eastAsia="Trebuchet MS" w:hAnsi="Trebuchet MS" w:cs="Trebuchet MS"/>
+          <w:color w:val="666666"/>
+          <w:sz w:val="26"/>
+          <w:szCs w:val="26"/>
+        </w:rPr>
+        <w:t>Few “Shoot ‘</w:t>
+      </w:r>
+      <w:proofErr w:type="spellStart"/>
+      <w:r>
+        <w:rPr>
+          <w:rFonts w:ascii="Trebuchet MS" w:eastAsia="Trebuchet MS" w:hAnsi="Trebuchet MS" w:cs="Trebuchet MS"/>
+          <w:color w:val="666666"/>
+          <w:sz w:val="26"/>
+          <w:szCs w:val="26"/>
+        </w:rPr>
+        <w:t>Em</w:t>
+      </w:r>
+      <w:proofErr w:type="spellEnd"/>
+      <w:r>
+        <w:rPr>
+          <w:rFonts w:ascii="Trebuchet MS" w:eastAsia="Trebuchet MS" w:hAnsi="Trebuchet MS" w:cs="Trebuchet MS"/>
+          <w:color w:val="666666"/>
+          <w:sz w:val="26"/>
+          <w:szCs w:val="26"/>
+        </w:rPr>
+        <w:t xml:space="preserve"> Up” games have projectiles bounce</w:t>
+      </w:r>
+    </w:p>
+    <w:p>
+      <w:pPr>
+        <w:rPr>
+          <w:rFonts w:ascii="Trebuchet MS" w:eastAsia="Trebuchet MS" w:hAnsi="Trebuchet MS" w:cs="Trebuchet MS"/>
+          <w:color w:val="666666"/>
+          <w:sz w:val="26"/>
+          <w:szCs w:val="26"/>
+        </w:rPr>
+      </w:pPr>
+      <w:r>
+        <w:rPr>
+          <w:rFonts w:ascii="Trebuchet MS" w:eastAsia="Trebuchet MS" w:hAnsi="Trebuchet MS" w:cs="Trebuchet MS"/>
+          <w:color w:val="666666"/>
+          <w:sz w:val="26"/>
+          <w:szCs w:val="26"/>
+        </w:rPr>
+        <w:tab/>
+        <w:t xml:space="preserve">- </w:t>
+      </w:r>
+      <w:r>
+        <w:rPr>
+          <w:rFonts w:ascii="Trebuchet MS" w:eastAsia="Trebuchet MS" w:hAnsi="Trebuchet MS" w:cs="Trebuchet MS"/>
+          <w:color w:val="666666"/>
+          <w:sz w:val="26"/>
+          <w:szCs w:val="26"/>
+        </w:rPr>
+        <w:t>Few “</w:t>
+      </w:r>
+      <w:proofErr w:type="gramStart"/>
+      <w:r>
+        <w:rPr>
+          <w:rFonts w:ascii="Trebuchet MS" w:eastAsia="Trebuchet MS" w:hAnsi="Trebuchet MS" w:cs="Trebuchet MS"/>
+          <w:color w:val="666666"/>
+          <w:sz w:val="26"/>
+          <w:szCs w:val="26"/>
+        </w:rPr>
+        <w:t>Breakout</w:t>
+      </w:r>
+      <w:proofErr w:type="gramEnd"/>
+      <w:r>
+        <w:rPr>
+          <w:rFonts w:ascii="Trebuchet MS" w:eastAsia="Trebuchet MS" w:hAnsi="Trebuchet MS" w:cs="Trebuchet MS"/>
+          <w:color w:val="666666"/>
+          <w:sz w:val="26"/>
+          <w:szCs w:val="26"/>
+        </w:rPr>
+        <w:t>” games have enemy types and attacks</w:t>
+      </w:r>
+    </w:p>
+    <w:p>
+      <w:pPr>
+        <w:rPr>
+          <w:rFonts w:ascii="Trebuchet MS" w:eastAsia="Trebuchet MS" w:hAnsi="Trebuchet MS" w:cs="Trebuchet MS"/>
+          <w:color w:val="666666"/>
+          <w:sz w:val="26"/>
+          <w:szCs w:val="26"/>
+        </w:rPr>
+      </w:pPr>
+      <w:r>
+        <w:rPr>
+          <w:rFonts w:ascii="Trebuchet MS" w:eastAsia="Trebuchet MS" w:hAnsi="Trebuchet MS" w:cs="Trebuchet MS"/>
+          <w:color w:val="666666"/>
+          <w:sz w:val="26"/>
+          <w:szCs w:val="26"/>
+        </w:rPr>
+        <w:tab/>
+        <w:t xml:space="preserve">- </w:t>
+      </w:r>
+      <w:r>
+        <w:rPr>
+          <w:rFonts w:ascii="Trebuchet MS" w:eastAsia="Trebuchet MS" w:hAnsi="Trebuchet MS" w:cs="Trebuchet MS"/>
+          <w:color w:val="666666"/>
+          <w:sz w:val="26"/>
+          <w:szCs w:val="26"/>
+        </w:rPr>
+        <w:t>(Upgrades for the Player’s arrow attack? Shield?)</w:t>
+      </w:r>
+    </w:p>
+    <w:p>
+      <w:pPr>
+        <w:rPr>
+          <w:rFonts w:ascii="Trebuchet MS" w:eastAsia="Trebuchet MS" w:hAnsi="Trebuchet MS" w:cs="Trebuchet MS"/>
+          <w:color w:val="666666"/>
+          <w:sz w:val="26"/>
+          <w:szCs w:val="26"/>
+        </w:rPr>
+      </w:pPr>
+      <w:r>
+        <w:rPr>
+          <w:rFonts w:ascii="Trebuchet MS" w:eastAsia="Trebuchet MS" w:hAnsi="Trebuchet MS" w:cs="Trebuchet MS"/>
+          <w:color w:val="666666"/>
+          <w:sz w:val="26"/>
+          <w:szCs w:val="26"/>
+        </w:rPr>
+        <w:tab/>
+        <w:t>- Reason #4</w:t>
+      </w:r>
+    </w:p>
+    <w:p>
+      <w:pPr>
+        <w:rPr>
+          <w:rFonts w:ascii="Trebuchet MS" w:eastAsia="Trebuchet MS" w:hAnsi="Trebuchet MS" w:cs="Trebuchet MS"/>
+          <w:color w:val="666666"/>
+          <w:sz w:val="26"/>
+          <w:szCs w:val="26"/>
+        </w:rPr>
+      </w:pPr>
+    </w:p>
+    <w:p>
+      <w:pPr>
+        <w:rPr>
+          <w:rFonts w:ascii="Trebuchet MS" w:eastAsia="Trebuchet MS" w:hAnsi="Trebuchet MS" w:cs="Trebuchet MS"/>
+          <w:color w:val="666666"/>
+          <w:sz w:val="26"/>
+          <w:szCs w:val="26"/>
+        </w:rPr>
+      </w:pPr>
+    </w:p>
+    <w:p>
+      <w:pPr>
+        <w:rPr>
+          <w:rFonts w:ascii="Trebuchet MS" w:eastAsia="Trebuchet MS" w:hAnsi="Trebuchet MS" w:cs="Trebuchet MS"/>
+          <w:color w:val="666666"/>
+          <w:sz w:val="26"/>
+          <w:szCs w:val="26"/>
+        </w:rPr>
+      </w:pPr>
+    </w:p>
+    <w:p>
+      <w:pPr>
+        <w:rPr>
+          <w:rFonts w:ascii="Trebuchet MS" w:eastAsia="Trebuchet MS" w:hAnsi="Trebuchet MS" w:cs="Trebuchet MS"/>
+          <w:color w:val="666666"/>
+          <w:sz w:val="26"/>
+          <w:szCs w:val="26"/>
+        </w:rPr>
+      </w:pPr>
     </w:p>
     <w:p>
       <w:pPr>
@@ -3502,6 +3041,7 @@
       <w:bookmarkStart w:id="15" w:name="_a8x4s87df6uk" w:colFirst="0" w:colLast="0"/>
       <w:bookmarkEnd w:id="15"/>
       <w:r>
+        <w:lastRenderedPageBreak/>
         <w:t>Core Gameplay Mechanics (Detailed)</w:t>
       </w:r>
     </w:p>
@@ -3519,141 +3059,134 @@
           <w:color w:val="000000"/>
         </w:rPr>
         <w:tab/>
-        <w:t>- &lt;Core Gameplay Mechanic #1&gt;</w:t>
-      </w:r>
-    </w:p>
-    <w:p>
-      <w:pPr>
-        <w:rPr>
-          <w:rFonts w:ascii="Trebuchet MS" w:eastAsia="Trebuchet MS" w:hAnsi="Trebuchet MS" w:cs="Trebuchet MS"/>
-          <w:color w:val="666666"/>
-          <w:sz w:val="26"/>
-          <w:szCs w:val="26"/>
-        </w:rPr>
-      </w:pPr>
-      <w:r>
-        <w:rPr>
-          <w:rFonts w:ascii="Trebuchet MS" w:eastAsia="Trebuchet MS" w:hAnsi="Trebuchet MS" w:cs="Trebuchet MS"/>
-          <w:color w:val="666666"/>
-          <w:sz w:val="26"/>
-          <w:szCs w:val="26"/>
-        </w:rPr>
-        <w:tab/>
-      </w:r>
-      <w:r>
-        <w:rPr>
-          <w:rFonts w:ascii="Trebuchet MS" w:eastAsia="Trebuchet MS" w:hAnsi="Trebuchet MS" w:cs="Trebuchet MS"/>
-          <w:color w:val="666666"/>
-          <w:sz w:val="26"/>
-          <w:szCs w:val="26"/>
-        </w:rPr>
-        <w:tab/>
-        <w:t>- &lt;Details&gt;</w:t>
-      </w:r>
-    </w:p>
-    <w:p>
-      <w:pPr>
-        <w:rPr>
-          <w:rFonts w:ascii="Trebuchet MS" w:eastAsia="Trebuchet MS" w:hAnsi="Trebuchet MS" w:cs="Trebuchet MS"/>
-          <w:color w:val="666666"/>
-          <w:sz w:val="26"/>
-          <w:szCs w:val="26"/>
-        </w:rPr>
-      </w:pPr>
-      <w:r>
-        <w:rPr>
-          <w:rFonts w:ascii="Trebuchet MS" w:eastAsia="Trebuchet MS" w:hAnsi="Trebuchet MS" w:cs="Trebuchet MS"/>
-          <w:color w:val="666666"/>
-          <w:sz w:val="26"/>
-          <w:szCs w:val="26"/>
-        </w:rPr>
-        <w:tab/>
-      </w:r>
-      <w:r>
-        <w:rPr>
-          <w:rFonts w:ascii="Trebuchet MS" w:eastAsia="Trebuchet MS" w:hAnsi="Trebuchet MS" w:cs="Trebuchet MS"/>
-          <w:color w:val="666666"/>
-          <w:sz w:val="26"/>
-          <w:szCs w:val="26"/>
-        </w:rPr>
-        <w:tab/>
-      </w:r>
-      <w:r>
-        <w:rPr>
-          <w:rFonts w:ascii="Trebuchet MS" w:eastAsia="Trebuchet MS" w:hAnsi="Trebuchet MS" w:cs="Trebuchet MS"/>
-          <w:color w:val="666666"/>
-          <w:sz w:val="26"/>
-          <w:szCs w:val="26"/>
-        </w:rPr>
-        <w:tab/>
-        <w:t>/Describe in 2 Paragraphs or less/</w:t>
-      </w:r>
-    </w:p>
-    <w:p>
-      <w:pPr>
-        <w:rPr>
-          <w:rFonts w:ascii="Trebuchet MS" w:eastAsia="Trebuchet MS" w:hAnsi="Trebuchet MS" w:cs="Trebuchet MS"/>
-          <w:color w:val="666666"/>
-          <w:sz w:val="26"/>
-          <w:szCs w:val="26"/>
-        </w:rPr>
-      </w:pPr>
-      <w:r>
-        <w:rPr>
-          <w:rFonts w:ascii="Trebuchet MS" w:eastAsia="Trebuchet MS" w:hAnsi="Trebuchet MS" w:cs="Trebuchet MS"/>
-          <w:color w:val="666666"/>
-          <w:sz w:val="26"/>
-          <w:szCs w:val="26"/>
-        </w:rPr>
-        <w:tab/>
-      </w:r>
-      <w:r>
-        <w:rPr>
-          <w:rFonts w:ascii="Trebuchet MS" w:eastAsia="Trebuchet MS" w:hAnsi="Trebuchet MS" w:cs="Trebuchet MS"/>
-          <w:color w:val="666666"/>
-          <w:sz w:val="26"/>
-          <w:szCs w:val="26"/>
-        </w:rPr>
-        <w:tab/>
-        <w:t>- &lt;How it works&gt;</w:t>
-      </w:r>
-    </w:p>
-    <w:p>
-      <w:pPr>
-        <w:rPr>
-          <w:rFonts w:ascii="Trebuchet MS" w:eastAsia="Trebuchet MS" w:hAnsi="Trebuchet MS" w:cs="Trebuchet MS"/>
-          <w:color w:val="666666"/>
-          <w:sz w:val="26"/>
-          <w:szCs w:val="26"/>
-        </w:rPr>
-      </w:pPr>
-      <w:r>
-        <w:rPr>
-          <w:rFonts w:ascii="Trebuchet MS" w:eastAsia="Trebuchet MS" w:hAnsi="Trebuchet MS" w:cs="Trebuchet MS"/>
-          <w:color w:val="666666"/>
-          <w:sz w:val="26"/>
-          <w:szCs w:val="26"/>
-        </w:rPr>
-        <w:tab/>
-      </w:r>
-      <w:r>
-        <w:rPr>
-          <w:rFonts w:ascii="Trebuchet MS" w:eastAsia="Trebuchet MS" w:hAnsi="Trebuchet MS" w:cs="Trebuchet MS"/>
-          <w:color w:val="666666"/>
-          <w:sz w:val="26"/>
-          <w:szCs w:val="26"/>
-        </w:rPr>
-        <w:tab/>
-      </w:r>
-      <w:r>
-        <w:rPr>
-          <w:rFonts w:ascii="Trebuchet MS" w:eastAsia="Trebuchet MS" w:hAnsi="Trebuchet MS" w:cs="Trebuchet MS"/>
-          <w:color w:val="666666"/>
-          <w:sz w:val="26"/>
-          <w:szCs w:val="26"/>
-        </w:rPr>
-        <w:tab/>
-        <w:t>/Describe in 2 Paragraphs or less/</w:t>
+        <w:t>- Core Gameplay Mechanic #1</w:t>
+      </w:r>
+    </w:p>
+    <w:p>
+      <w:pPr>
+        <w:rPr>
+          <w:rFonts w:ascii="Trebuchet MS" w:eastAsia="Trebuchet MS" w:hAnsi="Trebuchet MS" w:cs="Trebuchet MS"/>
+          <w:color w:val="666666"/>
+          <w:sz w:val="26"/>
+          <w:szCs w:val="26"/>
+        </w:rPr>
+      </w:pPr>
+      <w:r>
+        <w:rPr>
+          <w:rFonts w:ascii="Trebuchet MS" w:eastAsia="Trebuchet MS" w:hAnsi="Trebuchet MS" w:cs="Trebuchet MS"/>
+          <w:color w:val="666666"/>
+          <w:sz w:val="26"/>
+          <w:szCs w:val="26"/>
+        </w:rPr>
+        <w:tab/>
+      </w:r>
+      <w:r>
+        <w:rPr>
+          <w:rFonts w:ascii="Trebuchet MS" w:eastAsia="Trebuchet MS" w:hAnsi="Trebuchet MS" w:cs="Trebuchet MS"/>
+          <w:color w:val="666666"/>
+          <w:sz w:val="26"/>
+          <w:szCs w:val="26"/>
+        </w:rPr>
+        <w:tab/>
+        <w:t>- Details</w:t>
+      </w:r>
+    </w:p>
+    <w:p>
+      <w:pPr>
+        <w:ind w:left="2160"/>
+        <w:rPr>
+          <w:rFonts w:ascii="Trebuchet MS" w:eastAsia="Trebuchet MS" w:hAnsi="Trebuchet MS" w:cs="Trebuchet MS"/>
+          <w:color w:val="666666"/>
+          <w:sz w:val="26"/>
+          <w:szCs w:val="26"/>
+        </w:rPr>
+      </w:pPr>
+      <w:r>
+        <w:rPr>
+          <w:rFonts w:ascii="Trebuchet MS" w:eastAsia="Trebuchet MS" w:hAnsi="Trebuchet MS" w:cs="Trebuchet MS"/>
+          <w:color w:val="666666"/>
+          <w:sz w:val="26"/>
+          <w:szCs w:val="26"/>
+        </w:rPr>
+        <w:t xml:space="preserve">Player fires an Arrow projectile, which bounces </w:t>
+      </w:r>
+      <w:proofErr w:type="gramStart"/>
+      <w:r>
+        <w:rPr>
+          <w:rFonts w:ascii="Trebuchet MS" w:eastAsia="Trebuchet MS" w:hAnsi="Trebuchet MS" w:cs="Trebuchet MS"/>
+          <w:color w:val="666666"/>
+          <w:sz w:val="26"/>
+          <w:szCs w:val="26"/>
+        </w:rPr>
+        <w:t>off of</w:t>
+      </w:r>
+      <w:proofErr w:type="gramEnd"/>
+      <w:r>
+        <w:rPr>
+          <w:rFonts w:ascii="Trebuchet MS" w:eastAsia="Trebuchet MS" w:hAnsi="Trebuchet MS" w:cs="Trebuchet MS"/>
+          <w:color w:val="666666"/>
+          <w:sz w:val="26"/>
+          <w:szCs w:val="26"/>
+        </w:rPr>
+        <w:t xml:space="preserve"> walls to strike enemies</w:t>
+      </w:r>
+    </w:p>
+    <w:p>
+      <w:pPr>
+        <w:rPr>
+          <w:rFonts w:ascii="Trebuchet MS" w:eastAsia="Trebuchet MS" w:hAnsi="Trebuchet MS" w:cs="Trebuchet MS"/>
+          <w:color w:val="666666"/>
+          <w:sz w:val="26"/>
+          <w:szCs w:val="26"/>
+        </w:rPr>
+      </w:pPr>
+      <w:r>
+        <w:rPr>
+          <w:rFonts w:ascii="Trebuchet MS" w:eastAsia="Trebuchet MS" w:hAnsi="Trebuchet MS" w:cs="Trebuchet MS"/>
+          <w:color w:val="666666"/>
+          <w:sz w:val="26"/>
+          <w:szCs w:val="26"/>
+        </w:rPr>
+        <w:tab/>
+      </w:r>
+      <w:r>
+        <w:rPr>
+          <w:rFonts w:ascii="Trebuchet MS" w:eastAsia="Trebuchet MS" w:hAnsi="Trebuchet MS" w:cs="Trebuchet MS"/>
+          <w:color w:val="666666"/>
+          <w:sz w:val="26"/>
+          <w:szCs w:val="26"/>
+        </w:rPr>
+        <w:tab/>
+        <w:t>- How it works</w:t>
+      </w:r>
+    </w:p>
+    <w:p>
+      <w:pPr>
+        <w:ind w:left="2160"/>
+        <w:rPr>
+          <w:rFonts w:ascii="Trebuchet MS" w:eastAsia="Trebuchet MS" w:hAnsi="Trebuchet MS" w:cs="Trebuchet MS"/>
+          <w:color w:val="666666"/>
+          <w:sz w:val="26"/>
+          <w:szCs w:val="26"/>
+        </w:rPr>
+      </w:pPr>
+      <w:r>
+        <w:rPr>
+          <w:rFonts w:ascii="Trebuchet MS" w:eastAsia="Trebuchet MS" w:hAnsi="Trebuchet MS" w:cs="Trebuchet MS"/>
+          <w:color w:val="666666"/>
+          <w:sz w:val="26"/>
+          <w:szCs w:val="26"/>
+        </w:rPr>
+        <w:t xml:space="preserve">Based on mouse position, </w:t>
+      </w:r>
+      <w:r>
+        <w:rPr>
+          <w:rFonts w:ascii="Trebuchet MS" w:eastAsia="Trebuchet MS" w:hAnsi="Trebuchet MS" w:cs="Trebuchet MS"/>
+          <w:color w:val="666666"/>
+          <w:sz w:val="26"/>
+          <w:szCs w:val="26"/>
+        </w:rPr>
+        <w:t>an Arrow launches from the player and continues along a vector. Using collision, it bounces around and can hit enemies from behind or the side.</w:t>
       </w:r>
     </w:p>
     <w:p>
@@ -3670,141 +3203,125 @@
           <w:color w:val="000000"/>
         </w:rPr>
         <w:tab/>
-        <w:t>- &lt;Core Gameplay Mechanic #2&gt;</w:t>
-      </w:r>
-    </w:p>
-    <w:p>
-      <w:pPr>
-        <w:rPr>
-          <w:rFonts w:ascii="Trebuchet MS" w:eastAsia="Trebuchet MS" w:hAnsi="Trebuchet MS" w:cs="Trebuchet MS"/>
-          <w:color w:val="666666"/>
-          <w:sz w:val="26"/>
-          <w:szCs w:val="26"/>
-        </w:rPr>
-      </w:pPr>
-      <w:r>
-        <w:rPr>
-          <w:rFonts w:ascii="Trebuchet MS" w:eastAsia="Trebuchet MS" w:hAnsi="Trebuchet MS" w:cs="Trebuchet MS"/>
-          <w:color w:val="666666"/>
-          <w:sz w:val="26"/>
-          <w:szCs w:val="26"/>
-        </w:rPr>
-        <w:tab/>
-      </w:r>
-      <w:r>
-        <w:rPr>
-          <w:rFonts w:ascii="Trebuchet MS" w:eastAsia="Trebuchet MS" w:hAnsi="Trebuchet MS" w:cs="Trebuchet MS"/>
-          <w:color w:val="666666"/>
-          <w:sz w:val="26"/>
-          <w:szCs w:val="26"/>
-        </w:rPr>
-        <w:tab/>
-        <w:t>- &lt;Details&gt;</w:t>
-      </w:r>
-    </w:p>
-    <w:p>
-      <w:pPr>
-        <w:rPr>
-          <w:rFonts w:ascii="Trebuchet MS" w:eastAsia="Trebuchet MS" w:hAnsi="Trebuchet MS" w:cs="Trebuchet MS"/>
-          <w:color w:val="666666"/>
-          <w:sz w:val="26"/>
-          <w:szCs w:val="26"/>
-        </w:rPr>
-      </w:pPr>
-      <w:r>
-        <w:rPr>
-          <w:rFonts w:ascii="Trebuchet MS" w:eastAsia="Trebuchet MS" w:hAnsi="Trebuchet MS" w:cs="Trebuchet MS"/>
-          <w:color w:val="666666"/>
-          <w:sz w:val="26"/>
-          <w:szCs w:val="26"/>
-        </w:rPr>
-        <w:tab/>
-      </w:r>
-      <w:r>
-        <w:rPr>
-          <w:rFonts w:ascii="Trebuchet MS" w:eastAsia="Trebuchet MS" w:hAnsi="Trebuchet MS" w:cs="Trebuchet MS"/>
-          <w:color w:val="666666"/>
-          <w:sz w:val="26"/>
-          <w:szCs w:val="26"/>
-        </w:rPr>
-        <w:tab/>
-      </w:r>
-      <w:r>
-        <w:rPr>
-          <w:rFonts w:ascii="Trebuchet MS" w:eastAsia="Trebuchet MS" w:hAnsi="Trebuchet MS" w:cs="Trebuchet MS"/>
-          <w:color w:val="666666"/>
-          <w:sz w:val="26"/>
-          <w:szCs w:val="26"/>
-        </w:rPr>
-        <w:tab/>
-        <w:t>/Describe in 2 Paragraphs or less/</w:t>
-      </w:r>
-    </w:p>
-    <w:p>
-      <w:pPr>
-        <w:rPr>
-          <w:rFonts w:ascii="Trebuchet MS" w:eastAsia="Trebuchet MS" w:hAnsi="Trebuchet MS" w:cs="Trebuchet MS"/>
-          <w:color w:val="666666"/>
-          <w:sz w:val="26"/>
-          <w:szCs w:val="26"/>
-        </w:rPr>
-      </w:pPr>
-      <w:r>
-        <w:rPr>
-          <w:rFonts w:ascii="Trebuchet MS" w:eastAsia="Trebuchet MS" w:hAnsi="Trebuchet MS" w:cs="Trebuchet MS"/>
-          <w:color w:val="666666"/>
-          <w:sz w:val="26"/>
-          <w:szCs w:val="26"/>
-        </w:rPr>
-        <w:tab/>
-      </w:r>
-      <w:r>
-        <w:rPr>
-          <w:rFonts w:ascii="Trebuchet MS" w:eastAsia="Trebuchet MS" w:hAnsi="Trebuchet MS" w:cs="Trebuchet MS"/>
-          <w:color w:val="666666"/>
-          <w:sz w:val="26"/>
-          <w:szCs w:val="26"/>
-        </w:rPr>
-        <w:tab/>
-        <w:t>- &lt;How it works&gt;</w:t>
-      </w:r>
-    </w:p>
-    <w:p>
-      <w:pPr>
-        <w:rPr>
-          <w:rFonts w:ascii="Trebuchet MS" w:eastAsia="Trebuchet MS" w:hAnsi="Trebuchet MS" w:cs="Trebuchet MS"/>
-          <w:color w:val="666666"/>
-          <w:sz w:val="26"/>
-          <w:szCs w:val="26"/>
-        </w:rPr>
-      </w:pPr>
-      <w:r>
-        <w:rPr>
-          <w:rFonts w:ascii="Trebuchet MS" w:eastAsia="Trebuchet MS" w:hAnsi="Trebuchet MS" w:cs="Trebuchet MS"/>
-          <w:color w:val="666666"/>
-          <w:sz w:val="26"/>
-          <w:szCs w:val="26"/>
-        </w:rPr>
-        <w:tab/>
-      </w:r>
-      <w:r>
-        <w:rPr>
-          <w:rFonts w:ascii="Trebuchet MS" w:eastAsia="Trebuchet MS" w:hAnsi="Trebuchet MS" w:cs="Trebuchet MS"/>
-          <w:color w:val="666666"/>
-          <w:sz w:val="26"/>
-          <w:szCs w:val="26"/>
-        </w:rPr>
-        <w:tab/>
-      </w:r>
-      <w:r>
-        <w:rPr>
-          <w:rFonts w:ascii="Trebuchet MS" w:eastAsia="Trebuchet MS" w:hAnsi="Trebuchet MS" w:cs="Trebuchet MS"/>
-          <w:color w:val="666666"/>
-          <w:sz w:val="26"/>
-          <w:szCs w:val="26"/>
-        </w:rPr>
-        <w:tab/>
-        <w:t>/Describe in 2 Paragraphs or less/</w:t>
+        <w:t>- Core Gameplay Mechanic #2</w:t>
+      </w:r>
+    </w:p>
+    <w:p>
+      <w:pPr>
+        <w:rPr>
+          <w:rFonts w:ascii="Trebuchet MS" w:eastAsia="Trebuchet MS" w:hAnsi="Trebuchet MS" w:cs="Trebuchet MS"/>
+          <w:color w:val="666666"/>
+          <w:sz w:val="26"/>
+          <w:szCs w:val="26"/>
+        </w:rPr>
+      </w:pPr>
+      <w:r>
+        <w:rPr>
+          <w:rFonts w:ascii="Trebuchet MS" w:eastAsia="Trebuchet MS" w:hAnsi="Trebuchet MS" w:cs="Trebuchet MS"/>
+          <w:color w:val="666666"/>
+          <w:sz w:val="26"/>
+          <w:szCs w:val="26"/>
+        </w:rPr>
+        <w:tab/>
+      </w:r>
+      <w:r>
+        <w:rPr>
+          <w:rFonts w:ascii="Trebuchet MS" w:eastAsia="Trebuchet MS" w:hAnsi="Trebuchet MS" w:cs="Trebuchet MS"/>
+          <w:color w:val="666666"/>
+          <w:sz w:val="26"/>
+          <w:szCs w:val="26"/>
+        </w:rPr>
+        <w:tab/>
+        <w:t>- Details</w:t>
+      </w:r>
+    </w:p>
+    <w:p>
+      <w:pPr>
+        <w:ind w:left="2160"/>
+        <w:rPr>
+          <w:rFonts w:ascii="Trebuchet MS" w:eastAsia="Trebuchet MS" w:hAnsi="Trebuchet MS" w:cs="Trebuchet MS"/>
+          <w:color w:val="666666"/>
+          <w:sz w:val="26"/>
+          <w:szCs w:val="26"/>
+        </w:rPr>
+      </w:pPr>
+      <w:r>
+        <w:rPr>
+          <w:rFonts w:ascii="Trebuchet MS" w:eastAsia="Trebuchet MS" w:hAnsi="Trebuchet MS" w:cs="Trebuchet MS"/>
+          <w:color w:val="666666"/>
+          <w:sz w:val="26"/>
+          <w:szCs w:val="26"/>
+        </w:rPr>
+        <w:t>Enemies approach Player at the bottom of the screen, using different movement paths and attacks</w:t>
+      </w:r>
+    </w:p>
+    <w:p>
+      <w:pPr>
+        <w:rPr>
+          <w:rFonts w:ascii="Trebuchet MS" w:eastAsia="Trebuchet MS" w:hAnsi="Trebuchet MS" w:cs="Trebuchet MS"/>
+          <w:color w:val="666666"/>
+          <w:sz w:val="26"/>
+          <w:szCs w:val="26"/>
+        </w:rPr>
+      </w:pPr>
+      <w:r>
+        <w:rPr>
+          <w:rFonts w:ascii="Trebuchet MS" w:eastAsia="Trebuchet MS" w:hAnsi="Trebuchet MS" w:cs="Trebuchet MS"/>
+          <w:color w:val="666666"/>
+          <w:sz w:val="26"/>
+          <w:szCs w:val="26"/>
+        </w:rPr>
+        <w:tab/>
+      </w:r>
+      <w:r>
+        <w:rPr>
+          <w:rFonts w:ascii="Trebuchet MS" w:eastAsia="Trebuchet MS" w:hAnsi="Trebuchet MS" w:cs="Trebuchet MS"/>
+          <w:color w:val="666666"/>
+          <w:sz w:val="26"/>
+          <w:szCs w:val="26"/>
+        </w:rPr>
+        <w:tab/>
+        <w:t>- How it works</w:t>
+      </w:r>
+    </w:p>
+    <w:p>
+      <w:pPr>
+        <w:ind w:left="2160"/>
+        <w:rPr>
+          <w:rFonts w:ascii="Trebuchet MS" w:eastAsia="Trebuchet MS" w:hAnsi="Trebuchet MS" w:cs="Trebuchet MS"/>
+          <w:color w:val="666666"/>
+          <w:sz w:val="26"/>
+          <w:szCs w:val="26"/>
+        </w:rPr>
+      </w:pPr>
+      <w:r>
+        <w:rPr>
+          <w:rFonts w:ascii="Trebuchet MS" w:eastAsia="Trebuchet MS" w:hAnsi="Trebuchet MS" w:cs="Trebuchet MS"/>
+          <w:color w:val="666666"/>
+          <w:sz w:val="26"/>
+          <w:szCs w:val="26"/>
+        </w:rPr>
+        <w:t xml:space="preserve">Simple Enemies move in a slower, simpler path without attacking, but can damage the Player upon collision. Complex enemies may move in different </w:t>
+      </w:r>
+      <w:proofErr w:type="gramStart"/>
+      <w:r>
+        <w:rPr>
+          <w:rFonts w:ascii="Trebuchet MS" w:eastAsia="Trebuchet MS" w:hAnsi="Trebuchet MS" w:cs="Trebuchet MS"/>
+          <w:color w:val="666666"/>
+          <w:sz w:val="26"/>
+          <w:szCs w:val="26"/>
+        </w:rPr>
+        <w:t>patterns, and</w:t>
+      </w:r>
+      <w:proofErr w:type="gramEnd"/>
+      <w:r>
+        <w:rPr>
+          <w:rFonts w:ascii="Trebuchet MS" w:eastAsia="Trebuchet MS" w:hAnsi="Trebuchet MS" w:cs="Trebuchet MS"/>
+          <w:color w:val="666666"/>
+          <w:sz w:val="26"/>
+          <w:szCs w:val="26"/>
+        </w:rPr>
+        <w:t xml:space="preserve"> can attack by shooting projectiles.</w:t>
       </w:r>
     </w:p>
     <w:p>
@@ -3821,310 +3338,199 @@
           <w:color w:val="000000"/>
         </w:rPr>
         <w:tab/>
-        <w:t>- &lt;Core Gameplay Mechanic #3&gt;</w:t>
-      </w:r>
-    </w:p>
-    <w:p>
-      <w:pPr>
-        <w:rPr>
-          <w:rFonts w:ascii="Trebuchet MS" w:eastAsia="Trebuchet MS" w:hAnsi="Trebuchet MS" w:cs="Trebuchet MS"/>
-          <w:color w:val="666666"/>
-          <w:sz w:val="26"/>
-          <w:szCs w:val="26"/>
-        </w:rPr>
-      </w:pPr>
-      <w:r>
-        <w:rPr>
-          <w:rFonts w:ascii="Trebuchet MS" w:eastAsia="Trebuchet MS" w:hAnsi="Trebuchet MS" w:cs="Trebuchet MS"/>
-          <w:color w:val="666666"/>
-          <w:sz w:val="26"/>
-          <w:szCs w:val="26"/>
-        </w:rPr>
-        <w:tab/>
-      </w:r>
-      <w:r>
-        <w:rPr>
-          <w:rFonts w:ascii="Trebuchet MS" w:eastAsia="Trebuchet MS" w:hAnsi="Trebuchet MS" w:cs="Trebuchet MS"/>
-          <w:color w:val="666666"/>
-          <w:sz w:val="26"/>
-          <w:szCs w:val="26"/>
-        </w:rPr>
-        <w:tab/>
-        <w:t>- &lt;Details&gt;</w:t>
-      </w:r>
-    </w:p>
-    <w:p>
-      <w:pPr>
-        <w:rPr>
-          <w:rFonts w:ascii="Trebuchet MS" w:eastAsia="Trebuchet MS" w:hAnsi="Trebuchet MS" w:cs="Trebuchet MS"/>
-          <w:color w:val="666666"/>
-          <w:sz w:val="26"/>
-          <w:szCs w:val="26"/>
-        </w:rPr>
-      </w:pPr>
-      <w:r>
-        <w:rPr>
-          <w:rFonts w:ascii="Trebuchet MS" w:eastAsia="Trebuchet MS" w:hAnsi="Trebuchet MS" w:cs="Trebuchet MS"/>
-          <w:color w:val="666666"/>
-          <w:sz w:val="26"/>
-          <w:szCs w:val="26"/>
-        </w:rPr>
-        <w:tab/>
-      </w:r>
-      <w:r>
-        <w:rPr>
-          <w:rFonts w:ascii="Trebuchet MS" w:eastAsia="Trebuchet MS" w:hAnsi="Trebuchet MS" w:cs="Trebuchet MS"/>
-          <w:color w:val="666666"/>
-          <w:sz w:val="26"/>
-          <w:szCs w:val="26"/>
-        </w:rPr>
-        <w:tab/>
-      </w:r>
-      <w:r>
-        <w:rPr>
-          <w:rFonts w:ascii="Trebuchet MS" w:eastAsia="Trebuchet MS" w:hAnsi="Trebuchet MS" w:cs="Trebuchet MS"/>
-          <w:color w:val="666666"/>
-          <w:sz w:val="26"/>
-          <w:szCs w:val="26"/>
-        </w:rPr>
-        <w:tab/>
-        <w:t>/Describe in 2 Paragraphs or less/</w:t>
-      </w:r>
-    </w:p>
-    <w:p>
-      <w:pPr>
-        <w:rPr>
-          <w:rFonts w:ascii="Trebuchet MS" w:eastAsia="Trebuchet MS" w:hAnsi="Trebuchet MS" w:cs="Trebuchet MS"/>
-          <w:color w:val="666666"/>
-          <w:sz w:val="26"/>
-          <w:szCs w:val="26"/>
-        </w:rPr>
-      </w:pPr>
-      <w:r>
-        <w:rPr>
-          <w:rFonts w:ascii="Trebuchet MS" w:eastAsia="Trebuchet MS" w:hAnsi="Trebuchet MS" w:cs="Trebuchet MS"/>
-          <w:color w:val="666666"/>
-          <w:sz w:val="26"/>
-          <w:szCs w:val="26"/>
-        </w:rPr>
-        <w:tab/>
-      </w:r>
-      <w:r>
-        <w:rPr>
-          <w:rFonts w:ascii="Trebuchet MS" w:eastAsia="Trebuchet MS" w:hAnsi="Trebuchet MS" w:cs="Trebuchet MS"/>
-          <w:color w:val="666666"/>
-          <w:sz w:val="26"/>
-          <w:szCs w:val="26"/>
-        </w:rPr>
-        <w:tab/>
-        <w:t>- &lt;How it works&gt;</w:t>
-      </w:r>
-    </w:p>
-    <w:p>
-      <w:pPr>
-        <w:rPr>
-          <w:rFonts w:ascii="Trebuchet MS" w:eastAsia="Trebuchet MS" w:hAnsi="Trebuchet MS" w:cs="Trebuchet MS"/>
-          <w:color w:val="666666"/>
-          <w:sz w:val="26"/>
-          <w:szCs w:val="26"/>
-        </w:rPr>
-      </w:pPr>
-      <w:r>
-        <w:rPr>
-          <w:rFonts w:ascii="Trebuchet MS" w:eastAsia="Trebuchet MS" w:hAnsi="Trebuchet MS" w:cs="Trebuchet MS"/>
-          <w:color w:val="666666"/>
-          <w:sz w:val="26"/>
-          <w:szCs w:val="26"/>
-        </w:rPr>
-        <w:tab/>
-      </w:r>
-      <w:r>
-        <w:rPr>
-          <w:rFonts w:ascii="Trebuchet MS" w:eastAsia="Trebuchet MS" w:hAnsi="Trebuchet MS" w:cs="Trebuchet MS"/>
-          <w:color w:val="666666"/>
-          <w:sz w:val="26"/>
-          <w:szCs w:val="26"/>
-        </w:rPr>
-        <w:tab/>
-      </w:r>
-      <w:r>
-        <w:rPr>
-          <w:rFonts w:ascii="Trebuchet MS" w:eastAsia="Trebuchet MS" w:hAnsi="Trebuchet MS" w:cs="Trebuchet MS"/>
-          <w:color w:val="666666"/>
-          <w:sz w:val="26"/>
-          <w:szCs w:val="26"/>
-        </w:rPr>
-        <w:tab/>
-        <w:t>/Describe in 2 Paragraphs or less/</w:t>
-      </w:r>
-    </w:p>
-    <w:p>
-      <w:pPr>
-        <w:pStyle w:val="Heading3"/>
-        <w:rPr>
-          <w:color w:val="000000"/>
+        <w:t>- Core Gameplay Mechanic #3</w:t>
+      </w:r>
+    </w:p>
+    <w:p>
+      <w:pPr>
+        <w:rPr>
+          <w:rFonts w:ascii="Trebuchet MS" w:eastAsia="Trebuchet MS" w:hAnsi="Trebuchet MS" w:cs="Trebuchet MS"/>
+          <w:color w:val="666666"/>
+          <w:sz w:val="26"/>
+          <w:szCs w:val="26"/>
+        </w:rPr>
+      </w:pPr>
+      <w:r>
+        <w:rPr>
+          <w:rFonts w:ascii="Trebuchet MS" w:eastAsia="Trebuchet MS" w:hAnsi="Trebuchet MS" w:cs="Trebuchet MS"/>
+          <w:color w:val="666666"/>
+          <w:sz w:val="26"/>
+          <w:szCs w:val="26"/>
+        </w:rPr>
+        <w:tab/>
+      </w:r>
+      <w:r>
+        <w:rPr>
+          <w:rFonts w:ascii="Trebuchet MS" w:eastAsia="Trebuchet MS" w:hAnsi="Trebuchet MS" w:cs="Trebuchet MS"/>
+          <w:color w:val="666666"/>
+          <w:sz w:val="26"/>
+          <w:szCs w:val="26"/>
+        </w:rPr>
+        <w:tab/>
+        <w:t>- Details</w:t>
+      </w:r>
+    </w:p>
+    <w:p>
+      <w:pPr>
+        <w:ind w:left="2160"/>
+        <w:rPr>
+          <w:rFonts w:ascii="Trebuchet MS" w:eastAsia="Trebuchet MS" w:hAnsi="Trebuchet MS" w:cs="Trebuchet MS"/>
+          <w:color w:val="666666"/>
+          <w:sz w:val="26"/>
+          <w:szCs w:val="26"/>
+        </w:rPr>
+      </w:pPr>
+      <w:r>
+        <w:rPr>
+          <w:rFonts w:ascii="Trebuchet MS" w:eastAsia="Trebuchet MS" w:hAnsi="Trebuchet MS" w:cs="Trebuchet MS"/>
+          <w:color w:val="666666"/>
+          <w:sz w:val="26"/>
+          <w:szCs w:val="26"/>
+        </w:rPr>
+        <w:t>Barricades are used by Enemies to protect themselves from Arrows</w:t>
+      </w:r>
+      <w:r>
+        <w:rPr>
+          <w:rFonts w:ascii="Trebuchet MS" w:eastAsia="Trebuchet MS" w:hAnsi="Trebuchet MS" w:cs="Trebuchet MS"/>
+          <w:color w:val="666666"/>
+          <w:sz w:val="26"/>
+          <w:szCs w:val="26"/>
+        </w:rPr>
+        <w:tab/>
+      </w:r>
+    </w:p>
+    <w:p>
+      <w:pPr>
+        <w:rPr>
+          <w:rFonts w:ascii="Trebuchet MS" w:eastAsia="Trebuchet MS" w:hAnsi="Trebuchet MS" w:cs="Trebuchet MS"/>
+          <w:color w:val="666666"/>
+          <w:sz w:val="26"/>
+          <w:szCs w:val="26"/>
+        </w:rPr>
+      </w:pPr>
+      <w:r>
+        <w:rPr>
+          <w:rFonts w:ascii="Trebuchet MS" w:eastAsia="Trebuchet MS" w:hAnsi="Trebuchet MS" w:cs="Trebuchet MS"/>
+          <w:color w:val="666666"/>
+          <w:sz w:val="26"/>
+          <w:szCs w:val="26"/>
+        </w:rPr>
+        <w:tab/>
+      </w:r>
+      <w:r>
+        <w:rPr>
+          <w:rFonts w:ascii="Trebuchet MS" w:eastAsia="Trebuchet MS" w:hAnsi="Trebuchet MS" w:cs="Trebuchet MS"/>
+          <w:color w:val="666666"/>
+          <w:sz w:val="26"/>
+          <w:szCs w:val="26"/>
+        </w:rPr>
+        <w:tab/>
+        <w:t>- How it works</w:t>
+      </w:r>
+    </w:p>
+    <w:p>
+      <w:pPr>
+        <w:ind w:left="2160"/>
+        <w:rPr>
+          <w:rFonts w:ascii="Trebuchet MS" w:eastAsia="Trebuchet MS" w:hAnsi="Trebuchet MS" w:cs="Trebuchet MS"/>
+          <w:color w:val="666666"/>
+          <w:sz w:val="26"/>
+          <w:szCs w:val="26"/>
         </w:rPr>
       </w:pPr>
       <w:bookmarkStart w:id="19" w:name="_kct9c2l3dr9p" w:colFirst="0" w:colLast="0"/>
+      <w:bookmarkStart w:id="20" w:name="_t5ec1zf34qoo" w:colFirst="0" w:colLast="0"/>
       <w:bookmarkEnd w:id="19"/>
-      <w:r>
-        <w:rPr>
-          <w:color w:val="000000"/>
-        </w:rPr>
-        <w:tab/>
-        <w:t>- &lt;Core Gameplay Mechanic #4&gt;</w:t>
-      </w:r>
-    </w:p>
-    <w:p>
-      <w:pPr>
-        <w:rPr>
-          <w:rFonts w:ascii="Trebuchet MS" w:eastAsia="Trebuchet MS" w:hAnsi="Trebuchet MS" w:cs="Trebuchet MS"/>
-          <w:color w:val="666666"/>
-          <w:sz w:val="26"/>
-          <w:szCs w:val="26"/>
-        </w:rPr>
-      </w:pPr>
-      <w:r>
-        <w:rPr>
-          <w:rFonts w:ascii="Trebuchet MS" w:eastAsia="Trebuchet MS" w:hAnsi="Trebuchet MS" w:cs="Trebuchet MS"/>
-          <w:color w:val="666666"/>
-          <w:sz w:val="26"/>
-          <w:szCs w:val="26"/>
-        </w:rPr>
-        <w:tab/>
-      </w:r>
-      <w:r>
-        <w:rPr>
-          <w:rFonts w:ascii="Trebuchet MS" w:eastAsia="Trebuchet MS" w:hAnsi="Trebuchet MS" w:cs="Trebuchet MS"/>
-          <w:color w:val="666666"/>
-          <w:sz w:val="26"/>
-          <w:szCs w:val="26"/>
-        </w:rPr>
-        <w:tab/>
-        <w:t>- &lt;Details&gt;</w:t>
-      </w:r>
-    </w:p>
-    <w:p>
-      <w:pPr>
-        <w:rPr>
-          <w:rFonts w:ascii="Trebuchet MS" w:eastAsia="Trebuchet MS" w:hAnsi="Trebuchet MS" w:cs="Trebuchet MS"/>
-          <w:color w:val="666666"/>
-          <w:sz w:val="26"/>
-          <w:szCs w:val="26"/>
-        </w:rPr>
-      </w:pPr>
-      <w:r>
-        <w:rPr>
-          <w:rFonts w:ascii="Trebuchet MS" w:eastAsia="Trebuchet MS" w:hAnsi="Trebuchet MS" w:cs="Trebuchet MS"/>
-          <w:color w:val="666666"/>
-          <w:sz w:val="26"/>
-          <w:szCs w:val="26"/>
-        </w:rPr>
-        <w:tab/>
-      </w:r>
-      <w:r>
-        <w:rPr>
-          <w:rFonts w:ascii="Trebuchet MS" w:eastAsia="Trebuchet MS" w:hAnsi="Trebuchet MS" w:cs="Trebuchet MS"/>
-          <w:color w:val="666666"/>
-          <w:sz w:val="26"/>
-          <w:szCs w:val="26"/>
-        </w:rPr>
-        <w:tab/>
-      </w:r>
-      <w:r>
-        <w:rPr>
-          <w:rFonts w:ascii="Trebuchet MS" w:eastAsia="Trebuchet MS" w:hAnsi="Trebuchet MS" w:cs="Trebuchet MS"/>
-          <w:color w:val="666666"/>
-          <w:sz w:val="26"/>
-          <w:szCs w:val="26"/>
-        </w:rPr>
-        <w:tab/>
-        <w:t>/Describe in 2 Paragraphs or less/</w:t>
-      </w:r>
-    </w:p>
-    <w:p>
-      <w:pPr>
-        <w:rPr>
-          <w:rFonts w:ascii="Trebuchet MS" w:eastAsia="Trebuchet MS" w:hAnsi="Trebuchet MS" w:cs="Trebuchet MS"/>
-          <w:color w:val="666666"/>
-          <w:sz w:val="26"/>
-          <w:szCs w:val="26"/>
-        </w:rPr>
-      </w:pPr>
-      <w:r>
-        <w:rPr>
-          <w:rFonts w:ascii="Trebuchet MS" w:eastAsia="Trebuchet MS" w:hAnsi="Trebuchet MS" w:cs="Trebuchet MS"/>
-          <w:color w:val="666666"/>
-          <w:sz w:val="26"/>
-          <w:szCs w:val="26"/>
-        </w:rPr>
-        <w:tab/>
-      </w:r>
-      <w:r>
-        <w:rPr>
-          <w:rFonts w:ascii="Trebuchet MS" w:eastAsia="Trebuchet MS" w:hAnsi="Trebuchet MS" w:cs="Trebuchet MS"/>
-          <w:color w:val="666666"/>
-          <w:sz w:val="26"/>
-          <w:szCs w:val="26"/>
-        </w:rPr>
-        <w:tab/>
-        <w:t>- &lt;How it works&gt;</w:t>
-      </w:r>
-    </w:p>
-    <w:p>
-      <w:pPr>
-        <w:rPr>
-          <w:rFonts w:ascii="Trebuchet MS" w:eastAsia="Trebuchet MS" w:hAnsi="Trebuchet MS" w:cs="Trebuchet MS"/>
-          <w:color w:val="666666"/>
-          <w:sz w:val="26"/>
-          <w:szCs w:val="26"/>
-        </w:rPr>
-      </w:pPr>
-      <w:r>
-        <w:rPr>
-          <w:rFonts w:ascii="Trebuchet MS" w:eastAsia="Trebuchet MS" w:hAnsi="Trebuchet MS" w:cs="Trebuchet MS"/>
-          <w:color w:val="666666"/>
-          <w:sz w:val="26"/>
-          <w:szCs w:val="26"/>
-        </w:rPr>
-        <w:tab/>
-      </w:r>
-      <w:r>
-        <w:rPr>
-          <w:rFonts w:ascii="Trebuchet MS" w:eastAsia="Trebuchet MS" w:hAnsi="Trebuchet MS" w:cs="Trebuchet MS"/>
-          <w:color w:val="666666"/>
-          <w:sz w:val="26"/>
-          <w:szCs w:val="26"/>
-        </w:rPr>
-        <w:tab/>
-      </w:r>
-      <w:r>
-        <w:rPr>
-          <w:rFonts w:ascii="Trebuchet MS" w:eastAsia="Trebuchet MS" w:hAnsi="Trebuchet MS" w:cs="Trebuchet MS"/>
-          <w:color w:val="666666"/>
-          <w:sz w:val="26"/>
-          <w:szCs w:val="26"/>
-        </w:rPr>
-        <w:tab/>
-        <w:t>/Describe in 2 Paragraphs or less/</w:t>
-      </w:r>
-    </w:p>
-    <w:p>
-      <w:pPr>
-        <w:rPr>
-          <w:rFonts w:ascii="Trebuchet MS" w:eastAsia="Trebuchet MS" w:hAnsi="Trebuchet MS" w:cs="Trebuchet MS"/>
-          <w:color w:val="666666"/>
-          <w:sz w:val="26"/>
-          <w:szCs w:val="26"/>
-        </w:rPr>
-      </w:pPr>
-    </w:p>
-    <w:p>
-      <w:pPr>
-        <w:pStyle w:val="Heading1"/>
-      </w:pPr>
-      <w:bookmarkStart w:id="20" w:name="_t5ec1zf34qoo" w:colFirst="0" w:colLast="0"/>
       <w:bookmarkEnd w:id="20"/>
+      <w:r>
+        <w:rPr>
+          <w:rFonts w:ascii="Trebuchet MS" w:eastAsia="Trebuchet MS" w:hAnsi="Trebuchet MS" w:cs="Trebuchet MS"/>
+          <w:color w:val="666666"/>
+          <w:sz w:val="26"/>
+          <w:szCs w:val="26"/>
+        </w:rPr>
+        <w:t xml:space="preserve">Complex Enemies can hide or avoid the Arrow from direct </w:t>
+      </w:r>
+      <w:proofErr w:type="gramStart"/>
+      <w:r>
+        <w:rPr>
+          <w:rFonts w:ascii="Trebuchet MS" w:eastAsia="Trebuchet MS" w:hAnsi="Trebuchet MS" w:cs="Trebuchet MS"/>
+          <w:color w:val="666666"/>
+          <w:sz w:val="26"/>
+          <w:szCs w:val="26"/>
+        </w:rPr>
+        <w:t>hits, but</w:t>
+      </w:r>
+      <w:proofErr w:type="gramEnd"/>
+      <w:r>
+        <w:rPr>
+          <w:rFonts w:ascii="Trebuchet MS" w:eastAsia="Trebuchet MS" w:hAnsi="Trebuchet MS" w:cs="Trebuchet MS"/>
+          <w:color w:val="666666"/>
+          <w:sz w:val="26"/>
+          <w:szCs w:val="26"/>
+        </w:rPr>
+        <w:t xml:space="preserve"> are susceptible to attacks from behind or the side.</w:t>
+      </w:r>
+    </w:p>
+    <w:p>
+      <w:pPr>
+        <w:rPr>
+          <w:rFonts w:ascii="Trebuchet MS" w:eastAsia="Trebuchet MS" w:hAnsi="Trebuchet MS" w:cs="Trebuchet MS"/>
+          <w:color w:val="666666"/>
+          <w:sz w:val="26"/>
+          <w:szCs w:val="26"/>
+        </w:rPr>
+      </w:pPr>
+    </w:p>
+    <w:p>
+      <w:pPr>
+        <w:rPr>
+          <w:rFonts w:ascii="Trebuchet MS" w:eastAsia="Trebuchet MS" w:hAnsi="Trebuchet MS" w:cs="Trebuchet MS"/>
+          <w:color w:val="666666"/>
+          <w:sz w:val="26"/>
+          <w:szCs w:val="26"/>
+        </w:rPr>
+      </w:pPr>
+    </w:p>
+    <w:p>
+      <w:pPr>
+        <w:rPr>
+          <w:rFonts w:ascii="Trebuchet MS" w:eastAsia="Trebuchet MS" w:hAnsi="Trebuchet MS" w:cs="Trebuchet MS"/>
+          <w:color w:val="666666"/>
+          <w:sz w:val="26"/>
+          <w:szCs w:val="26"/>
+        </w:rPr>
+      </w:pPr>
+    </w:p>
+    <w:p>
+      <w:pPr>
+        <w:rPr>
+          <w:rFonts w:ascii="Trebuchet MS" w:eastAsia="Trebuchet MS" w:hAnsi="Trebuchet MS" w:cs="Trebuchet MS"/>
+          <w:color w:val="666666"/>
+          <w:sz w:val="26"/>
+          <w:szCs w:val="26"/>
+        </w:rPr>
+      </w:pPr>
+    </w:p>
+    <w:p>
+      <w:pPr>
+        <w:rPr>
+          <w:rFonts w:ascii="Trebuchet MS" w:eastAsia="Trebuchet MS" w:hAnsi="Trebuchet MS" w:cs="Trebuchet MS"/>
+          <w:color w:val="666666"/>
+          <w:sz w:val="26"/>
+          <w:szCs w:val="26"/>
+        </w:rPr>
+      </w:pPr>
+    </w:p>
+    <w:p>
+      <w:pPr>
+        <w:rPr>
+          <w:rFonts w:ascii="Trebuchet MS" w:eastAsia="Trebuchet MS" w:hAnsi="Trebuchet MS" w:cs="Trebuchet MS"/>
+          <w:color w:val="666666"/>
+          <w:sz w:val="26"/>
+          <w:szCs w:val="26"/>
+        </w:rPr>
+      </w:pPr>
     </w:p>
     <w:p>
       <w:pPr>
@@ -4163,6 +3569,7 @@
       <w:bookmarkStart w:id="21" w:name="_6pmf08ssy6y0" w:colFirst="0" w:colLast="0"/>
       <w:bookmarkEnd w:id="21"/>
       <w:r>
+        <w:lastRenderedPageBreak/>
         <w:t>Story and Gameplay</w:t>
       </w:r>
     </w:p>
@@ -4177,52 +3584,43 @@
         <w:t>Story (Brief)</w:t>
       </w:r>
     </w:p>
-    <w:p/>
-    <w:p>
-      <w:pPr>
-        <w:rPr>
-          <w:rFonts w:ascii="Trebuchet MS" w:eastAsia="Trebuchet MS" w:hAnsi="Trebuchet MS" w:cs="Trebuchet MS"/>
-          <w:color w:val="666666"/>
-          <w:sz w:val="26"/>
-          <w:szCs w:val="26"/>
-        </w:rPr>
-      </w:pPr>
-      <w:r>
-        <w:rPr>
-          <w:rFonts w:ascii="Trebuchet MS" w:eastAsia="Trebuchet MS" w:hAnsi="Trebuchet MS" w:cs="Trebuchet MS"/>
-          <w:color w:val="666666"/>
-          <w:sz w:val="26"/>
-          <w:szCs w:val="26"/>
-        </w:rPr>
-        <w:t xml:space="preserve">&lt;The Summary or </w:t>
-      </w:r>
-      <w:proofErr w:type="gramStart"/>
-      <w:r>
-        <w:rPr>
-          <w:rFonts w:ascii="Trebuchet MS" w:eastAsia="Trebuchet MS" w:hAnsi="Trebuchet MS" w:cs="Trebuchet MS"/>
-          <w:color w:val="666666"/>
-          <w:sz w:val="26"/>
-          <w:szCs w:val="26"/>
-        </w:rPr>
-        <w:t>TL;DR</w:t>
-      </w:r>
-      <w:proofErr w:type="gramEnd"/>
-      <w:r>
-        <w:rPr>
-          <w:rFonts w:ascii="Trebuchet MS" w:eastAsia="Trebuchet MS" w:hAnsi="Trebuchet MS" w:cs="Trebuchet MS"/>
-          <w:color w:val="666666"/>
-          <w:sz w:val="26"/>
-          <w:szCs w:val="26"/>
-        </w:rPr>
-        <w:t xml:space="preserve"> version of below&gt;</w:t>
-      </w:r>
-    </w:p>
-    <w:p>
-      <w:pPr>
-        <w:pStyle w:val="Heading2"/>
-      </w:pPr>
+    <w:p>
       <w:bookmarkStart w:id="23" w:name="_kqt2h5q76zyt" w:colFirst="0" w:colLast="0"/>
       <w:bookmarkEnd w:id="23"/>
+    </w:p>
+    <w:p>
+      <w:pPr>
+        <w:rPr>
+          <w:rFonts w:ascii="Trebuchet MS" w:eastAsia="Trebuchet MS" w:hAnsi="Trebuchet MS" w:cs="Trebuchet MS"/>
+          <w:color w:val="666666"/>
+          <w:sz w:val="26"/>
+          <w:szCs w:val="26"/>
+        </w:rPr>
+      </w:pPr>
+      <w:r>
+        <w:rPr>
+          <w:rFonts w:ascii="Trebuchet MS" w:eastAsia="Trebuchet MS" w:hAnsi="Trebuchet MS" w:cs="Trebuchet MS"/>
+          <w:color w:val="666666"/>
+          <w:sz w:val="26"/>
+          <w:szCs w:val="26"/>
+        </w:rPr>
+        <w:t>The Players village is under attack from monsters, and as the only archer, they must defend it. (and survive the day/night?)</w:t>
+      </w:r>
+    </w:p>
+    <w:p>
+      <w:pPr>
+        <w:rPr>
+          <w:rFonts w:ascii="Trebuchet MS" w:eastAsia="Trebuchet MS" w:hAnsi="Trebuchet MS" w:cs="Trebuchet MS"/>
+          <w:color w:val="666666"/>
+          <w:sz w:val="26"/>
+          <w:szCs w:val="26"/>
+        </w:rPr>
+      </w:pPr>
+    </w:p>
+    <w:p>
+      <w:pPr>
+        <w:pStyle w:val="Heading2"/>
+      </w:pPr>
       <w:r>
         <w:t>Story (Detailed)</w:t>
       </w:r>
@@ -4244,7 +3642,7 @@
           <w:sz w:val="26"/>
           <w:szCs w:val="26"/>
         </w:rPr>
-        <w:t>&lt;Go into as much detail as needs be&gt;</w:t>
+        <w:t>Go into as much detail as needs be</w:t>
       </w:r>
     </w:p>
     <w:p>
@@ -4264,26 +3662,26 @@
           <w:sz w:val="26"/>
           <w:szCs w:val="26"/>
         </w:rPr>
-        <w:t>&lt;Spare no detail&gt;</w:t>
-      </w:r>
-    </w:p>
-    <w:p>
-      <w:pPr>
-        <w:rPr>
-          <w:rFonts w:ascii="Trebuchet MS" w:eastAsia="Trebuchet MS" w:hAnsi="Trebuchet MS" w:cs="Trebuchet MS"/>
-          <w:color w:val="666666"/>
-          <w:sz w:val="26"/>
-          <w:szCs w:val="26"/>
-        </w:rPr>
-      </w:pPr>
-      <w:r>
-        <w:rPr>
-          <w:rFonts w:ascii="Trebuchet MS" w:eastAsia="Trebuchet MS" w:hAnsi="Trebuchet MS" w:cs="Trebuchet MS"/>
-          <w:color w:val="666666"/>
-          <w:sz w:val="26"/>
-          <w:szCs w:val="26"/>
-        </w:rPr>
-        <w:t>&lt;Use Mind Mapping software to get your point across&gt;</w:t>
+        <w:t>Spare no detail</w:t>
+      </w:r>
+    </w:p>
+    <w:p>
+      <w:pPr>
+        <w:rPr>
+          <w:rFonts w:ascii="Trebuchet MS" w:eastAsia="Trebuchet MS" w:hAnsi="Trebuchet MS" w:cs="Trebuchet MS"/>
+          <w:color w:val="666666"/>
+          <w:sz w:val="26"/>
+          <w:szCs w:val="26"/>
+        </w:rPr>
+      </w:pPr>
+      <w:r>
+        <w:rPr>
+          <w:rFonts w:ascii="Trebuchet MS" w:eastAsia="Trebuchet MS" w:hAnsi="Trebuchet MS" w:cs="Trebuchet MS"/>
+          <w:color w:val="666666"/>
+          <w:sz w:val="26"/>
+          <w:szCs w:val="26"/>
+        </w:rPr>
+        <w:t>Use Mind Mapping software to get your point across</w:t>
       </w:r>
     </w:p>
     <w:p>
@@ -4321,7 +3719,7 @@
           <w:sz w:val="26"/>
           <w:szCs w:val="26"/>
         </w:rPr>
-        <w:t>&lt;The Summary version of below&gt;</w:t>
+        <w:t>Player moves horizontally, firing arrows at an angle, trying to shoot the enemies. Arrows can bounce around the world.</w:t>
       </w:r>
     </w:p>
     <w:p>
@@ -4350,187 +3748,104 @@
           <w:sz w:val="26"/>
           <w:szCs w:val="26"/>
         </w:rPr>
-        <w:t>&lt;Go into as much detail as needs be&gt;</w:t>
-      </w:r>
-    </w:p>
-    <w:p>
-      <w:pPr>
-        <w:ind w:firstLine="720"/>
-        <w:rPr>
-          <w:rFonts w:ascii="Trebuchet MS" w:eastAsia="Trebuchet MS" w:hAnsi="Trebuchet MS" w:cs="Trebuchet MS"/>
-          <w:color w:val="666666"/>
-          <w:sz w:val="26"/>
-          <w:szCs w:val="26"/>
-        </w:rPr>
-      </w:pPr>
-      <w:r>
-        <w:rPr>
-          <w:rFonts w:ascii="Trebuchet MS" w:eastAsia="Trebuchet MS" w:hAnsi="Trebuchet MS" w:cs="Trebuchet MS"/>
-          <w:color w:val="666666"/>
-          <w:sz w:val="26"/>
-          <w:szCs w:val="26"/>
-        </w:rPr>
-        <w:t>&lt;Spare no detail&gt;</w:t>
-      </w:r>
-    </w:p>
-    <w:p>
-      <w:pPr>
-        <w:rPr>
-          <w:rFonts w:ascii="Trebuchet MS" w:eastAsia="Trebuchet MS" w:hAnsi="Trebuchet MS" w:cs="Trebuchet MS"/>
-          <w:color w:val="666666"/>
-          <w:sz w:val="26"/>
-          <w:szCs w:val="26"/>
-        </w:rPr>
-      </w:pPr>
-      <w:r>
-        <w:rPr>
-          <w:rFonts w:ascii="Trebuchet MS" w:eastAsia="Trebuchet MS" w:hAnsi="Trebuchet MS" w:cs="Trebuchet MS"/>
-          <w:color w:val="666666"/>
-          <w:sz w:val="26"/>
-          <w:szCs w:val="26"/>
-        </w:rPr>
-        <w:t>&lt;Combine this with the game mechanics section above&gt;</w:t>
-      </w:r>
-    </w:p>
-    <w:p>
-      <w:pPr>
-        <w:rPr>
-          <w:rFonts w:ascii="Trebuchet MS" w:eastAsia="Trebuchet MS" w:hAnsi="Trebuchet MS" w:cs="Trebuchet MS"/>
-          <w:sz w:val="26"/>
-          <w:szCs w:val="26"/>
-        </w:rPr>
-      </w:pPr>
-    </w:p>
-    <w:p>
-      <w:pPr>
-        <w:rPr>
-          <w:rFonts w:ascii="Trebuchet MS" w:eastAsia="Trebuchet MS" w:hAnsi="Trebuchet MS" w:cs="Trebuchet MS"/>
-          <w:sz w:val="26"/>
-          <w:szCs w:val="26"/>
-        </w:rPr>
-      </w:pPr>
-    </w:p>
-    <w:p>
-      <w:pPr>
-        <w:rPr>
-          <w:rFonts w:ascii="Trebuchet MS" w:eastAsia="Trebuchet MS" w:hAnsi="Trebuchet MS" w:cs="Trebuchet MS"/>
-          <w:sz w:val="26"/>
-          <w:szCs w:val="26"/>
-        </w:rPr>
-      </w:pPr>
-    </w:p>
-    <w:p>
-      <w:pPr>
-        <w:rPr>
-          <w:rFonts w:ascii="Trebuchet MS" w:eastAsia="Trebuchet MS" w:hAnsi="Trebuchet MS" w:cs="Trebuchet MS"/>
-          <w:sz w:val="26"/>
-          <w:szCs w:val="26"/>
-        </w:rPr>
-      </w:pPr>
-    </w:p>
-    <w:p>
-      <w:pPr>
-        <w:rPr>
-          <w:rFonts w:ascii="Trebuchet MS" w:eastAsia="Trebuchet MS" w:hAnsi="Trebuchet MS" w:cs="Trebuchet MS"/>
-          <w:sz w:val="26"/>
-          <w:szCs w:val="26"/>
-        </w:rPr>
-      </w:pPr>
-    </w:p>
-    <w:p>
-      <w:pPr>
-        <w:rPr>
-          <w:rFonts w:ascii="Trebuchet MS" w:eastAsia="Trebuchet MS" w:hAnsi="Trebuchet MS" w:cs="Trebuchet MS"/>
-          <w:sz w:val="26"/>
-          <w:szCs w:val="26"/>
-        </w:rPr>
-      </w:pPr>
-    </w:p>
-    <w:p>
-      <w:pPr>
-        <w:rPr>
-          <w:rFonts w:ascii="Trebuchet MS" w:eastAsia="Trebuchet MS" w:hAnsi="Trebuchet MS" w:cs="Trebuchet MS"/>
-          <w:sz w:val="26"/>
-          <w:szCs w:val="26"/>
-        </w:rPr>
-      </w:pPr>
-    </w:p>
-    <w:p>
-      <w:pPr>
-        <w:rPr>
-          <w:rFonts w:ascii="Trebuchet MS" w:eastAsia="Trebuchet MS" w:hAnsi="Trebuchet MS" w:cs="Trebuchet MS"/>
-          <w:sz w:val="26"/>
-          <w:szCs w:val="26"/>
-        </w:rPr>
-      </w:pPr>
-    </w:p>
-    <w:p>
-      <w:pPr>
-        <w:rPr>
-          <w:rFonts w:ascii="Trebuchet MS" w:eastAsia="Trebuchet MS" w:hAnsi="Trebuchet MS" w:cs="Trebuchet MS"/>
-          <w:sz w:val="26"/>
-          <w:szCs w:val="26"/>
-        </w:rPr>
-      </w:pPr>
-    </w:p>
-    <w:p>
-      <w:pPr>
-        <w:rPr>
-          <w:rFonts w:ascii="Trebuchet MS" w:eastAsia="Trebuchet MS" w:hAnsi="Trebuchet MS" w:cs="Trebuchet MS"/>
-          <w:sz w:val="26"/>
-          <w:szCs w:val="26"/>
-        </w:rPr>
-      </w:pPr>
-    </w:p>
-    <w:p>
-      <w:pPr>
-        <w:rPr>
-          <w:rFonts w:ascii="Trebuchet MS" w:eastAsia="Trebuchet MS" w:hAnsi="Trebuchet MS" w:cs="Trebuchet MS"/>
-          <w:sz w:val="26"/>
-          <w:szCs w:val="26"/>
-        </w:rPr>
-      </w:pPr>
-    </w:p>
-    <w:p>
-      <w:pPr>
-        <w:rPr>
-          <w:rFonts w:ascii="Trebuchet MS" w:eastAsia="Trebuchet MS" w:hAnsi="Trebuchet MS" w:cs="Trebuchet MS"/>
-          <w:sz w:val="26"/>
-          <w:szCs w:val="26"/>
-        </w:rPr>
-      </w:pPr>
-    </w:p>
-    <w:p>
-      <w:pPr>
-        <w:rPr>
-          <w:rFonts w:ascii="Trebuchet MS" w:eastAsia="Trebuchet MS" w:hAnsi="Trebuchet MS" w:cs="Trebuchet MS"/>
-          <w:sz w:val="26"/>
-          <w:szCs w:val="26"/>
-        </w:rPr>
-      </w:pPr>
-    </w:p>
-    <w:p>
-      <w:pPr>
-        <w:rPr>
-          <w:rFonts w:ascii="Trebuchet MS" w:eastAsia="Trebuchet MS" w:hAnsi="Trebuchet MS" w:cs="Trebuchet MS"/>
-          <w:sz w:val="26"/>
-          <w:szCs w:val="26"/>
-        </w:rPr>
-      </w:pPr>
-    </w:p>
-    <w:p>
-      <w:pPr>
-        <w:rPr>
-          <w:rFonts w:ascii="Trebuchet MS" w:eastAsia="Trebuchet MS" w:hAnsi="Trebuchet MS" w:cs="Trebuchet MS"/>
-          <w:sz w:val="26"/>
-          <w:szCs w:val="26"/>
-        </w:rPr>
-      </w:pPr>
-    </w:p>
-    <w:p>
-      <w:pPr>
-        <w:rPr>
-          <w:rFonts w:ascii="Trebuchet MS" w:eastAsia="Trebuchet MS" w:hAnsi="Trebuchet MS" w:cs="Trebuchet MS"/>
+        <w:t>Player moves along the x-axis at the bottom of the screen, while the mouse position changes the angle the arrow projectile follows. The arrow can bounce along the side and back “walls” or screen hitting enemies. Enemies approach the player from the top of the screen, using different movement patterns and attacks to try and kill the player. (The player must kill all the enemies in a set amount of time to win?)</w:t>
+      </w:r>
+    </w:p>
+    <w:p>
+      <w:pPr>
+        <w:rPr>
+          <w:rFonts w:ascii="Trebuchet MS" w:eastAsia="Trebuchet MS" w:hAnsi="Trebuchet MS" w:cs="Trebuchet MS"/>
+          <w:color w:val="666666"/>
+          <w:sz w:val="26"/>
+          <w:szCs w:val="26"/>
+        </w:rPr>
+      </w:pPr>
+    </w:p>
+    <w:p>
+      <w:pPr>
+        <w:rPr>
+          <w:rFonts w:ascii="Trebuchet MS" w:eastAsia="Trebuchet MS" w:hAnsi="Trebuchet MS" w:cs="Trebuchet MS"/>
+          <w:color w:val="666666"/>
+          <w:sz w:val="26"/>
+          <w:szCs w:val="26"/>
+        </w:rPr>
+      </w:pPr>
+    </w:p>
+    <w:p>
+      <w:pPr>
+        <w:rPr>
+          <w:rFonts w:ascii="Trebuchet MS" w:eastAsia="Trebuchet MS" w:hAnsi="Trebuchet MS" w:cs="Trebuchet MS"/>
+          <w:color w:val="666666"/>
+          <w:sz w:val="26"/>
+          <w:szCs w:val="26"/>
+        </w:rPr>
+      </w:pPr>
+    </w:p>
+    <w:p>
+      <w:pPr>
+        <w:rPr>
+          <w:rFonts w:ascii="Trebuchet MS" w:eastAsia="Trebuchet MS" w:hAnsi="Trebuchet MS" w:cs="Trebuchet MS"/>
+          <w:color w:val="666666"/>
+          <w:sz w:val="26"/>
+          <w:szCs w:val="26"/>
+        </w:rPr>
+      </w:pPr>
+    </w:p>
+    <w:p>
+      <w:pPr>
+        <w:rPr>
+          <w:rFonts w:ascii="Trebuchet MS" w:eastAsia="Trebuchet MS" w:hAnsi="Trebuchet MS" w:cs="Trebuchet MS"/>
+          <w:color w:val="666666"/>
+          <w:sz w:val="26"/>
+          <w:szCs w:val="26"/>
+        </w:rPr>
+      </w:pPr>
+    </w:p>
+    <w:p>
+      <w:pPr>
+        <w:rPr>
+          <w:rFonts w:ascii="Trebuchet MS" w:eastAsia="Trebuchet MS" w:hAnsi="Trebuchet MS" w:cs="Trebuchet MS"/>
+          <w:color w:val="666666"/>
+          <w:sz w:val="26"/>
+          <w:szCs w:val="26"/>
+        </w:rPr>
+      </w:pPr>
+    </w:p>
+    <w:p>
+      <w:pPr>
+        <w:rPr>
+          <w:rFonts w:ascii="Trebuchet MS" w:eastAsia="Trebuchet MS" w:hAnsi="Trebuchet MS" w:cs="Trebuchet MS"/>
+          <w:color w:val="666666"/>
+          <w:sz w:val="26"/>
+          <w:szCs w:val="26"/>
+        </w:rPr>
+      </w:pPr>
+    </w:p>
+    <w:p>
+      <w:pPr>
+        <w:rPr>
+          <w:rFonts w:ascii="Trebuchet MS" w:eastAsia="Trebuchet MS" w:hAnsi="Trebuchet MS" w:cs="Trebuchet MS"/>
+          <w:color w:val="666666"/>
+          <w:sz w:val="26"/>
+          <w:szCs w:val="26"/>
+        </w:rPr>
+      </w:pPr>
+    </w:p>
+    <w:p>
+      <w:pPr>
+        <w:rPr>
+          <w:rFonts w:ascii="Trebuchet MS" w:eastAsia="Trebuchet MS" w:hAnsi="Trebuchet MS" w:cs="Trebuchet MS"/>
+          <w:color w:val="666666"/>
+          <w:sz w:val="26"/>
+          <w:szCs w:val="26"/>
+        </w:rPr>
+      </w:pPr>
+    </w:p>
+    <w:p>
+      <w:pPr>
+        <w:rPr>
+          <w:rFonts w:ascii="Trebuchet MS" w:eastAsia="Trebuchet MS" w:hAnsi="Trebuchet MS" w:cs="Trebuchet MS"/>
+          <w:color w:val="666666"/>
           <w:sz w:val="26"/>
           <w:szCs w:val="26"/>
         </w:rPr>
@@ -4543,6 +3858,7 @@
       <w:bookmarkStart w:id="26" w:name="_6m1256af7s3j" w:colFirst="0" w:colLast="0"/>
       <w:bookmarkEnd w:id="26"/>
       <w:r>
+        <w:lastRenderedPageBreak/>
         <w:t>Assets Needed</w:t>
       </w:r>
     </w:p>
@@ -4925,9 +4241,12 @@
           <w:szCs w:val="26"/>
           <w:lang w:val="en-CA"/>
         </w:rPr>
-        <w:t>- C</w:t>
-      </w:r>
-      <w:r>
+        <w:t>- Character movement</w:t>
+      </w:r>
+    </w:p>
+    <w:p>
+      <w:pPr>
+        <w:ind w:firstLine="720"/>
         <w:rPr>
           <w:rFonts w:ascii="Trebuchet MS" w:eastAsia="Trebuchet MS" w:hAnsi="Trebuchet MS" w:cs="Trebuchet MS"/>
           <w:color w:val="666666"/>
@@ -4935,7 +4254,35 @@
           <w:szCs w:val="26"/>
           <w:lang w:val="en-CA"/>
         </w:rPr>
-        <w:t>haracter movement</w:t>
+      </w:pPr>
+      <w:r>
+        <w:rPr>
+          <w:rFonts w:ascii="Trebuchet MS" w:eastAsia="Trebuchet MS" w:hAnsi="Trebuchet MS" w:cs="Trebuchet MS"/>
+          <w:color w:val="666666"/>
+          <w:sz w:val="26"/>
+          <w:szCs w:val="26"/>
+          <w:lang w:val="en-CA"/>
+        </w:rPr>
+        <w:tab/>
+        <w:t>- Character fires arrow</w:t>
+      </w:r>
+    </w:p>
+    <w:p>
+      <w:pPr>
+        <w:rPr>
+          <w:rFonts w:ascii="Trebuchet MS" w:eastAsia="Trebuchet MS" w:hAnsi="Trebuchet MS" w:cs="Trebuchet MS"/>
+          <w:sz w:val="26"/>
+          <w:szCs w:val="26"/>
+        </w:rPr>
+      </w:pPr>
+      <w:r>
+        <w:rPr>
+          <w:rFonts w:ascii="Trebuchet MS" w:eastAsia="Trebuchet MS" w:hAnsi="Trebuchet MS" w:cs="Trebuchet MS"/>
+          <w:sz w:val="26"/>
+          <w:szCs w:val="26"/>
+        </w:rPr>
+        <w:tab/>
+        <w:t>- Ambient Scripts (Runs in the background)</w:t>
       </w:r>
     </w:p>
     <w:p>
@@ -4946,6 +4293,47 @@
           <w:color w:val="666666"/>
           <w:sz w:val="26"/>
           <w:szCs w:val="26"/>
+          <w:lang w:val="fr-CA"/>
+        </w:rPr>
+      </w:pPr>
+      <w:r>
+        <w:rPr>
+          <w:rFonts w:ascii="Trebuchet MS" w:eastAsia="Trebuchet MS" w:hAnsi="Trebuchet MS" w:cs="Trebuchet MS"/>
+          <w:color w:val="666666"/>
+          <w:sz w:val="26"/>
+          <w:szCs w:val="26"/>
+        </w:rPr>
+        <w:tab/>
+      </w:r>
+      <w:r>
+        <w:rPr>
+          <w:rFonts w:ascii="Trebuchet MS" w:eastAsia="Trebuchet MS" w:hAnsi="Trebuchet MS" w:cs="Trebuchet MS"/>
+          <w:color w:val="666666"/>
+          <w:sz w:val="26"/>
+          <w:szCs w:val="26"/>
+          <w:lang w:val="fr-CA"/>
+        </w:rPr>
+        <w:t xml:space="preserve">- </w:t>
+      </w:r>
+      <w:r>
+        <w:rPr>
+          <w:rFonts w:ascii="Trebuchet MS" w:eastAsia="Trebuchet MS" w:hAnsi="Trebuchet MS" w:cs="Trebuchet MS"/>
+          <w:color w:val="666666"/>
+          <w:sz w:val="26"/>
+          <w:szCs w:val="26"/>
+          <w:lang w:val="fr-CA"/>
+        </w:rPr>
+        <w:t>Collision script</w:t>
+      </w:r>
+    </w:p>
+    <w:p>
+      <w:pPr>
+        <w:ind w:firstLine="720"/>
+        <w:rPr>
+          <w:rFonts w:ascii="Trebuchet MS" w:eastAsia="Trebuchet MS" w:hAnsi="Trebuchet MS" w:cs="Trebuchet MS"/>
+          <w:color w:val="666666"/>
+          <w:sz w:val="26"/>
+          <w:szCs w:val="26"/>
           <w:lang w:val="en-CA"/>
         </w:rPr>
       </w:pPr>
@@ -4955,28 +4343,29 @@
           <w:color w:val="666666"/>
           <w:sz w:val="26"/>
           <w:szCs w:val="26"/>
+          <w:lang w:val="fr-CA"/>
+        </w:rPr>
+        <w:tab/>
+      </w:r>
+      <w:r>
+        <w:rPr>
+          <w:rFonts w:ascii="Trebuchet MS" w:eastAsia="Trebuchet MS" w:hAnsi="Trebuchet MS" w:cs="Trebuchet MS"/>
+          <w:color w:val="666666"/>
+          <w:sz w:val="26"/>
+          <w:szCs w:val="26"/>
           <w:lang w:val="en-CA"/>
         </w:rPr>
-        <w:tab/>
-        <w:t>- Character fires arrow</w:t>
-      </w:r>
-    </w:p>
-    <w:p>
-      <w:pPr>
-        <w:rPr>
-          <w:rFonts w:ascii="Trebuchet MS" w:eastAsia="Trebuchet MS" w:hAnsi="Trebuchet MS" w:cs="Trebuchet MS"/>
-          <w:sz w:val="26"/>
-          <w:szCs w:val="26"/>
-        </w:rPr>
-      </w:pPr>
-      <w:r>
-        <w:rPr>
-          <w:rFonts w:ascii="Trebuchet MS" w:eastAsia="Trebuchet MS" w:hAnsi="Trebuchet MS" w:cs="Trebuchet MS"/>
-          <w:sz w:val="26"/>
-          <w:szCs w:val="26"/>
-        </w:rPr>
-        <w:tab/>
-        <w:t>- Ambient Scripts (Runs in the background)</w:t>
+        <w:t>- Player gets n</w:t>
+      </w:r>
+      <w:r>
+        <w:rPr>
+          <w:rFonts w:ascii="Trebuchet MS" w:eastAsia="Trebuchet MS" w:hAnsi="Trebuchet MS" w:cs="Trebuchet MS"/>
+          <w:color w:val="666666"/>
+          <w:sz w:val="26"/>
+          <w:szCs w:val="26"/>
+          <w:lang w:val="en-CA"/>
+        </w:rPr>
+        <w:t>ew arrows</w:t>
       </w:r>
     </w:p>
     <w:p>
@@ -4984,29 +4373,41 @@
         <w:ind w:firstLine="720"/>
         <w:rPr>
           <w:rFonts w:ascii="Trebuchet MS" w:eastAsia="Trebuchet MS" w:hAnsi="Trebuchet MS" w:cs="Trebuchet MS"/>
-          <w:color w:val="666666"/>
-          <w:sz w:val="26"/>
-          <w:szCs w:val="26"/>
-          <w:lang w:val="fr-CA"/>
-        </w:rPr>
-      </w:pPr>
-      <w:r>
-        <w:rPr>
-          <w:rFonts w:ascii="Trebuchet MS" w:eastAsia="Trebuchet MS" w:hAnsi="Trebuchet MS" w:cs="Trebuchet MS"/>
-          <w:color w:val="666666"/>
-          <w:sz w:val="26"/>
-          <w:szCs w:val="26"/>
-        </w:rPr>
-        <w:tab/>
-      </w:r>
-      <w:r>
-        <w:rPr>
-          <w:rFonts w:ascii="Trebuchet MS" w:eastAsia="Trebuchet MS" w:hAnsi="Trebuchet MS" w:cs="Trebuchet MS"/>
-          <w:color w:val="666666"/>
-          <w:sz w:val="26"/>
-          <w:szCs w:val="26"/>
-          <w:lang w:val="fr-CA"/>
-        </w:rPr>
+          <w:sz w:val="26"/>
+          <w:szCs w:val="26"/>
+          <w:lang w:val="en-CA"/>
+        </w:rPr>
+      </w:pPr>
+      <w:r>
+        <w:rPr>
+          <w:rFonts w:ascii="Trebuchet MS" w:eastAsia="Trebuchet MS" w:hAnsi="Trebuchet MS" w:cs="Trebuchet MS"/>
+          <w:sz w:val="26"/>
+          <w:szCs w:val="26"/>
+          <w:lang w:val="en-CA"/>
+        </w:rPr>
+        <w:t>- NPC Scripts</w:t>
+      </w:r>
+    </w:p>
+    <w:p>
+      <w:pPr>
+        <w:ind w:firstLine="720"/>
+        <w:rPr>
+          <w:rFonts w:ascii="Trebuchet MS" w:eastAsia="Trebuchet MS" w:hAnsi="Trebuchet MS" w:cs="Trebuchet MS"/>
+          <w:color w:val="666666"/>
+          <w:sz w:val="26"/>
+          <w:szCs w:val="26"/>
+          <w:lang w:val="en-CA"/>
+        </w:rPr>
+      </w:pPr>
+      <w:r>
+        <w:rPr>
+          <w:rFonts w:ascii="Trebuchet MS" w:eastAsia="Trebuchet MS" w:hAnsi="Trebuchet MS" w:cs="Trebuchet MS"/>
+          <w:color w:val="666666"/>
+          <w:sz w:val="26"/>
+          <w:szCs w:val="26"/>
+          <w:lang w:val="en-CA"/>
+        </w:rPr>
+        <w:tab/>
         <w:t xml:space="preserve">- </w:t>
       </w:r>
       <w:r>
@@ -5015,9 +4416,9 @@
           <w:color w:val="666666"/>
           <w:sz w:val="26"/>
           <w:szCs w:val="26"/>
-          <w:lang w:val="fr-CA"/>
-        </w:rPr>
-        <w:t>Collision script</w:t>
+          <w:lang w:val="en-CA"/>
+        </w:rPr>
+        <w:t>Enemy approach patterns</w:t>
       </w:r>
     </w:p>
     <w:p>
@@ -5031,17 +4432,10 @@
           <w:lang w:val="en-CA"/>
         </w:rPr>
       </w:pPr>
-      <w:r>
-        <w:rPr>
-          <w:rFonts w:ascii="Trebuchet MS" w:eastAsia="Trebuchet MS" w:hAnsi="Trebuchet MS" w:cs="Trebuchet MS"/>
-          <w:color w:val="666666"/>
-          <w:sz w:val="26"/>
-          <w:szCs w:val="26"/>
-          <w:lang w:val="fr-CA"/>
-        </w:rPr>
-        <w:tab/>
-      </w:r>
-      <w:r>
+    </w:p>
+    <w:p>
+      <w:pPr>
+        <w:ind w:firstLine="720"/>
         <w:rPr>
           <w:rFonts w:ascii="Trebuchet MS" w:eastAsia="Trebuchet MS" w:hAnsi="Trebuchet MS" w:cs="Trebuchet MS"/>
           <w:color w:val="666666"/>
@@ -5049,9 +4443,11 @@
           <w:szCs w:val="26"/>
           <w:lang w:val="en-CA"/>
         </w:rPr>
-        <w:t>- Player gets n</w:t>
-      </w:r>
-      <w:r>
+      </w:pPr>
+    </w:p>
+    <w:p>
+      <w:pPr>
+        <w:ind w:firstLine="720"/>
         <w:rPr>
           <w:rFonts w:ascii="Trebuchet MS" w:eastAsia="Trebuchet MS" w:hAnsi="Trebuchet MS" w:cs="Trebuchet MS"/>
           <w:color w:val="666666"/>
@@ -5059,28 +4455,31 @@
           <w:szCs w:val="26"/>
           <w:lang w:val="en-CA"/>
         </w:rPr>
-        <w:t>ew arrows</w:t>
-      </w:r>
+      </w:pPr>
     </w:p>
     <w:p>
       <w:pPr>
         <w:ind w:firstLine="720"/>
         <w:rPr>
           <w:rFonts w:ascii="Trebuchet MS" w:eastAsia="Trebuchet MS" w:hAnsi="Trebuchet MS" w:cs="Trebuchet MS"/>
+          <w:color w:val="666666"/>
           <w:sz w:val="26"/>
           <w:szCs w:val="26"/>
           <w:lang w:val="en-CA"/>
         </w:rPr>
       </w:pPr>
-      <w:r>
-        <w:rPr>
-          <w:rFonts w:ascii="Trebuchet MS" w:eastAsia="Trebuchet MS" w:hAnsi="Trebuchet MS" w:cs="Trebuchet MS"/>
+    </w:p>
+    <w:p>
+      <w:pPr>
+        <w:ind w:firstLine="720"/>
+        <w:rPr>
+          <w:rFonts w:ascii="Trebuchet MS" w:eastAsia="Trebuchet MS" w:hAnsi="Trebuchet MS" w:cs="Trebuchet MS"/>
+          <w:color w:val="666666"/>
           <w:sz w:val="26"/>
           <w:szCs w:val="26"/>
           <w:lang w:val="en-CA"/>
         </w:rPr>
-        <w:t>- NPC Scripts</w:t>
-      </w:r>
+      </w:pPr>
     </w:p>
     <w:p>
       <w:pPr>
@@ -5093,7 +4492,10 @@
           <w:lang w:val="en-CA"/>
         </w:rPr>
       </w:pPr>
-      <w:r>
+    </w:p>
+    <w:p>
+      <w:pPr>
+        <w:ind w:firstLine="720"/>
         <w:rPr>
           <w:rFonts w:ascii="Trebuchet MS" w:eastAsia="Trebuchet MS" w:hAnsi="Trebuchet MS" w:cs="Trebuchet MS"/>
           <w:color w:val="666666"/>
@@ -5101,19 +4503,7 @@
           <w:szCs w:val="26"/>
           <w:lang w:val="en-CA"/>
         </w:rPr>
-        <w:tab/>
-        <w:t xml:space="preserve">- </w:t>
-      </w:r>
-      <w:r>
-        <w:rPr>
-          <w:rFonts w:ascii="Trebuchet MS" w:eastAsia="Trebuchet MS" w:hAnsi="Trebuchet MS" w:cs="Trebuchet MS"/>
-          <w:color w:val="666666"/>
-          <w:sz w:val="26"/>
-          <w:szCs w:val="26"/>
-          <w:lang w:val="en-CA"/>
-        </w:rPr>
-        <w:t>Enemy approach patterns</w:t>
-      </w:r>
+      </w:pPr>
     </w:p>
     <w:p>
       <w:pPr>
@@ -5128,6 +4518,7 @@
         <w:rPr>
           <w:lang w:val="en-CA"/>
         </w:rPr>
+        <w:lastRenderedPageBreak/>
         <w:t>- Animation</w:t>
       </w:r>
     </w:p>
@@ -5253,7 +4644,6 @@
           <w:szCs w:val="26"/>
           <w:lang w:val="en-CA"/>
         </w:rPr>
-        <w:lastRenderedPageBreak/>
         <w:t>- Walk</w:t>
       </w:r>
     </w:p>
@@ -5406,16 +4796,7 @@
       <w:pPr>
         <w:rPr>
           <w:rFonts w:ascii="Trebuchet MS" w:eastAsia="Trebuchet MS" w:hAnsi="Trebuchet MS" w:cs="Trebuchet MS"/>
-          <w:sz w:val="26"/>
-          <w:szCs w:val="26"/>
-          <w:lang w:val="fr-CA"/>
-        </w:rPr>
-      </w:pPr>
-    </w:p>
-    <w:p>
-      <w:pPr>
-        <w:rPr>
-          <w:rFonts w:ascii="Trebuchet MS" w:eastAsia="Trebuchet MS" w:hAnsi="Trebuchet MS" w:cs="Trebuchet MS"/>
+          <w:color w:val="666666"/>
           <w:sz w:val="26"/>
           <w:szCs w:val="26"/>
           <w:lang w:val="fr-CA"/>
@@ -5446,19 +4827,13 @@
           <w:color w:val="000000"/>
         </w:rPr>
         <w:tab/>
-        <w:t>- &lt;</w:t>
+        <w:t xml:space="preserve">- </w:t>
       </w:r>
       <w:r>
         <w:rPr>
           <w:color w:val="000000"/>
         </w:rPr>
         <w:t>Documentation</w:t>
-      </w:r>
-      <w:r>
-        <w:rPr>
-          <w:color w:val="000000"/>
-        </w:rPr>
-        <w:t>&gt;</w:t>
       </w:r>
     </w:p>
     <w:p>
@@ -5628,19 +5003,13 @@
           <w:color w:val="000000"/>
         </w:rPr>
         <w:tab/>
-        <w:t>- &lt;</w:t>
+        <w:t xml:space="preserve">- </w:t>
       </w:r>
       <w:r>
         <w:rPr>
           <w:color w:val="000000"/>
         </w:rPr>
         <w:t>Alpha</w:t>
-      </w:r>
-      <w:r>
-        <w:rPr>
-          <w:color w:val="000000"/>
-        </w:rPr>
-        <w:t>&gt;</w:t>
       </w:r>
     </w:p>
     <w:p>
@@ -5792,19 +5161,13 @@
           <w:color w:val="000000"/>
         </w:rPr>
         <w:tab/>
-        <w:t>- &lt;</w:t>
+        <w:t xml:space="preserve">- </w:t>
       </w:r>
       <w:r>
         <w:rPr>
           <w:color w:val="000000"/>
         </w:rPr>
         <w:t>Beta</w:t>
-      </w:r>
-      <w:r>
-        <w:rPr>
-          <w:color w:val="000000"/>
-        </w:rPr>
-        <w:t>&gt;</w:t>
       </w:r>
     </w:p>
     <w:p>
@@ -5994,7 +5357,7 @@
           <w:color w:val="000000"/>
         </w:rPr>
         <w:tab/>
-        <w:t>- &lt;</w:t>
+        <w:t xml:space="preserve">- </w:t>
       </w:r>
       <w:r>
         <w:rPr>
@@ -6002,12 +5365,6 @@
         </w:rPr>
         <w:t>Final</w:t>
       </w:r>
-      <w:r>
-        <w:rPr>
-          <w:color w:val="000000"/>
-        </w:rPr>
-        <w:t>&gt;</w:t>
-      </w:r>
     </w:p>
     <w:p>
       <w:r>
@@ -6114,8 +5471,6 @@
         </w:rPr>
         <w:t>Final assets</w:t>
       </w:r>
-      <w:bookmarkStart w:id="37" w:name="_GoBack"/>
-      <w:bookmarkEnd w:id="37"/>
     </w:p>
     <w:p>
       <w:pPr>
@@ -6127,7 +5482,7 @@
       </w:pPr>
     </w:p>
     <w:sectPr>
-      <w:footerReference w:type="default" r:id="rId6"/>
+      <w:footerReference w:type="default" r:id="rId8"/>
       <w:pgSz w:w="12240" w:h="15840"/>
       <w:pgMar w:top="1440" w:right="1440" w:bottom="1440" w:left="1440" w:header="0" w:footer="720" w:gutter="0"/>
       <w:pgNumType w:start="1"/>
@@ -6215,6 +5570,357 @@
 </w:footnotes>
 </file>
 
+<file path=word/numbering.xml><?xml version="1.0" encoding="utf-8"?>
+<w:numbering xmlns:wpc="http://schemas.microsoft.com/office/word/2010/wordprocessingCanvas" xmlns:cx="http://schemas.microsoft.com/office/drawing/2014/chartex" xmlns:cx1="http://schemas.microsoft.com/office/drawing/2015/9/8/chartex" xmlns:cx2="http://schemas.microsoft.com/office/drawing/2015/10/21/chartex" xmlns:cx3="http://schemas.microsoft.com/office/drawing/2016/5/9/chartex" xmlns:cx4="http://schemas.microsoft.com/office/drawing/2016/5/10/chartex" xmlns:cx5="http://schemas.microsoft.com/office/drawing/2016/5/11/chartex" xmlns:cx6="http://schemas.microsoft.com/office/drawing/2016/5/12/chartex" xmlns:cx7="http://schemas.microsoft.com/office/drawing/2016/5/13/chartex" xmlns:cx8="http://schemas.microsoft.com/office/drawing/2016/5/14/chartex" xmlns:mc="http://schemas.openxmlformats.org/markup-compatibility/2006" xmlns:aink="http://schemas.microsoft.com/office/drawing/2016/ink" xmlns:am3d="http://schemas.microsoft.com/office/drawing/2017/model3d" xmlns:o="urn:schemas-microsoft-com:office:office" xmlns:r="http://schemas.openxmlformats.org/officeDocument/2006/relationships" xmlns:m="http://schemas.openxmlformats.org/officeDocument/2006/math" xmlns:v="urn:schemas-microsoft-com:vml" xmlns:wp14="http://schemas.microsoft.com/office/word/2010/wordprocessingDrawing" xmlns:wp="http://schemas.openxmlformats.org/drawingml/2006/wordprocessingDrawing" xmlns:w10="urn:schemas-microsoft-com:office:word" xmlns:w="http://schemas.openxmlformats.org/wordprocessingml/2006/main" xmlns:w14="http://schemas.microsoft.com/office/word/2010/wordml" xmlns:w15="http://schemas.microsoft.com/office/word/2012/wordml" xmlns:w16cid="http://schemas.microsoft.com/office/word/2016/wordml/cid" xmlns:w16se="http://schemas.microsoft.com/office/word/2015/wordml/symex" xmlns:wpg="http://schemas.microsoft.com/office/word/2010/wordprocessingGroup" xmlns:wpi="http://schemas.microsoft.com/office/word/2010/wordprocessingInk" xmlns:wne="http://schemas.microsoft.com/office/word/2006/wordml" xmlns:wps="http://schemas.microsoft.com/office/word/2010/wordprocessingShape" mc:Ignorable="w14 w15 w16se w16cid wp14">
+  <w:abstractNum w:abstractNumId="0" w15:restartNumberingAfterBreak="0">
+    <w:nsid w:val="11603F13"/>
+    <w:multiLevelType w:val="hybridMultilevel"/>
+    <w:tmpl w:val="30B88BB4"/>
+    <w:lvl w:ilvl="0" w:tplc="9D068D5A">
+      <w:numFmt w:val="bullet"/>
+      <w:lvlText w:val="-"/>
+      <w:lvlJc w:val="left"/>
+      <w:pPr>
+        <w:ind w:left="1080" w:hanging="360"/>
+      </w:pPr>
+      <w:rPr>
+        <w:rFonts w:ascii="Trebuchet MS" w:eastAsia="Trebuchet MS" w:hAnsi="Trebuchet MS" w:cs="Trebuchet MS" w:hint="default"/>
+      </w:rPr>
+    </w:lvl>
+    <w:lvl w:ilvl="1" w:tplc="10090003" w:tentative="1">
+      <w:start w:val="1"/>
+      <w:numFmt w:val="bullet"/>
+      <w:lvlText w:val="o"/>
+      <w:lvlJc w:val="left"/>
+      <w:pPr>
+        <w:ind w:left="1800" w:hanging="360"/>
+      </w:pPr>
+      <w:rPr>
+        <w:rFonts w:ascii="Courier New" w:hAnsi="Courier New" w:cs="Courier New" w:hint="default"/>
+      </w:rPr>
+    </w:lvl>
+    <w:lvl w:ilvl="2" w:tplc="10090005" w:tentative="1">
+      <w:start w:val="1"/>
+      <w:numFmt w:val="bullet"/>
+      <w:lvlText w:val=""/>
+      <w:lvlJc w:val="left"/>
+      <w:pPr>
+        <w:ind w:left="2520" w:hanging="360"/>
+      </w:pPr>
+      <w:rPr>
+        <w:rFonts w:ascii="Wingdings" w:hAnsi="Wingdings" w:hint="default"/>
+      </w:rPr>
+    </w:lvl>
+    <w:lvl w:ilvl="3" w:tplc="10090001" w:tentative="1">
+      <w:start w:val="1"/>
+      <w:numFmt w:val="bullet"/>
+      <w:lvlText w:val=""/>
+      <w:lvlJc w:val="left"/>
+      <w:pPr>
+        <w:ind w:left="3240" w:hanging="360"/>
+      </w:pPr>
+      <w:rPr>
+        <w:rFonts w:ascii="Symbol" w:hAnsi="Symbol" w:hint="default"/>
+      </w:rPr>
+    </w:lvl>
+    <w:lvl w:ilvl="4" w:tplc="10090003" w:tentative="1">
+      <w:start w:val="1"/>
+      <w:numFmt w:val="bullet"/>
+      <w:lvlText w:val="o"/>
+      <w:lvlJc w:val="left"/>
+      <w:pPr>
+        <w:ind w:left="3960" w:hanging="360"/>
+      </w:pPr>
+      <w:rPr>
+        <w:rFonts w:ascii="Courier New" w:hAnsi="Courier New" w:cs="Courier New" w:hint="default"/>
+      </w:rPr>
+    </w:lvl>
+    <w:lvl w:ilvl="5" w:tplc="10090005" w:tentative="1">
+      <w:start w:val="1"/>
+      <w:numFmt w:val="bullet"/>
+      <w:lvlText w:val=""/>
+      <w:lvlJc w:val="left"/>
+      <w:pPr>
+        <w:ind w:left="4680" w:hanging="360"/>
+      </w:pPr>
+      <w:rPr>
+        <w:rFonts w:ascii="Wingdings" w:hAnsi="Wingdings" w:hint="default"/>
+      </w:rPr>
+    </w:lvl>
+    <w:lvl w:ilvl="6" w:tplc="10090001" w:tentative="1">
+      <w:start w:val="1"/>
+      <w:numFmt w:val="bullet"/>
+      <w:lvlText w:val=""/>
+      <w:lvlJc w:val="left"/>
+      <w:pPr>
+        <w:ind w:left="5400" w:hanging="360"/>
+      </w:pPr>
+      <w:rPr>
+        <w:rFonts w:ascii="Symbol" w:hAnsi="Symbol" w:hint="default"/>
+      </w:rPr>
+    </w:lvl>
+    <w:lvl w:ilvl="7" w:tplc="10090003" w:tentative="1">
+      <w:start w:val="1"/>
+      <w:numFmt w:val="bullet"/>
+      <w:lvlText w:val="o"/>
+      <w:lvlJc w:val="left"/>
+      <w:pPr>
+        <w:ind w:left="6120" w:hanging="360"/>
+      </w:pPr>
+      <w:rPr>
+        <w:rFonts w:ascii="Courier New" w:hAnsi="Courier New" w:cs="Courier New" w:hint="default"/>
+      </w:rPr>
+    </w:lvl>
+    <w:lvl w:ilvl="8" w:tplc="10090005" w:tentative="1">
+      <w:start w:val="1"/>
+      <w:numFmt w:val="bullet"/>
+      <w:lvlText w:val=""/>
+      <w:lvlJc w:val="left"/>
+      <w:pPr>
+        <w:ind w:left="6840" w:hanging="360"/>
+      </w:pPr>
+      <w:rPr>
+        <w:rFonts w:ascii="Wingdings" w:hAnsi="Wingdings" w:hint="default"/>
+      </w:rPr>
+    </w:lvl>
+  </w:abstractNum>
+  <w:abstractNum w:abstractNumId="1" w15:restartNumberingAfterBreak="0">
+    <w:nsid w:val="438D4C8A"/>
+    <w:multiLevelType w:val="hybridMultilevel"/>
+    <w:tmpl w:val="22BE453A"/>
+    <w:lvl w:ilvl="0" w:tplc="10090001">
+      <w:start w:val="1"/>
+      <w:numFmt w:val="bullet"/>
+      <w:lvlText w:val=""/>
+      <w:lvlJc w:val="left"/>
+      <w:pPr>
+        <w:ind w:left="1440" w:hanging="360"/>
+      </w:pPr>
+      <w:rPr>
+        <w:rFonts w:ascii="Symbol" w:hAnsi="Symbol" w:hint="default"/>
+      </w:rPr>
+    </w:lvl>
+    <w:lvl w:ilvl="1" w:tplc="10090003" w:tentative="1">
+      <w:start w:val="1"/>
+      <w:numFmt w:val="bullet"/>
+      <w:lvlText w:val="o"/>
+      <w:lvlJc w:val="left"/>
+      <w:pPr>
+        <w:ind w:left="2160" w:hanging="360"/>
+      </w:pPr>
+      <w:rPr>
+        <w:rFonts w:ascii="Courier New" w:hAnsi="Courier New" w:cs="Courier New" w:hint="default"/>
+      </w:rPr>
+    </w:lvl>
+    <w:lvl w:ilvl="2" w:tplc="10090005" w:tentative="1">
+      <w:start w:val="1"/>
+      <w:numFmt w:val="bullet"/>
+      <w:lvlText w:val=""/>
+      <w:lvlJc w:val="left"/>
+      <w:pPr>
+        <w:ind w:left="2880" w:hanging="360"/>
+      </w:pPr>
+      <w:rPr>
+        <w:rFonts w:ascii="Wingdings" w:hAnsi="Wingdings" w:hint="default"/>
+      </w:rPr>
+    </w:lvl>
+    <w:lvl w:ilvl="3" w:tplc="10090001" w:tentative="1">
+      <w:start w:val="1"/>
+      <w:numFmt w:val="bullet"/>
+      <w:lvlText w:val=""/>
+      <w:lvlJc w:val="left"/>
+      <w:pPr>
+        <w:ind w:left="3600" w:hanging="360"/>
+      </w:pPr>
+      <w:rPr>
+        <w:rFonts w:ascii="Symbol" w:hAnsi="Symbol" w:hint="default"/>
+      </w:rPr>
+    </w:lvl>
+    <w:lvl w:ilvl="4" w:tplc="10090003" w:tentative="1">
+      <w:start w:val="1"/>
+      <w:numFmt w:val="bullet"/>
+      <w:lvlText w:val="o"/>
+      <w:lvlJc w:val="left"/>
+      <w:pPr>
+        <w:ind w:left="4320" w:hanging="360"/>
+      </w:pPr>
+      <w:rPr>
+        <w:rFonts w:ascii="Courier New" w:hAnsi="Courier New" w:cs="Courier New" w:hint="default"/>
+      </w:rPr>
+    </w:lvl>
+    <w:lvl w:ilvl="5" w:tplc="10090005" w:tentative="1">
+      <w:start w:val="1"/>
+      <w:numFmt w:val="bullet"/>
+      <w:lvlText w:val=""/>
+      <w:lvlJc w:val="left"/>
+      <w:pPr>
+        <w:ind w:left="5040" w:hanging="360"/>
+      </w:pPr>
+      <w:rPr>
+        <w:rFonts w:ascii="Wingdings" w:hAnsi="Wingdings" w:hint="default"/>
+      </w:rPr>
+    </w:lvl>
+    <w:lvl w:ilvl="6" w:tplc="10090001" w:tentative="1">
+      <w:start w:val="1"/>
+      <w:numFmt w:val="bullet"/>
+      <w:lvlText w:val=""/>
+      <w:lvlJc w:val="left"/>
+      <w:pPr>
+        <w:ind w:left="5760" w:hanging="360"/>
+      </w:pPr>
+      <w:rPr>
+        <w:rFonts w:ascii="Symbol" w:hAnsi="Symbol" w:hint="default"/>
+      </w:rPr>
+    </w:lvl>
+    <w:lvl w:ilvl="7" w:tplc="10090003" w:tentative="1">
+      <w:start w:val="1"/>
+      <w:numFmt w:val="bullet"/>
+      <w:lvlText w:val="o"/>
+      <w:lvlJc w:val="left"/>
+      <w:pPr>
+        <w:ind w:left="6480" w:hanging="360"/>
+      </w:pPr>
+      <w:rPr>
+        <w:rFonts w:ascii="Courier New" w:hAnsi="Courier New" w:cs="Courier New" w:hint="default"/>
+      </w:rPr>
+    </w:lvl>
+    <w:lvl w:ilvl="8" w:tplc="10090005" w:tentative="1">
+      <w:start w:val="1"/>
+      <w:numFmt w:val="bullet"/>
+      <w:lvlText w:val=""/>
+      <w:lvlJc w:val="left"/>
+      <w:pPr>
+        <w:ind w:left="7200" w:hanging="360"/>
+      </w:pPr>
+      <w:rPr>
+        <w:rFonts w:ascii="Wingdings" w:hAnsi="Wingdings" w:hint="default"/>
+      </w:rPr>
+    </w:lvl>
+  </w:abstractNum>
+  <w:abstractNum w:abstractNumId="2" w15:restartNumberingAfterBreak="0">
+    <w:nsid w:val="6DA5292C"/>
+    <w:multiLevelType w:val="hybridMultilevel"/>
+    <w:tmpl w:val="6928AFF2"/>
+    <w:lvl w:ilvl="0" w:tplc="9D068D5A">
+      <w:numFmt w:val="bullet"/>
+      <w:lvlText w:val="-"/>
+      <w:lvlJc w:val="left"/>
+      <w:pPr>
+        <w:ind w:left="1800" w:hanging="360"/>
+      </w:pPr>
+      <w:rPr>
+        <w:rFonts w:ascii="Trebuchet MS" w:eastAsia="Trebuchet MS" w:hAnsi="Trebuchet MS" w:cs="Trebuchet MS" w:hint="default"/>
+      </w:rPr>
+    </w:lvl>
+    <w:lvl w:ilvl="1" w:tplc="10090003" w:tentative="1">
+      <w:start w:val="1"/>
+      <w:numFmt w:val="bullet"/>
+      <w:lvlText w:val="o"/>
+      <w:lvlJc w:val="left"/>
+      <w:pPr>
+        <w:ind w:left="2160" w:hanging="360"/>
+      </w:pPr>
+      <w:rPr>
+        <w:rFonts w:ascii="Courier New" w:hAnsi="Courier New" w:cs="Courier New" w:hint="default"/>
+      </w:rPr>
+    </w:lvl>
+    <w:lvl w:ilvl="2" w:tplc="10090005" w:tentative="1">
+      <w:start w:val="1"/>
+      <w:numFmt w:val="bullet"/>
+      <w:lvlText w:val=""/>
+      <w:lvlJc w:val="left"/>
+      <w:pPr>
+        <w:ind w:left="2880" w:hanging="360"/>
+      </w:pPr>
+      <w:rPr>
+        <w:rFonts w:ascii="Wingdings" w:hAnsi="Wingdings" w:hint="default"/>
+      </w:rPr>
+    </w:lvl>
+    <w:lvl w:ilvl="3" w:tplc="10090001" w:tentative="1">
+      <w:start w:val="1"/>
+      <w:numFmt w:val="bullet"/>
+      <w:lvlText w:val=""/>
+      <w:lvlJc w:val="left"/>
+      <w:pPr>
+        <w:ind w:left="3600" w:hanging="360"/>
+      </w:pPr>
+      <w:rPr>
+        <w:rFonts w:ascii="Symbol" w:hAnsi="Symbol" w:hint="default"/>
+      </w:rPr>
+    </w:lvl>
+    <w:lvl w:ilvl="4" w:tplc="10090003" w:tentative="1">
+      <w:start w:val="1"/>
+      <w:numFmt w:val="bullet"/>
+      <w:lvlText w:val="o"/>
+      <w:lvlJc w:val="left"/>
+      <w:pPr>
+        <w:ind w:left="4320" w:hanging="360"/>
+      </w:pPr>
+      <w:rPr>
+        <w:rFonts w:ascii="Courier New" w:hAnsi="Courier New" w:cs="Courier New" w:hint="default"/>
+      </w:rPr>
+    </w:lvl>
+    <w:lvl w:ilvl="5" w:tplc="10090005" w:tentative="1">
+      <w:start w:val="1"/>
+      <w:numFmt w:val="bullet"/>
+      <w:lvlText w:val=""/>
+      <w:lvlJc w:val="left"/>
+      <w:pPr>
+        <w:ind w:left="5040" w:hanging="360"/>
+      </w:pPr>
+      <w:rPr>
+        <w:rFonts w:ascii="Wingdings" w:hAnsi="Wingdings" w:hint="default"/>
+      </w:rPr>
+    </w:lvl>
+    <w:lvl w:ilvl="6" w:tplc="10090001" w:tentative="1">
+      <w:start w:val="1"/>
+      <w:numFmt w:val="bullet"/>
+      <w:lvlText w:val=""/>
+      <w:lvlJc w:val="left"/>
+      <w:pPr>
+        <w:ind w:left="5760" w:hanging="360"/>
+      </w:pPr>
+      <w:rPr>
+        <w:rFonts w:ascii="Symbol" w:hAnsi="Symbol" w:hint="default"/>
+      </w:rPr>
+    </w:lvl>
+    <w:lvl w:ilvl="7" w:tplc="10090003" w:tentative="1">
+      <w:start w:val="1"/>
+      <w:numFmt w:val="bullet"/>
+      <w:lvlText w:val="o"/>
+      <w:lvlJc w:val="left"/>
+      <w:pPr>
+        <w:ind w:left="6480" w:hanging="360"/>
+      </w:pPr>
+      <w:rPr>
+        <w:rFonts w:ascii="Courier New" w:hAnsi="Courier New" w:cs="Courier New" w:hint="default"/>
+      </w:rPr>
+    </w:lvl>
+    <w:lvl w:ilvl="8" w:tplc="10090005" w:tentative="1">
+      <w:start w:val="1"/>
+      <w:numFmt w:val="bullet"/>
+      <w:lvlText w:val=""/>
+      <w:lvlJc w:val="left"/>
+      <w:pPr>
+        <w:ind w:left="7200" w:hanging="360"/>
+      </w:pPr>
+      <w:rPr>
+        <w:rFonts w:ascii="Wingdings" w:hAnsi="Wingdings" w:hint="default"/>
+      </w:rPr>
+    </w:lvl>
+  </w:abstractNum>
+  <w:num w:numId="1">
+    <w:abstractNumId w:val="1"/>
+  </w:num>
+  <w:num w:numId="2">
+    <w:abstractNumId w:val="0"/>
+  </w:num>
+  <w:num w:numId="3">
+    <w:abstractNumId w:val="2"/>
+  </w:num>
+</w:numbering>
+</file>
+
 <file path=word/styles.xml><?xml version="1.0" encoding="utf-8"?>
 <w:styles xmlns:mc="http://schemas.openxmlformats.org/markup-compatibility/2006" xmlns:r="http://schemas.openxmlformats.org/officeDocument/2006/relationships" xmlns:w="http://schemas.openxmlformats.org/wordprocessingml/2006/main" xmlns:w14="http://schemas.microsoft.com/office/word/2010/wordml" xmlns:w15="http://schemas.microsoft.com/office/word/2012/wordml" xmlns:w16cid="http://schemas.microsoft.com/office/word/2016/wordml/cid" xmlns:w16se="http://schemas.microsoft.com/office/word/2015/wordml/symex" mc:Ignorable="w14 w15 w16se w16cid">
   <w:docDefaults>
@@ -6240,7 +5946,7 @@
       </w:pPr>
     </w:pPrDefault>
   </w:docDefaults>
-  <w:latentStyles w:defLockedState="0" w:defUIPriority="99" w:defSemiHidden="0" w:defUnhideWhenUsed="0" w:defQFormat="0" w:count="377">
+  <w:latentStyles w:defLockedState="0" w:defUIPriority="99" w:defSemiHidden="0" w:defUnhideWhenUsed="0" w:defQFormat="0" w:count="376">
     <w:lsdException w:name="Normal" w:uiPriority="0" w:qFormat="1"/>
     <w:lsdException w:name="heading 1" w:uiPriority="9" w:qFormat="1"/>
     <w:lsdException w:name="heading 2" w:semiHidden="1" w:uiPriority="9" w:unhideWhenUsed="1" w:qFormat="1"/>
@@ -6774,6 +6480,17 @@
       <w:szCs w:val="26"/>
     </w:rPr>
   </w:style>
+  <w:style w:type="paragraph" w:styleId="ListParagraph">
+    <w:name w:val="List Paragraph"/>
+    <w:basedOn w:val="Normal"/>
+    <w:uiPriority w:val="34"/>
+    <w:qFormat/>
+    <w:rsid w:val="00950A04"/>
+    <w:pPr>
+      <w:ind w:left="720"/>
+      <w:contextualSpacing/>
+    </w:pPr>
+  </w:style>
 </w:styles>
 </file>
 

</xml_diff>